<commit_message>
Added new modules to documentation
All modules currently in the "CompletedModules" folder have been added to the documentation/user manual. We will need to double check that all of the listed verbal queues are accurate.
</commit_message>
<xml_diff>
--- a/Documentation/AriGato_Nao_Documentation_INPROGRESS.docx
+++ b/Documentation/AriGato_Nao_Documentation_INPROGRESS.docx
@@ -1,11 +1,13 @@
 
 <file path=word/document.xml><?xml version="1.0" encoding="utf-8"?>
-<w:document xmlns:wpc="http://schemas.microsoft.com/office/word/2010/wordprocessingCanvas" xmlns:cx="http://schemas.microsoft.com/office/drawing/2014/chartex" xmlns:cx1="http://schemas.microsoft.com/office/drawing/2015/9/8/chartex" xmlns:mc="http://schemas.openxmlformats.org/markup-compatibility/2006" xmlns:o="urn:schemas-microsoft-com:office:office" xmlns:r="http://schemas.openxmlformats.org/officeDocument/2006/relationships" xmlns:m="http://schemas.openxmlformats.org/officeDocument/2006/math" xmlns:v="urn:schemas-microsoft-com:vml" xmlns:wp14="http://schemas.microsoft.com/office/word/2010/wordprocessingDrawing" xmlns:wp="http://schemas.openxmlformats.org/drawingml/2006/wordprocessingDrawing" xmlns:w10="urn:schemas-microsoft-com:office:word" xmlns:w="http://schemas.openxmlformats.org/wordprocessingml/2006/main" xmlns:w14="http://schemas.microsoft.com/office/word/2010/wordml" xmlns:w15="http://schemas.microsoft.com/office/word/2012/wordml" xmlns:w16se="http://schemas.microsoft.com/office/word/2015/wordml/symex" xmlns:wpg="http://schemas.microsoft.com/office/word/2010/wordprocessingGroup" xmlns:wpi="http://schemas.microsoft.com/office/word/2010/wordprocessingInk" xmlns:wne="http://schemas.microsoft.com/office/word/2006/wordml" xmlns:wps="http://schemas.microsoft.com/office/word/2010/wordprocessingShape" mc:Ignorable="w14 w15 w16se wp14">
+<w:document xmlns:wpc="http://schemas.microsoft.com/office/word/2010/wordprocessingCanvas" xmlns:cx="http://schemas.microsoft.com/office/drawing/2014/chartex" xmlns:cx1="http://schemas.microsoft.com/office/drawing/2015/9/8/chartex" xmlns:cx2="http://schemas.microsoft.com/office/drawing/2015/10/21/chartex" xmlns:cx3="http://schemas.microsoft.com/office/drawing/2016/5/9/chartex" xmlns:cx4="http://schemas.microsoft.com/office/drawing/2016/5/10/chartex" xmlns:cx5="http://schemas.microsoft.com/office/drawing/2016/5/11/chartex" xmlns:cx6="http://schemas.microsoft.com/office/drawing/2016/5/12/chartex" xmlns:cx7="http://schemas.microsoft.com/office/drawing/2016/5/13/chartex" xmlns:cx8="http://schemas.microsoft.com/office/drawing/2016/5/14/chartex" xmlns:mc="http://schemas.openxmlformats.org/markup-compatibility/2006" xmlns:aink="http://schemas.microsoft.com/office/drawing/2016/ink" xmlns:am3d="http://schemas.microsoft.com/office/drawing/2017/model3d" xmlns:o="urn:schemas-microsoft-com:office:office" xmlns:r="http://schemas.openxmlformats.org/officeDocument/2006/relationships" xmlns:m="http://schemas.openxmlformats.org/officeDocument/2006/math" xmlns:v="urn:schemas-microsoft-com:vml" xmlns:wp14="http://schemas.microsoft.com/office/word/2010/wordprocessingDrawing" xmlns:wp="http://schemas.openxmlformats.org/drawingml/2006/wordprocessingDrawing" xmlns:w10="urn:schemas-microsoft-com:office:word" xmlns:w="http://schemas.openxmlformats.org/wordprocessingml/2006/main" xmlns:w14="http://schemas.microsoft.com/office/word/2010/wordml" xmlns:w15="http://schemas.microsoft.com/office/word/2012/wordml" xmlns:w16cid="http://schemas.microsoft.com/office/word/2016/wordml/cid" xmlns:w16se="http://schemas.microsoft.com/office/word/2015/wordml/symex" xmlns:wpg="http://schemas.microsoft.com/office/word/2010/wordprocessingGroup" xmlns:wpi="http://schemas.microsoft.com/office/word/2010/wordprocessingInk" xmlns:wne="http://schemas.microsoft.com/office/word/2006/wordml" xmlns:wps="http://schemas.microsoft.com/office/word/2010/wordprocessingShape" mc:Ignorable="w14 w15 w16se w16cid wp14">
   <w:body>
     <w:p>
       <w:pPr>
         <w:pStyle w:val="Subtitle"/>
       </w:pPr>
+      <w:bookmarkStart w:id="0" w:name="_GoBack"/>
+      <w:bookmarkEnd w:id="0"/>
       <w:r>
         <w:t>VERSION 1.0</w:t>
       </w:r>
@@ -159,7 +161,7 @@
               </wp:anchor>
             </w:drawing>
           </mc:Choice>
-          <mc:Fallback xmlns:w16cid="http://schemas.microsoft.com/office/word/2016/wordml/cid" xmlns:am3d="http://schemas.microsoft.com/office/drawing/2017/model3d" xmlns:aink="http://schemas.microsoft.com/office/drawing/2016/ink" xmlns:cx8="http://schemas.microsoft.com/office/drawing/2016/5/14/chartex" xmlns:cx7="http://schemas.microsoft.com/office/drawing/2016/5/13/chartex" xmlns:cx6="http://schemas.microsoft.com/office/drawing/2016/5/12/chartex" xmlns:cx5="http://schemas.microsoft.com/office/drawing/2016/5/11/chartex" xmlns:cx4="http://schemas.microsoft.com/office/drawing/2016/5/10/chartex" xmlns:cx3="http://schemas.microsoft.com/office/drawing/2016/5/9/chartex" xmlns:cx2="http://schemas.microsoft.com/office/drawing/2015/10/21/chartex">
+          <mc:Fallback>
             <w:pict>
               <v:shapetype w14:anchorId="5DABBD19" id="_x0000_t202" coordsize="21600,21600" o:spt="202" path="m,l,21600r21600,l21600,xe">
                 <v:stroke joinstyle="miter"/>
@@ -332,7 +334,7 @@
               </wp:anchor>
             </w:drawing>
           </mc:Choice>
-          <mc:Fallback xmlns:w16cid="http://schemas.microsoft.com/office/word/2016/wordml/cid" xmlns:am3d="http://schemas.microsoft.com/office/drawing/2017/model3d" xmlns:aink="http://schemas.microsoft.com/office/drawing/2016/ink" xmlns:cx8="http://schemas.microsoft.com/office/drawing/2016/5/14/chartex" xmlns:cx7="http://schemas.microsoft.com/office/drawing/2016/5/13/chartex" xmlns:cx6="http://schemas.microsoft.com/office/drawing/2016/5/12/chartex" xmlns:cx5="http://schemas.microsoft.com/office/drawing/2016/5/11/chartex" xmlns:cx4="http://schemas.microsoft.com/office/drawing/2016/5/10/chartex" xmlns:cx3="http://schemas.microsoft.com/office/drawing/2016/5/9/chartex" xmlns:cx2="http://schemas.microsoft.com/office/drawing/2015/10/21/chartex">
+          <mc:Fallback>
             <w:pict>
               <v:shape w14:anchorId="534CA4E7" id="_x0000_s1027" type="#_x0000_t202" style="position:absolute;left:0;text-align:left;margin-left:76.55pt;margin-top:288.75pt;width:349.15pt;height:94.5pt;z-index:251659264;visibility:visible;mso-wrap-style:square;mso-width-percent:0;mso-height-percent:0;mso-wrap-distance-left:9pt;mso-wrap-distance-top:3.6pt;mso-wrap-distance-right:9pt;mso-wrap-distance-bottom:3.6pt;mso-position-horizontal:absolute;mso-position-horizontal-relative:text;mso-position-vertical:absolute;mso-position-vertical-relative:text;mso-width-percent:0;mso-height-percent:0;mso-width-relative:margin;mso-height-relative:margin;v-text-anchor:top" o:gfxdata="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" stroked="f">
                 <v:textbox>
@@ -750,7 +752,23 @@
     <w:p>
       <w:r>
         <w:tab/>
-        <w:t>2.6 Advanced Movement Options………………………..……………………………………………………………………X</w:t>
+        <w:t>2.6 Advanced Movement Options……………………</w:t>
+      </w:r>
+      <w:proofErr w:type="gramStart"/>
+      <w:r>
+        <w:t>…..</w:t>
+      </w:r>
+      <w:proofErr w:type="gramEnd"/>
+      <w:r>
+        <w:t>……………………………………………………………………X</w:t>
+      </w:r>
+    </w:p>
+    <w:p>
+      <w:pPr>
+        <w:ind w:firstLine="648"/>
+      </w:pPr>
+      <w:r>
+        <w:t>2.7 Miscellaneous Modules……………………………………………………………………………………………………….X</w:t>
       </w:r>
     </w:p>
     <w:p>
@@ -1151,8 +1169,8 @@
           <w:lang w:eastAsia="en-US"/>
         </w:rPr>
       </w:pPr>
-      <w:bookmarkStart w:id="0" w:name="_Toc531009996"/>
-      <w:bookmarkStart w:id="1" w:name="_Toc531181316"/>
+      <w:bookmarkStart w:id="1" w:name="_Toc531009996"/>
+      <w:bookmarkStart w:id="2" w:name="_Toc531181316"/>
       <w:r>
         <w:rPr>
           <w:rStyle w:val="Heading3Char"/>
@@ -1167,8 +1185,8 @@
         </w:rPr>
         <w:t>ran</w:t>
       </w:r>
-      <w:bookmarkEnd w:id="0"/>
       <w:bookmarkEnd w:id="1"/>
+      <w:bookmarkEnd w:id="2"/>
     </w:p>
     <w:p>
       <w:pPr>
@@ -1241,8 +1259,8 @@
           <w14:ligatures w14:val="none"/>
         </w:rPr>
       </w:pPr>
-      <w:bookmarkStart w:id="2" w:name="_Toc531009997"/>
-      <w:bookmarkStart w:id="3" w:name="_Toc531181317"/>
+      <w:bookmarkStart w:id="3" w:name="_Toc531009997"/>
+      <w:bookmarkStart w:id="4" w:name="_Toc531181317"/>
       <w:r>
         <w:rPr>
           <w:rStyle w:val="Heading3Char"/>
@@ -1250,8 +1268,8 @@
         </w:rPr>
         <w:t>API</w:t>
       </w:r>
-      <w:bookmarkEnd w:id="2"/>
       <w:bookmarkEnd w:id="3"/>
+      <w:bookmarkEnd w:id="4"/>
     </w:p>
     <w:p>
       <w:pPr>
@@ -1318,7 +1336,6 @@
         <w:ind w:left="0" w:right="0"/>
         <w:rPr>
           <w:rFonts w:ascii="Arial" w:eastAsia="Times New Roman" w:hAnsi="Arial" w:cs="Arial"/>
-          <w:b/>
           <w:color w:val="000000"/>
           <w:kern w:val="0"/>
           <w:lang w:eastAsia="en-US"/>
@@ -1328,13 +1345,12 @@
       <w:r>
         <w:rPr>
           <w:rFonts w:ascii="Arial" w:eastAsia="Times New Roman" w:hAnsi="Arial" w:cs="Arial"/>
-          <w:b/>
           <w:color w:val="000000"/>
           <w:kern w:val="0"/>
           <w:lang w:eastAsia="en-US"/>
           <w14:ligatures w14:val="none"/>
         </w:rPr>
-        <w:t>PLACEHOLDER TEXT</w:t>
+        <w:t xml:space="preserve">The application housed on NAO that “gives it life”. With Autonomous Life activated, NAO becomes visually alive – by moving, “breathing”, and being aware of its surroundings. </w:t>
       </w:r>
     </w:p>
     <w:p>
@@ -1364,8 +1380,8 @@
           <w14:ligatures w14:val="none"/>
         </w:rPr>
       </w:pPr>
-      <w:bookmarkStart w:id="4" w:name="_Toc531009998"/>
-      <w:bookmarkStart w:id="5" w:name="_Toc531181318"/>
+      <w:bookmarkStart w:id="5" w:name="_Toc531009998"/>
+      <w:bookmarkStart w:id="6" w:name="_Toc531181318"/>
     </w:p>
     <w:p>
       <w:pPr>
@@ -1394,11 +1410,10 @@
           <w:rStyle w:val="Heading3Char"/>
           <w:lang w:eastAsia="en-US"/>
         </w:rPr>
-        <w:lastRenderedPageBreak/>
         <w:t>Choregraphe</w:t>
       </w:r>
-      <w:bookmarkEnd w:id="4"/>
       <w:bookmarkEnd w:id="5"/>
+      <w:bookmarkEnd w:id="6"/>
     </w:p>
     <w:p>
       <w:pPr>
@@ -1484,8 +1499,8 @@
           <w:lang w:eastAsia="en-US"/>
         </w:rPr>
       </w:pPr>
-      <w:bookmarkStart w:id="6" w:name="_Toc531010000"/>
-      <w:bookmarkStart w:id="7" w:name="_Toc531181320"/>
+      <w:bookmarkStart w:id="7" w:name="_Toc531010000"/>
+      <w:bookmarkStart w:id="8" w:name="_Toc531181320"/>
       <w:r>
         <w:rPr>
           <w:rFonts w:eastAsia="Times New Roman"/>
@@ -1493,9 +1508,9 @@
         </w:rPr>
         <w:t>Ethernet</w:t>
       </w:r>
-      <w:bookmarkStart w:id="8" w:name="_Toc531010001"/>
-      <w:bookmarkEnd w:id="6"/>
+      <w:bookmarkStart w:id="9" w:name="_Toc531010001"/>
       <w:bookmarkEnd w:id="7"/>
+      <w:bookmarkEnd w:id="8"/>
     </w:p>
     <w:p>
       <w:pPr>
@@ -1505,9 +1520,9 @@
           <w:lang w:eastAsia="en-US"/>
         </w:rPr>
       </w:pPr>
-      <w:bookmarkStart w:id="9" w:name="_Toc531010039"/>
-      <w:bookmarkEnd w:id="8"/>
+      <w:bookmarkStart w:id="10" w:name="_Toc531010039"/>
       <w:bookmarkEnd w:id="9"/>
+      <w:bookmarkEnd w:id="10"/>
       <w:r>
         <w:rPr>
           <w:rFonts w:ascii="Arial" w:eastAsia="Arial" w:hAnsi="Arial" w:cs="Arial"/>
@@ -1537,14 +1552,14 @@
           <w:rStyle w:val="Heading3Char"/>
         </w:rPr>
       </w:pPr>
-      <w:bookmarkStart w:id="10" w:name="_Toc531181321"/>
+      <w:bookmarkStart w:id="11" w:name="_Toc531181321"/>
       <w:r>
         <w:rPr>
           <w:rStyle w:val="Heading3Char"/>
         </w:rPr>
         <w:t>Library</w:t>
       </w:r>
-      <w:bookmarkEnd w:id="10"/>
+      <w:bookmarkEnd w:id="11"/>
     </w:p>
     <w:p>
       <w:pPr>
@@ -1612,7 +1627,6 @@
         <w:ind w:left="0" w:right="0"/>
         <w:rPr>
           <w:rFonts w:ascii="Arial" w:eastAsia="Times New Roman" w:hAnsi="Arial" w:cs="Arial"/>
-          <w:b/>
           <w:color w:val="000000"/>
           <w:kern w:val="0"/>
           <w:lang w:eastAsia="en-US"/>
@@ -1622,13 +1636,12 @@
       <w:r>
         <w:rPr>
           <w:rFonts w:ascii="Arial" w:eastAsia="Times New Roman" w:hAnsi="Arial" w:cs="Arial"/>
-          <w:b/>
           <w:color w:val="000000"/>
           <w:kern w:val="0"/>
           <w:lang w:eastAsia="en-US"/>
           <w14:ligatures w14:val="none"/>
         </w:rPr>
-        <w:t>PLACEHOLDER TEXT</w:t>
+        <w:t>A program that is developed for use with/on the NAO robot. A module is classified as a feature for NAO that has a “trigger phrase”, and then a timeline of events using Python code to have the NAO move around or speak certain phrases in responds to the corresponding trigger phrase.</w:t>
       </w:r>
     </w:p>
     <w:p>
@@ -1657,7 +1670,7 @@
           <w14:ligatures w14:val="none"/>
         </w:rPr>
       </w:pPr>
-      <w:bookmarkStart w:id="11" w:name="_Toc531181322"/>
+      <w:bookmarkStart w:id="12" w:name="_Toc531181322"/>
       <w:r>
         <w:rPr>
           <w:rStyle w:val="Heading3Char"/>
@@ -1665,7 +1678,7 @@
         </w:rPr>
         <w:t>NAO</w:t>
       </w:r>
-      <w:bookmarkEnd w:id="11"/>
+      <w:bookmarkEnd w:id="12"/>
     </w:p>
     <w:p>
       <w:pPr>
@@ -1734,7 +1747,7 @@
           <w:lang w:eastAsia="en-US"/>
         </w:rPr>
       </w:pPr>
-      <w:bookmarkStart w:id="12" w:name="_Toc531181323"/>
+      <w:bookmarkStart w:id="13" w:name="_Toc531181323"/>
       <w:r>
         <w:rPr>
           <w:rStyle w:val="Heading3Char"/>
@@ -1742,7 +1755,7 @@
         </w:rPr>
         <w:t>NAOqI</w:t>
       </w:r>
-      <w:bookmarkEnd w:id="12"/>
+      <w:bookmarkEnd w:id="13"/>
     </w:p>
     <w:p>
       <w:pPr>
@@ -1806,7 +1819,7 @@
           <w14:ligatures w14:val="none"/>
         </w:rPr>
       </w:pPr>
-      <w:bookmarkStart w:id="13" w:name="_Toc531181324"/>
+      <w:bookmarkStart w:id="14" w:name="_Toc531181324"/>
       <w:r>
         <w:rPr>
           <w:rStyle w:val="Heading3Char"/>
@@ -1814,7 +1827,7 @@
         </w:rPr>
         <w:t>See</w:t>
       </w:r>
-      <w:bookmarkEnd w:id="13"/>
+      <w:bookmarkEnd w:id="14"/>
     </w:p>
     <w:p>
       <w:pPr>
@@ -1835,7 +1848,27 @@
           <w:lang w:eastAsia="en-US"/>
           <w14:ligatures w14:val="none"/>
         </w:rPr>
-        <w:t>The NAO robots cannot “see” in a physical sense but has cameras that it can use to record images to identify its surroundings.</w:t>
+        <w:t xml:space="preserve">The NAO robots cannot “see” in a physical sense but has cameras that it can use to record images to </w:t>
+      </w:r>
+      <w:r>
+        <w:rPr>
+          <w:rFonts w:ascii="Arial" w:eastAsia="Times New Roman" w:hAnsi="Arial" w:cs="Arial"/>
+          <w:color w:val="000000"/>
+          <w:kern w:val="0"/>
+          <w:lang w:eastAsia="en-US"/>
+          <w14:ligatures w14:val="none"/>
+        </w:rPr>
+        <w:t xml:space="preserve">analyze and </w:t>
+      </w:r>
+      <w:r>
+        <w:rPr>
+          <w:rFonts w:ascii="Arial" w:eastAsia="Times New Roman" w:hAnsi="Arial" w:cs="Arial"/>
+          <w:color w:val="000000"/>
+          <w:kern w:val="0"/>
+          <w:lang w:eastAsia="en-US"/>
+          <w14:ligatures w14:val="none"/>
+        </w:rPr>
+        <w:t>identify its surroundings.</w:t>
       </w:r>
     </w:p>
     <w:p>
@@ -1864,7 +1897,7 @@
           <w14:ligatures w14:val="none"/>
         </w:rPr>
       </w:pPr>
-      <w:bookmarkStart w:id="14" w:name="_Toc531181325"/>
+      <w:bookmarkStart w:id="15" w:name="_Toc531181325"/>
       <w:r>
         <w:rPr>
           <w:rStyle w:val="Heading3Char"/>
@@ -1872,7 +1905,7 @@
         </w:rPr>
         <w:t>Sensor</w:t>
       </w:r>
-      <w:bookmarkEnd w:id="14"/>
+      <w:bookmarkEnd w:id="15"/>
     </w:p>
     <w:p>
       <w:pPr>
@@ -1922,7 +1955,7 @@
           <w14:ligatures w14:val="none"/>
         </w:rPr>
       </w:pPr>
-      <w:bookmarkStart w:id="15" w:name="_Toc531181326"/>
+      <w:bookmarkStart w:id="16" w:name="_Toc531181326"/>
       <w:r>
         <w:rPr>
           <w:rStyle w:val="Heading3Char"/>
@@ -1930,7 +1963,7 @@
         </w:rPr>
         <w:t>Software</w:t>
       </w:r>
-      <w:bookmarkEnd w:id="15"/>
+      <w:bookmarkEnd w:id="16"/>
     </w:p>
     <w:p>
       <w:pPr>
@@ -1982,195 +2015,12 @@
           <w14:ligatures w14:val="none"/>
         </w:rPr>
       </w:pPr>
-      <w:bookmarkStart w:id="16" w:name="_Toc531181328"/>
       <w:r>
         <w:rPr>
           <w:rStyle w:val="Heading3Char"/>
           <w:lang w:eastAsia="en-US"/>
         </w:rPr>
-        <w:t>User</w:t>
-      </w:r>
-      <w:bookmarkEnd w:id="16"/>
-    </w:p>
-    <w:p>
-      <w:pPr>
-        <w:spacing w:after="0"/>
-        <w:ind w:left="0" w:right="0"/>
-        <w:rPr>
-          <w:rFonts w:ascii="Arial" w:eastAsia="Times New Roman" w:hAnsi="Arial" w:cs="Arial"/>
-          <w:color w:val="000000"/>
-          <w:kern w:val="0"/>
-          <w:lang w:eastAsia="en-US"/>
-          <w14:ligatures w14:val="none"/>
-        </w:rPr>
-      </w:pPr>
-      <w:r>
-        <w:rPr>
-          <w:rFonts w:ascii="Arial" w:eastAsia="Times New Roman" w:hAnsi="Arial" w:cs="Arial"/>
-          <w:color w:val="000000"/>
-          <w:kern w:val="0"/>
-          <w:lang w:eastAsia="en-US"/>
-          <w14:ligatures w14:val="none"/>
-        </w:rPr>
-        <w:t>A person who will interact with and make use of the NAO</w:t>
-      </w:r>
-      <w:r>
-        <w:rPr>
-          <w:rFonts w:ascii="Arial" w:eastAsia="Times New Roman" w:hAnsi="Arial" w:cs="Arial"/>
-          <w:color w:val="000000"/>
-          <w:kern w:val="0"/>
-          <w:lang w:eastAsia="en-US"/>
-          <w14:ligatures w14:val="none"/>
-        </w:rPr>
-        <w:t xml:space="preserve"> robot</w:t>
-      </w:r>
-      <w:r>
-        <w:rPr>
-          <w:rFonts w:ascii="Arial" w:eastAsia="Times New Roman" w:hAnsi="Arial" w:cs="Arial"/>
-          <w:color w:val="000000"/>
-          <w:kern w:val="0"/>
-          <w:lang w:eastAsia="en-US"/>
-          <w14:ligatures w14:val="none"/>
-        </w:rPr>
-        <w:t xml:space="preserve">’s various capabilities. </w:t>
-      </w:r>
-    </w:p>
-    <w:p>
-      <w:pPr>
-        <w:spacing w:after="0"/>
-        <w:ind w:left="0" w:right="0"/>
-        <w:rPr>
-          <w:rFonts w:ascii="Arial" w:eastAsia="Times New Roman" w:hAnsi="Arial" w:cs="Arial"/>
-          <w:color w:val="000000"/>
-          <w:kern w:val="0"/>
-          <w:lang w:eastAsia="en-US"/>
-          <w14:ligatures w14:val="none"/>
-        </w:rPr>
-      </w:pPr>
-    </w:p>
-    <w:p>
-      <w:pPr>
-        <w:spacing w:after="0"/>
-        <w:ind w:left="0" w:right="0"/>
-        <w:rPr>
-          <w:rFonts w:ascii="Arial" w:eastAsia="Times New Roman" w:hAnsi="Arial" w:cs="Arial"/>
-          <w:color w:val="000000"/>
-          <w:kern w:val="0"/>
-          <w:lang w:eastAsia="en-US"/>
-          <w14:ligatures w14:val="none"/>
-        </w:rPr>
-      </w:pPr>
-      <w:r>
-        <w:rPr>
-          <w:rStyle w:val="Heading3Char"/>
-          <w:lang w:eastAsia="en-US"/>
-        </w:rPr>
-        <w:t>Wi-Fi</w:t>
-      </w:r>
-    </w:p>
-    <w:p>
-      <w:pPr>
-        <w:spacing w:after="0"/>
-        <w:ind w:left="0" w:right="0"/>
-        <w:rPr>
-          <w:rFonts w:ascii="Arial" w:eastAsia="Times New Roman" w:hAnsi="Arial" w:cs="Arial"/>
-          <w:color w:val="000000"/>
-          <w:kern w:val="0"/>
-          <w:lang w:eastAsia="en-US"/>
-          <w14:ligatures w14:val="none"/>
-        </w:rPr>
-      </w:pPr>
-      <w:r>
-        <w:rPr>
-          <w:rFonts w:ascii="Arial" w:eastAsia="Times New Roman" w:hAnsi="Arial" w:cs="Arial"/>
-          <w:color w:val="000000"/>
-          <w:kern w:val="0"/>
-          <w:lang w:eastAsia="en-US"/>
-          <w14:ligatures w14:val="none"/>
-        </w:rPr>
-        <w:t>Short for “Wireless Fidelity”. A means of allowing computers, smartphones, and other internet-enabled devices to communicate with one another wirelessly.</w:t>
-      </w:r>
-    </w:p>
-    <w:p>
-      <w:pPr>
-        <w:ind w:left="0"/>
-      </w:pPr>
-    </w:p>
-    <w:p>
-      <w:pPr>
-        <w:pStyle w:val="Heading2"/>
-        <w:ind w:left="0"/>
-      </w:pPr>
-      <w:r>
-        <w:t>1.</w:t>
-      </w:r>
-      <w:r>
-        <w:t>4</w:t>
-      </w:r>
-      <w:r>
-        <w:t xml:space="preserve"> </w:t>
-      </w:r>
-      <w:r>
-        <w:t>references</w:t>
-      </w:r>
-    </w:p>
-    <w:p>
-      <w:pPr>
-        <w:spacing w:after="0"/>
-        <w:ind w:left="0" w:right="0"/>
-      </w:pPr>
-      <w:r>
-        <w:rPr>
-          <w:rFonts w:ascii="Arial" w:eastAsia="Times New Roman" w:hAnsi="Arial" w:cs="Arial"/>
-          <w:color w:val="000000"/>
-          <w:kern w:val="0"/>
-          <w:lang w:eastAsia="en-US"/>
-          <w14:ligatures w14:val="none"/>
-        </w:rPr>
-        <w:t>[</w:t>
-      </w:r>
-      <w:r>
-        <w:rPr>
-          <w:rFonts w:ascii="Arial" w:eastAsia="Times New Roman" w:hAnsi="Arial" w:cs="Arial"/>
-          <w:color w:val="000000"/>
-          <w:kern w:val="0"/>
-          <w:lang w:eastAsia="en-US"/>
-          <w14:ligatures w14:val="none"/>
-        </w:rPr>
-        <w:t>1</w:t>
-      </w:r>
-      <w:r>
-        <w:rPr>
-          <w:rFonts w:ascii="Arial" w:eastAsia="Times New Roman" w:hAnsi="Arial" w:cs="Arial"/>
-          <w:color w:val="000000"/>
-          <w:kern w:val="0"/>
-          <w:lang w:eastAsia="en-US"/>
-          <w14:ligatures w14:val="none"/>
-        </w:rPr>
-        <w:t>] NAO</w:t>
-      </w:r>
-      <w:r>
-        <w:rPr>
-          <w:rFonts w:ascii="Arial" w:eastAsia="Times New Roman" w:hAnsi="Arial" w:cs="Arial"/>
-          <w:color w:val="000000"/>
-          <w:kern w:val="0"/>
-          <w:lang w:eastAsia="en-US"/>
-          <w14:ligatures w14:val="none"/>
-        </w:rPr>
-        <w:t xml:space="preserve"> </w:t>
-      </w:r>
-      <w:r>
-        <w:rPr>
-          <w:rFonts w:ascii="Arial" w:eastAsia="Times New Roman" w:hAnsi="Arial" w:cs="Arial"/>
-          <w:color w:val="000000"/>
-          <w:kern w:val="0"/>
-          <w:lang w:eastAsia="en-US"/>
-          <w14:ligatures w14:val="none"/>
-        </w:rPr>
-        <w:t>Lab Documentation/Info</w:t>
-      </w:r>
-      <w:r>
-        <w:t xml:space="preserve">: https://team.inria.fr/perception/demos/naolab/ </w:t>
+        <w:t>Trigger phrase</w:t>
       </w:r>
     </w:p>
     <w:p>
@@ -2194,7 +2044,7 @@
           <w:lang w:eastAsia="en-US"/>
           <w14:ligatures w14:val="none"/>
         </w:rPr>
-        <w:t>[</w:t>
+        <w:t>A</w:t>
       </w:r>
       <w:r>
         <w:rPr>
@@ -2204,26 +2054,8 @@
           <w:lang w:eastAsia="en-US"/>
           <w14:ligatures w14:val="none"/>
         </w:rPr>
-        <w:t>2</w:t>
-      </w:r>
-      <w:r>
-        <w:rPr>
-          <w:rFonts w:ascii="Arial" w:eastAsia="Times New Roman" w:hAnsi="Arial" w:cs="Arial"/>
-          <w:color w:val="000000"/>
-          <w:kern w:val="0"/>
-          <w:lang w:eastAsia="en-US"/>
-          <w14:ligatures w14:val="none"/>
-        </w:rPr>
-        <w:t>] NAO, NAOqi, Choregraph Documentation</w:t>
-      </w:r>
-      <w:r>
-        <w:t xml:space="preserve">: </w:t>
-      </w:r>
-      <w:hyperlink r:id="rId11" w:history="1">
-        <w:r>
-          <w:t>http://doc.aldebaran.com/</w:t>
-        </w:r>
-      </w:hyperlink>
+        <w:t xml:space="preserve"> phrase that corresponds to a specific module housed on the NAO robot. When NAO hears a trigger phrase, the module it corresponds to will begin.</w:t>
+      </w:r>
     </w:p>
     <w:p>
       <w:pPr>
@@ -2238,7 +2070,11 @@
           <w14:ligatures w14:val="none"/>
         </w:rPr>
       </w:pPr>
-      <w:r>
+    </w:p>
+    <w:p>
+      <w:pPr>
+        <w:spacing w:after="0"/>
+        <w:ind w:left="0" w:right="0"/>
         <w:rPr>
           <w:rFonts w:ascii="Arial" w:eastAsia="Times New Roman" w:hAnsi="Arial" w:cs="Arial"/>
           <w:color w:val="000000"/>
@@ -2246,7 +2082,298 @@
           <w:lang w:eastAsia="en-US"/>
           <w14:ligatures w14:val="none"/>
         </w:rPr>
+      </w:pPr>
+      <w:bookmarkStart w:id="17" w:name="_Toc531181328"/>
+      <w:r>
+        <w:rPr>
+          <w:rStyle w:val="Heading3Char"/>
+          <w:lang w:eastAsia="en-US"/>
+        </w:rPr>
+        <w:t>User</w:t>
+      </w:r>
+      <w:bookmarkEnd w:id="17"/>
+    </w:p>
+    <w:p>
+      <w:pPr>
+        <w:spacing w:after="0"/>
+        <w:ind w:left="0" w:right="0"/>
+        <w:rPr>
+          <w:rFonts w:ascii="Arial" w:eastAsia="Times New Roman" w:hAnsi="Arial" w:cs="Arial"/>
+          <w:color w:val="000000"/>
+          <w:kern w:val="0"/>
+          <w:lang w:eastAsia="en-US"/>
+          <w14:ligatures w14:val="none"/>
+        </w:rPr>
+      </w:pPr>
+      <w:r>
+        <w:rPr>
+          <w:rFonts w:ascii="Arial" w:eastAsia="Times New Roman" w:hAnsi="Arial" w:cs="Arial"/>
+          <w:color w:val="000000"/>
+          <w:kern w:val="0"/>
+          <w:lang w:eastAsia="en-US"/>
+          <w14:ligatures w14:val="none"/>
+        </w:rPr>
+        <w:t>A person who will interact with and make use of the NAO</w:t>
+      </w:r>
+      <w:r>
+        <w:rPr>
+          <w:rFonts w:ascii="Arial" w:eastAsia="Times New Roman" w:hAnsi="Arial" w:cs="Arial"/>
+          <w:color w:val="000000"/>
+          <w:kern w:val="0"/>
+          <w:lang w:eastAsia="en-US"/>
+          <w14:ligatures w14:val="none"/>
+        </w:rPr>
+        <w:t xml:space="preserve"> robot</w:t>
+      </w:r>
+      <w:r>
+        <w:rPr>
+          <w:rFonts w:ascii="Arial" w:eastAsia="Times New Roman" w:hAnsi="Arial" w:cs="Arial"/>
+          <w:color w:val="000000"/>
+          <w:kern w:val="0"/>
+          <w:lang w:eastAsia="en-US"/>
+          <w14:ligatures w14:val="none"/>
+        </w:rPr>
+        <w:t xml:space="preserve">’s various capabilities. </w:t>
+      </w:r>
+    </w:p>
+    <w:p>
+      <w:pPr>
+        <w:spacing w:after="0"/>
+        <w:ind w:left="0" w:right="0"/>
+        <w:rPr>
+          <w:rFonts w:ascii="Arial" w:eastAsia="Times New Roman" w:hAnsi="Arial" w:cs="Arial"/>
+          <w:color w:val="000000"/>
+          <w:kern w:val="0"/>
+          <w:lang w:eastAsia="en-US"/>
+          <w14:ligatures w14:val="none"/>
+        </w:rPr>
+      </w:pPr>
+    </w:p>
+    <w:p>
+      <w:pPr>
+        <w:spacing w:after="0"/>
+        <w:ind w:left="0" w:right="0"/>
+        <w:rPr>
+          <w:rFonts w:ascii="Arial" w:eastAsia="Times New Roman" w:hAnsi="Arial" w:cs="Arial"/>
+          <w:color w:val="000000"/>
+          <w:kern w:val="0"/>
+          <w:lang w:eastAsia="en-US"/>
+          <w14:ligatures w14:val="none"/>
+        </w:rPr>
+      </w:pPr>
+    </w:p>
+    <w:p>
+      <w:pPr>
+        <w:spacing w:after="0"/>
+        <w:ind w:left="0" w:right="0"/>
+        <w:rPr>
+          <w:rFonts w:ascii="Arial" w:eastAsia="Times New Roman" w:hAnsi="Arial" w:cs="Arial"/>
+          <w:color w:val="000000"/>
+          <w:kern w:val="0"/>
+          <w:lang w:eastAsia="en-US"/>
+          <w14:ligatures w14:val="none"/>
+        </w:rPr>
+      </w:pPr>
+    </w:p>
+    <w:p>
+      <w:pPr>
+        <w:spacing w:after="0"/>
+        <w:ind w:left="0" w:right="0"/>
+        <w:rPr>
+          <w:rFonts w:ascii="Arial" w:eastAsia="Times New Roman" w:hAnsi="Arial" w:cs="Arial"/>
+          <w:color w:val="000000"/>
+          <w:kern w:val="0"/>
+          <w:lang w:eastAsia="en-US"/>
+          <w14:ligatures w14:val="none"/>
+        </w:rPr>
+      </w:pPr>
+      <w:r>
+        <w:rPr>
+          <w:rStyle w:val="Heading3Char"/>
+          <w:lang w:eastAsia="en-US"/>
+        </w:rPr>
         <w:lastRenderedPageBreak/>
+        <w:t>Wi-Fi</w:t>
+      </w:r>
+    </w:p>
+    <w:p>
+      <w:pPr>
+        <w:spacing w:after="0"/>
+        <w:ind w:left="0" w:right="0"/>
+        <w:rPr>
+          <w:rFonts w:ascii="Arial" w:eastAsia="Times New Roman" w:hAnsi="Arial" w:cs="Arial"/>
+          <w:color w:val="000000"/>
+          <w:kern w:val="0"/>
+          <w:lang w:eastAsia="en-US"/>
+          <w14:ligatures w14:val="none"/>
+        </w:rPr>
+      </w:pPr>
+      <w:r>
+        <w:rPr>
+          <w:rFonts w:ascii="Arial" w:eastAsia="Times New Roman" w:hAnsi="Arial" w:cs="Arial"/>
+          <w:color w:val="000000"/>
+          <w:kern w:val="0"/>
+          <w:lang w:eastAsia="en-US"/>
+          <w14:ligatures w14:val="none"/>
+        </w:rPr>
+        <w:t>Short for “Wireless Fidelity”. A means of allowing computers, smartphones, and other internet-enabled devices to communicate with one another wirelessly.</w:t>
+      </w:r>
+    </w:p>
+    <w:p>
+      <w:pPr>
+        <w:ind w:left="0"/>
+      </w:pPr>
+    </w:p>
+    <w:p>
+      <w:pPr>
+        <w:pStyle w:val="Heading2"/>
+        <w:ind w:left="0"/>
+      </w:pPr>
+      <w:r>
+        <w:t>1.</w:t>
+      </w:r>
+      <w:r>
+        <w:t>4</w:t>
+      </w:r>
+      <w:r>
+        <w:t xml:space="preserve"> </w:t>
+      </w:r>
+      <w:r>
+        <w:t>references</w:t>
+      </w:r>
+    </w:p>
+    <w:p>
+      <w:pPr>
+        <w:spacing w:after="0"/>
+        <w:ind w:left="0" w:right="0"/>
+      </w:pPr>
+      <w:r>
+        <w:rPr>
+          <w:rFonts w:ascii="Arial" w:eastAsia="Times New Roman" w:hAnsi="Arial" w:cs="Arial"/>
+          <w:color w:val="000000"/>
+          <w:kern w:val="0"/>
+          <w:lang w:eastAsia="en-US"/>
+          <w14:ligatures w14:val="none"/>
+        </w:rPr>
+        <w:t>[</w:t>
+      </w:r>
+      <w:r>
+        <w:rPr>
+          <w:rFonts w:ascii="Arial" w:eastAsia="Times New Roman" w:hAnsi="Arial" w:cs="Arial"/>
+          <w:color w:val="000000"/>
+          <w:kern w:val="0"/>
+          <w:lang w:eastAsia="en-US"/>
+          <w14:ligatures w14:val="none"/>
+        </w:rPr>
+        <w:t>1</w:t>
+      </w:r>
+      <w:r>
+        <w:rPr>
+          <w:rFonts w:ascii="Arial" w:eastAsia="Times New Roman" w:hAnsi="Arial" w:cs="Arial"/>
+          <w:color w:val="000000"/>
+          <w:kern w:val="0"/>
+          <w:lang w:eastAsia="en-US"/>
+          <w14:ligatures w14:val="none"/>
+        </w:rPr>
+        <w:t>] NAO</w:t>
+      </w:r>
+      <w:r>
+        <w:rPr>
+          <w:rFonts w:ascii="Arial" w:eastAsia="Times New Roman" w:hAnsi="Arial" w:cs="Arial"/>
+          <w:color w:val="000000"/>
+          <w:kern w:val="0"/>
+          <w:lang w:eastAsia="en-US"/>
+          <w14:ligatures w14:val="none"/>
+        </w:rPr>
+        <w:t xml:space="preserve"> </w:t>
+      </w:r>
+      <w:r>
+        <w:rPr>
+          <w:rFonts w:ascii="Arial" w:eastAsia="Times New Roman" w:hAnsi="Arial" w:cs="Arial"/>
+          <w:color w:val="000000"/>
+          <w:kern w:val="0"/>
+          <w:lang w:eastAsia="en-US"/>
+          <w14:ligatures w14:val="none"/>
+        </w:rPr>
+        <w:t>Lab Documentation/Info</w:t>
+      </w:r>
+      <w:r>
+        <w:t xml:space="preserve">: https://team.inria.fr/perception/demos/naolab/ </w:t>
+      </w:r>
+    </w:p>
+    <w:p>
+      <w:pPr>
+        <w:spacing w:after="0"/>
+        <w:ind w:left="0" w:right="0"/>
+        <w:rPr>
+          <w:rFonts w:ascii="Times New Roman" w:eastAsia="Times New Roman" w:hAnsi="Times New Roman" w:cs="Times New Roman"/>
+          <w:kern w:val="0"/>
+          <w:sz w:val="24"/>
+          <w:szCs w:val="24"/>
+          <w:lang w:eastAsia="en-US"/>
+          <w14:ligatures w14:val="none"/>
+        </w:rPr>
+      </w:pPr>
+      <w:r>
+        <w:rPr>
+          <w:rFonts w:ascii="Arial" w:eastAsia="Times New Roman" w:hAnsi="Arial" w:cs="Arial"/>
+          <w:color w:val="000000"/>
+          <w:kern w:val="0"/>
+          <w:lang w:eastAsia="en-US"/>
+          <w14:ligatures w14:val="none"/>
+        </w:rPr>
+        <w:t>[</w:t>
+      </w:r>
+      <w:r>
+        <w:rPr>
+          <w:rFonts w:ascii="Arial" w:eastAsia="Times New Roman" w:hAnsi="Arial" w:cs="Arial"/>
+          <w:color w:val="000000"/>
+          <w:kern w:val="0"/>
+          <w:lang w:eastAsia="en-US"/>
+          <w14:ligatures w14:val="none"/>
+        </w:rPr>
+        <w:t>2</w:t>
+      </w:r>
+      <w:r>
+        <w:rPr>
+          <w:rFonts w:ascii="Arial" w:eastAsia="Times New Roman" w:hAnsi="Arial" w:cs="Arial"/>
+          <w:color w:val="000000"/>
+          <w:kern w:val="0"/>
+          <w:lang w:eastAsia="en-US"/>
+          <w14:ligatures w14:val="none"/>
+        </w:rPr>
+        <w:t>] NAO, NAOqi, Choregraph Documentation</w:t>
+      </w:r>
+      <w:r>
+        <w:t xml:space="preserve">: </w:t>
+      </w:r>
+      <w:hyperlink r:id="rId11" w:history="1">
+        <w:r>
+          <w:t>http://doc.aldebaran.com/</w:t>
+        </w:r>
+      </w:hyperlink>
+    </w:p>
+    <w:p>
+      <w:pPr>
+        <w:spacing w:after="0"/>
+        <w:ind w:left="0" w:right="0"/>
+        <w:rPr>
+          <w:rFonts w:ascii="Times New Roman" w:eastAsia="Times New Roman" w:hAnsi="Times New Roman" w:cs="Times New Roman"/>
+          <w:kern w:val="0"/>
+          <w:sz w:val="24"/>
+          <w:szCs w:val="24"/>
+          <w:lang w:eastAsia="en-US"/>
+          <w14:ligatures w14:val="none"/>
+        </w:rPr>
+      </w:pPr>
+      <w:r>
+        <w:rPr>
+          <w:rFonts w:ascii="Arial" w:eastAsia="Times New Roman" w:hAnsi="Arial" w:cs="Arial"/>
+          <w:color w:val="000000"/>
+          <w:kern w:val="0"/>
+          <w:lang w:eastAsia="en-US"/>
+          <w14:ligatures w14:val="none"/>
+        </w:rPr>
         <w:t>[</w:t>
       </w:r>
       <w:r>
@@ -2867,7 +2994,6 @@
         </w:numPr>
       </w:pPr>
       <w:r>
-        <w:lastRenderedPageBreak/>
         <w:t>“</w:t>
       </w:r>
       <w:r>
@@ -3003,7 +3129,19 @@
         </w:numPr>
       </w:pPr>
       <w:r>
-        <w:t>“Sing the anthem”</w:t>
+        <w:t xml:space="preserve">“Sing the </w:t>
+      </w:r>
+      <w:r>
+        <w:t xml:space="preserve">[national] </w:t>
+      </w:r>
+      <w:r>
+        <w:t>anthem</w:t>
+      </w:r>
+      <w:r>
+        <w:t>.</w:t>
+      </w:r>
+      <w:r>
+        <w:t>”</w:t>
       </w:r>
     </w:p>
     <w:p>
@@ -3015,7 +3153,57 @@
         </w:numPr>
       </w:pPr>
       <w:r>
-        <w:t>“Anthem”</w:t>
+        <w:t>“</w:t>
+      </w:r>
+      <w:r>
+        <w:t>Sing [national] anthem.</w:t>
+      </w:r>
+      <w:r>
+        <w:t>”</w:t>
+      </w:r>
+    </w:p>
+    <w:p>
+      <w:pPr>
+        <w:pStyle w:val="ListParagraph"/>
+        <w:numPr>
+          <w:ilvl w:val="0"/>
+          <w:numId w:val="4"/>
+        </w:numPr>
+      </w:pPr>
+      <w:r>
+        <w:t>“Can you sing the [national] anthem?”</w:t>
+      </w:r>
+    </w:p>
+    <w:p>
+      <w:pPr>
+        <w:pStyle w:val="ListParagraph"/>
+        <w:numPr>
+          <w:ilvl w:val="0"/>
+          <w:numId w:val="4"/>
+        </w:numPr>
+      </w:pPr>
+      <w:r>
+        <w:t>“Do you know the [national] anthem?”</w:t>
+      </w:r>
+    </w:p>
+    <w:p>
+      <w:pPr>
+        <w:pStyle w:val="ListParagraph"/>
+        <w:numPr>
+          <w:ilvl w:val="0"/>
+          <w:numId w:val="4"/>
+        </w:numPr>
+      </w:pPr>
+      <w:r>
+        <w:t xml:space="preserve">“Sing the </w:t>
+      </w:r>
+      <w:proofErr w:type="gramStart"/>
+      <w:r>
+        <w:t>Star Spangled</w:t>
+      </w:r>
+      <w:proofErr w:type="gramEnd"/>
+      <w:r>
+        <w:t xml:space="preserve"> Banner.”</w:t>
       </w:r>
     </w:p>
     <w:p>
@@ -3027,6 +3215,20 @@
       </w:r>
       <w:r>
         <w:t xml:space="preserve"> NAO will begin to “sing” the American National Anthem (an .mp3 file is played over its loudspeakers) and place its hand over its heart.</w:t>
+      </w:r>
+    </w:p>
+    <w:p>
+      <w:pPr>
+        <w:ind w:left="717"/>
+      </w:pPr>
+      <w:r>
+        <w:rPr>
+          <w:b/>
+        </w:rPr>
+        <w:t xml:space="preserve">Note: </w:t>
+      </w:r>
+      <w:r>
+        <w:t>“[national]” in the Verbal Queues section means the word is optional in the command.</w:t>
       </w:r>
     </w:p>
     <w:p/>
@@ -3123,13 +3325,25 @@
         </w:numPr>
       </w:pPr>
       <w:r>
-        <w:t>“Give me Rotten Tomatoes ratings.”</w:t>
-      </w:r>
-    </w:p>
-    <w:p>
-      <w:r>
-        <w:tab/>
+        <w:t>“</w:t>
+      </w:r>
+      <w:r>
+        <w:t>Tell me about a movie</w:t>
+      </w:r>
+      <w:r>
+        <w:t>.”</w:t>
+      </w:r>
+    </w:p>
+    <w:p>
+      <w:pPr>
+        <w:ind w:left="717"/>
+      </w:pPr>
+      <w:r>
+        <w:lastRenderedPageBreak/>
         <w:t>Description:</w:t>
+      </w:r>
+      <w:r>
+        <w:t xml:space="preserve"> NAO uses an HTTP request to get information about movies (from a finite list) from the RottenTomatoes.com, and then repeats the information gathered from the website to the user.</w:t>
       </w:r>
     </w:p>
     <w:p/>
@@ -3284,7 +3498,6 @@
         <w:ind w:left="717"/>
       </w:pPr>
       <w:r>
-        <w:lastRenderedPageBreak/>
         <w:t>Description:</w:t>
       </w:r>
       <w:r>
@@ -3346,6 +3559,60 @@
       </w:r>
       <w:r>
         <w:t xml:space="preserve"> it manually.</w:t>
+      </w:r>
+    </w:p>
+    <w:p>
+      <w:pPr>
+        <w:ind w:left="717"/>
+      </w:pPr>
+    </w:p>
+    <w:p>
+      <w:pPr>
+        <w:pStyle w:val="Caption"/>
+        <w:rPr>
+          <w:i/>
+        </w:rPr>
+      </w:pPr>
+      <w:r>
+        <w:rPr>
+          <w:i/>
+        </w:rPr>
+        <w:t>weather-based clothing recommender</w:t>
+      </w:r>
+    </w:p>
+    <w:p>
+      <w:r>
+        <w:tab/>
+        <w:t>Verbal queues:</w:t>
+      </w:r>
+    </w:p>
+    <w:p>
+      <w:pPr>
+        <w:pStyle w:val="ListParagraph"/>
+        <w:numPr>
+          <w:ilvl w:val="0"/>
+          <w:numId w:val="5"/>
+        </w:numPr>
+      </w:pPr>
+      <w:r>
+        <w:t xml:space="preserve">“What </w:t>
+      </w:r>
+      <w:r>
+        <w:t>should I wear outside today?”</w:t>
+      </w:r>
+    </w:p>
+    <w:p>
+      <w:pPr>
+        <w:ind w:left="717"/>
+      </w:pPr>
+      <w:r>
+        <w:t xml:space="preserve">Description: NAO retrieves weather information from OpenWeatherMap.com and replies with </w:t>
+      </w:r>
+      <w:r>
+        <w:t>a recommendation for types of clothing to wear outdoors based upon the current weather conditions (e.g., windy weather would cause NAO to recommend a jacket)</w:t>
+      </w:r>
+      <w:r>
+        <w:t>. Due to this module being intended for use in Ellensburg exclusively, if one wants to change the city, they will have to go into the module’s code and change it manually.</w:t>
       </w:r>
     </w:p>
     <w:p/>
@@ -3507,6 +3774,7 @@
         <w:rPr>
           <w:i/>
         </w:rPr>
+        <w:lastRenderedPageBreak/>
         <w:t>facial recognition</w:t>
       </w:r>
     </w:p>
@@ -4025,6 +4293,7 @@
         </w:numPr>
       </w:pPr>
       <w:r>
+        <w:lastRenderedPageBreak/>
         <w:t>“</w:t>
       </w:r>
       <w:r>
@@ -4488,7 +4757,7 @@
         <w:rPr>
           <w:i/>
         </w:rPr>
-        <w:t>Pushups</w:t>
+        <w:t>dance moves</w:t>
       </w:r>
     </w:p>
     <w:p>
@@ -4509,10 +4778,10 @@
         <w:t>“</w:t>
       </w:r>
       <w:r>
-        <w:t>Pushups</w:t>
-      </w:r>
-      <w:r>
-        <w:t>.”</w:t>
+        <w:t>Can you dance like Beyoncé?</w:t>
+      </w:r>
+      <w:r>
+        <w:t>”</w:t>
       </w:r>
     </w:p>
     <w:p>
@@ -4524,13 +4793,42 @@
         </w:numPr>
       </w:pPr>
       <w:r>
-        <w:t>“</w:t>
-      </w:r>
-      <w:r>
-        <w:t>Do pushups</w:t>
-      </w:r>
-      <w:r>
-        <w:t>.”</w:t>
+        <w:t>“Can you dance to Single Ladies?”</w:t>
+      </w:r>
+    </w:p>
+    <w:p>
+      <w:pPr>
+        <w:ind w:left="720"/>
+      </w:pPr>
+      <w:r>
+        <w:lastRenderedPageBreak/>
+        <w:t xml:space="preserve">Description: NAO will do a short dance routine, coordinated to </w:t>
+      </w:r>
+      <w:r>
+        <w:t>Beyoncé’s</w:t>
+      </w:r>
+      <w:r>
+        <w:t xml:space="preserve"> “Single Ladies”, which will play over its loudspeakers during the dance.</w:t>
+      </w:r>
+    </w:p>
+    <w:p>
+      <w:pPr>
+        <w:pStyle w:val="Caption"/>
+        <w:rPr>
+          <w:i/>
+        </w:rPr>
+      </w:pPr>
+      <w:r>
+        <w:rPr>
+          <w:i/>
+        </w:rPr>
+        <w:t>Pushups</w:t>
+      </w:r>
+    </w:p>
+    <w:p>
+      <w:r>
+        <w:tab/>
+        <w:t>Verbal queues:</w:t>
       </w:r>
     </w:p>
     <w:p>
@@ -4545,7 +4843,7 @@
         <w:t>“</w:t>
       </w:r>
       <w:r>
-        <w:t>Do some pushups</w:t>
+        <w:t>Pushups</w:t>
       </w:r>
       <w:r>
         <w:t>.”</w:t>
@@ -4563,10 +4861,10 @@
         <w:t>“</w:t>
       </w:r>
       <w:r>
-        <w:t>Can you do pushups?</w:t>
-      </w:r>
-      <w:r>
-        <w:t>”</w:t>
+        <w:t>Do pushups</w:t>
+      </w:r>
+      <w:r>
+        <w:t>.”</w:t>
       </w:r>
     </w:p>
     <w:p>
@@ -4581,6 +4879,42 @@
         <w:t>“</w:t>
       </w:r>
       <w:r>
+        <w:t>Do some pushups</w:t>
+      </w:r>
+      <w:r>
+        <w:t>.”</w:t>
+      </w:r>
+    </w:p>
+    <w:p>
+      <w:pPr>
+        <w:pStyle w:val="ListParagraph"/>
+        <w:numPr>
+          <w:ilvl w:val="0"/>
+          <w:numId w:val="14"/>
+        </w:numPr>
+      </w:pPr>
+      <w:r>
+        <w:t>“</w:t>
+      </w:r>
+      <w:r>
+        <w:t>Can you do pushups?</w:t>
+      </w:r>
+      <w:r>
+        <w:t>”</w:t>
+      </w:r>
+    </w:p>
+    <w:p>
+      <w:pPr>
+        <w:pStyle w:val="ListParagraph"/>
+        <w:numPr>
+          <w:ilvl w:val="0"/>
+          <w:numId w:val="14"/>
+        </w:numPr>
+      </w:pPr>
+      <w:r>
+        <w:t>“</w:t>
+      </w:r>
+      <w:r>
         <w:t>Do you know how to do pushups?</w:t>
       </w:r>
       <w:r>
@@ -4665,47 +4999,198 @@
         <w:t>it</w:t>
       </w:r>
       <w:r>
-        <w:t xml:space="preserve"> to do pushups,</w:t>
-      </w:r>
-      <w:r>
-        <w:t xml:space="preserve"> and must be kept away from any ledges </w:t>
+        <w:t xml:space="preserve"> to do </w:t>
       </w:r>
       <w:proofErr w:type="gramStart"/>
       <w:r>
-        <w:t xml:space="preserve">- </w:t>
+        <w:t>pushups,</w:t>
+      </w:r>
+      <w:r>
+        <w:t xml:space="preserve"> and</w:t>
+      </w:r>
+      <w:proofErr w:type="gramEnd"/>
+      <w:r>
+        <w:t xml:space="preserve"> must be kept away from any ledges - </w:t>
       </w:r>
       <w:r>
         <w:t xml:space="preserve"> </w:t>
       </w:r>
       <w:r>
-        <w:t>otherwise</w:t>
+        <w:t>otherwise damage to the NAO unit is highly possible. Furthermore,</w:t>
+      </w:r>
+      <w:r>
+        <w:t xml:space="preserve"> making NAO do excessive </w:t>
+      </w:r>
+      <w:r>
+        <w:t xml:space="preserve">amounts of </w:t>
+      </w:r>
+      <w:r>
+        <w:t>pushups without a break can lead to overheating motors</w:t>
+      </w:r>
+      <w:r>
+        <w:t xml:space="preserve"> and will cause NAO to shut down.</w:t>
+      </w:r>
+    </w:p>
+    <w:p>
+      <w:pPr>
+        <w:rPr>
+          <w:color w:val="FF0000"/>
+        </w:rPr>
+      </w:pPr>
+      <w:r>
+        <w:tab/>
+      </w:r>
+      <w:r>
+        <w:rPr>
+          <w:color w:val="FF0000"/>
+        </w:rPr>
+        <w:t>***************</w:t>
+      </w:r>
+    </w:p>
+    <w:p>
+      <w:pPr>
+        <w:rPr>
+          <w:color w:val="FF0000"/>
+        </w:rPr>
+      </w:pPr>
+    </w:p>
+    <w:p>
+      <w:pPr>
+        <w:pStyle w:val="Heading2"/>
+        <w:ind w:left="0"/>
+      </w:pPr>
+      <w:r>
+        <w:t>2</w:t>
+      </w:r>
+      <w:r>
+        <w:t>.</w:t>
+      </w:r>
+      <w:r>
+        <w:t>7</w:t>
+      </w:r>
+      <w:r>
+        <w:t xml:space="preserve"> </w:t>
+      </w:r>
+      <w:r>
+        <w:t>Miscellaneous modules</w:t>
+      </w:r>
+    </w:p>
+    <w:p>
+      <w:pPr>
+        <w:pStyle w:val="Caption"/>
+        <w:rPr>
+          <w:i/>
+        </w:rPr>
+      </w:pPr>
+      <w:r>
+        <w:rPr>
+          <w:i/>
+        </w:rPr>
+        <w:t>no swearing</w:t>
+      </w:r>
+    </w:p>
+    <w:p>
+      <w:pPr>
+        <w:ind w:left="717"/>
+      </w:pPr>
+      <w:r>
+        <w:t xml:space="preserve">Description: NAO listens for swear words or other foul </w:t>
+      </w:r>
+      <w:proofErr w:type="gramStart"/>
+      <w:r>
+        <w:t>language, and</w:t>
       </w:r>
       <w:proofErr w:type="gramEnd"/>
       <w:r>
-        <w:t xml:space="preserve"> damage to the NAO unit is highly possible. Furthermore,</w:t>
-      </w:r>
-      <w:r>
-        <w:t xml:space="preserve"> making NAO do excessive </w:t>
-      </w:r>
-      <w:r>
-        <w:t xml:space="preserve">amounts of </w:t>
-      </w:r>
-      <w:r>
-        <w:t>pushups without a break can lead to overheating motors</w:t>
-      </w:r>
-      <w:r>
-        <w:t xml:space="preserve"> and will cause NAO to shut down.</w:t>
+        <w:t xml:space="preserve"> responds to the user telling them that they should not use such language.</w:t>
+      </w:r>
+    </w:p>
+    <w:p>
+      <w:pPr>
+        <w:ind w:left="717"/>
+      </w:pPr>
+      <w:r>
+        <w:rPr>
+          <w:b/>
+        </w:rPr>
+        <w:t>Note:</w:t>
+      </w:r>
+      <w:r>
+        <w:t xml:space="preserve"> This is a persistent module, meaning NAO </w:t>
+      </w:r>
+      <w:proofErr w:type="gramStart"/>
+      <w:r>
+        <w:t>is running it at all times</w:t>
+      </w:r>
+      <w:proofErr w:type="gramEnd"/>
+      <w:r>
+        <w:t>. There is no specific command to trigger this module, instead NAO listens for words from a list of “bad words” to trigger it.</w:t>
+      </w:r>
+    </w:p>
+    <w:p>
+      <w:pPr>
+        <w:pStyle w:val="Caption"/>
+        <w:rPr>
+          <w:i/>
+        </w:rPr>
+      </w:pPr>
+      <w:r>
+        <w:rPr>
+          <w:i/>
+        </w:rPr>
+        <w:t>stop</w:t>
+      </w:r>
+      <w:r>
+        <w:rPr>
+          <w:i/>
+        </w:rPr>
+        <w:t xml:space="preserve"> module</w:t>
+      </w:r>
+    </w:p>
+    <w:p>
+      <w:pPr>
+        <w:ind w:firstLine="648"/>
+      </w:pPr>
+      <w:r>
+        <w:t>Verbal queues:</w:t>
+      </w:r>
+    </w:p>
+    <w:p>
+      <w:pPr>
+        <w:pStyle w:val="ListParagraph"/>
+        <w:numPr>
+          <w:ilvl w:val="0"/>
+          <w:numId w:val="14"/>
+        </w:numPr>
+      </w:pPr>
+      <w:r>
+        <w:t>“Stop.”</w:t>
       </w:r>
     </w:p>
     <w:p>
       <w:r>
         <w:tab/>
-      </w:r>
-      <w:r>
-        <w:rPr>
-          <w:color w:val="FF0000"/>
-        </w:rPr>
-        <w:t>***************</w:t>
+        <w:t xml:space="preserve">Description: NAO </w:t>
+      </w:r>
+      <w:r>
+        <w:t>immediately stops the module it is currently running.</w:t>
+      </w:r>
+    </w:p>
+    <w:p>
+      <w:r>
+        <w:tab/>
+      </w:r>
+      <w:r>
+        <w:rPr>
+          <w:b/>
+        </w:rPr>
+        <w:t>Note:</w:t>
+      </w:r>
+      <w:r>
+        <w:t xml:space="preserve"> This </w:t>
+      </w:r>
+      <w:r>
+        <w:t>feature is not available on every module.</w:t>
       </w:r>
     </w:p>
     <w:p>
@@ -4762,6 +5247,7 @@
         <w:ind w:left="0"/>
       </w:pPr>
       <w:r>
+        <w:lastRenderedPageBreak/>
         <w:t>3</w:t>
       </w:r>
       <w:r>
@@ -4784,7 +5270,6 @@
         <w:ind w:left="0"/>
       </w:pPr>
       <w:r>
-        <w:lastRenderedPageBreak/>
         <w:t>3</w:t>
       </w:r>
       <w:r>
@@ -4968,6 +5453,7 @@
         <w:jc w:val="center"/>
       </w:pPr>
       <w:r>
+        <w:lastRenderedPageBreak/>
         <w:t xml:space="preserve">Figure </w:t>
       </w:r>
       <w:r>
@@ -5006,7 +5492,6 @@
     </w:p>
     <w:p>
       <w:r>
-        <w:lastRenderedPageBreak/>
         <w:tab/>
         <w:t xml:space="preserve">Fill in the </w:t>
       </w:r>
@@ -5372,11 +5857,11 @@
         <w:t xml:space="preserve">feature </w:t>
       </w:r>
       <w:r>
-        <w:t xml:space="preserve">is on. Solitary means that NAO will perform the module when he is not being interacted with, and can be interrupted at </w:t>
+        <w:t xml:space="preserve">is on. Solitary means that </w:t>
       </w:r>
       <w:r>
         <w:lastRenderedPageBreak/>
-        <w:t xml:space="preserve">any time with Interactive modules. There is no </w:t>
+        <w:t xml:space="preserve">NAO will perform the module when he is not being interacted with, and can be interrupted at any time with Interactive modules. There is no </w:t>
       </w:r>
       <w:r>
         <w:t xml:space="preserve">available </w:t>
@@ -5629,15 +6114,25 @@
         <w:t>Permissions gives NAO</w:t>
       </w:r>
       <w:r>
-        <w:t xml:space="preserve"> the ability to perform a module while in the process of sitting down, standing up, or sitting in the charging station. The charging station is for NAO models not in the possession of CWU, thus is not relevant to the </w:t>
-      </w:r>
-      <w:proofErr w:type="spellStart"/>
-      <w:r>
-        <w:t>AriGato</w:t>
-      </w:r>
-      <w:proofErr w:type="spellEnd"/>
-      <w:r>
-        <w:t xml:space="preserve"> project.</w:t>
+        <w:t xml:space="preserve"> the ability to perform a module while in the process of sitting down, standing up, or sitting in the charging station. The charging station is for NAO models </w:t>
+      </w:r>
+      <w:r>
+        <w:t xml:space="preserve">that are </w:t>
+      </w:r>
+      <w:r>
+        <w:t>not</w:t>
+      </w:r>
+      <w:r>
+        <w:t xml:space="preserve"> currently</w:t>
+      </w:r>
+      <w:r>
+        <w:t xml:space="preserve"> in the possession of CWU, thus </w:t>
+      </w:r>
+      <w:r>
+        <w:t>being</w:t>
+      </w:r>
+      <w:r>
+        <w:t xml:space="preserve"> not relevant to the AriGato project.</w:t>
       </w:r>
     </w:p>
     <w:p>
@@ -5661,10 +6156,25 @@
         <w:t xml:space="preserve"> </w:t>
       </w:r>
       <w:r>
-        <w:t>Launch trigger conditions gives NAO the ability to perform the module autonomously (without user prompting, according to the conditions described). DO NOT use trigger conditions on modules that you wish only to be triggered by a user interaction.</w:t>
-      </w:r>
-      <w:bookmarkStart w:id="17" w:name="_GoBack"/>
-      <w:bookmarkEnd w:id="17"/>
+        <w:t>Launch trigger conditions gives NAO the ability to perform the module autonomously (</w:t>
+      </w:r>
+      <w:r>
+        <w:t>i.e., w</w:t>
+      </w:r>
+      <w:r>
+        <w:t>ithout</w:t>
+      </w:r>
+      <w:r>
+        <w:t xml:space="preserve"> </w:t>
+      </w:r>
+      <w:proofErr w:type="gramStart"/>
+      <w:r>
+        <w:t>an</w:t>
+      </w:r>
+      <w:proofErr w:type="gramEnd"/>
+      <w:r>
+        <w:t xml:space="preserve"> user prompting, according to the conditions described). DO NOT use trigger conditions on modules that you wish only to be triggered by a user interaction.</w:t>
+      </w:r>
     </w:p>
     <w:p/>
     <w:p>
@@ -5797,7 +6307,7 @@
 </file>
 
 <file path=word/endnotes.xml><?xml version="1.0" encoding="utf-8"?>
-<w:endnotes xmlns:wpc="http://schemas.microsoft.com/office/word/2010/wordprocessingCanvas" xmlns:cx="http://schemas.microsoft.com/office/drawing/2014/chartex" xmlns:cx1="http://schemas.microsoft.com/office/drawing/2015/9/8/chartex" xmlns:mc="http://schemas.openxmlformats.org/markup-compatibility/2006" xmlns:o="urn:schemas-microsoft-com:office:office" xmlns:r="http://schemas.openxmlformats.org/officeDocument/2006/relationships" xmlns:m="http://schemas.openxmlformats.org/officeDocument/2006/math" xmlns:v="urn:schemas-microsoft-com:vml" xmlns:wp14="http://schemas.microsoft.com/office/word/2010/wordprocessingDrawing" xmlns:wp="http://schemas.openxmlformats.org/drawingml/2006/wordprocessingDrawing" xmlns:w10="urn:schemas-microsoft-com:office:word" xmlns:w="http://schemas.openxmlformats.org/wordprocessingml/2006/main" xmlns:w14="http://schemas.microsoft.com/office/word/2010/wordml" xmlns:w15="http://schemas.microsoft.com/office/word/2012/wordml" xmlns:w16se="http://schemas.microsoft.com/office/word/2015/wordml/symex" xmlns:wpg="http://schemas.microsoft.com/office/word/2010/wordprocessingGroup" xmlns:wpi="http://schemas.microsoft.com/office/word/2010/wordprocessingInk" xmlns:wne="http://schemas.microsoft.com/office/word/2006/wordml" xmlns:wps="http://schemas.microsoft.com/office/word/2010/wordprocessingShape" mc:Ignorable="w14 w15 w16se wp14">
+<w:endnotes xmlns:wpc="http://schemas.microsoft.com/office/word/2010/wordprocessingCanvas" xmlns:cx="http://schemas.microsoft.com/office/drawing/2014/chartex" xmlns:cx1="http://schemas.microsoft.com/office/drawing/2015/9/8/chartex" xmlns:cx2="http://schemas.microsoft.com/office/drawing/2015/10/21/chartex" xmlns:cx3="http://schemas.microsoft.com/office/drawing/2016/5/9/chartex" xmlns:cx4="http://schemas.microsoft.com/office/drawing/2016/5/10/chartex" xmlns:cx5="http://schemas.microsoft.com/office/drawing/2016/5/11/chartex" xmlns:cx6="http://schemas.microsoft.com/office/drawing/2016/5/12/chartex" xmlns:cx7="http://schemas.microsoft.com/office/drawing/2016/5/13/chartex" xmlns:cx8="http://schemas.microsoft.com/office/drawing/2016/5/14/chartex" xmlns:mc="http://schemas.openxmlformats.org/markup-compatibility/2006" xmlns:aink="http://schemas.microsoft.com/office/drawing/2016/ink" xmlns:am3d="http://schemas.microsoft.com/office/drawing/2017/model3d" xmlns:o="urn:schemas-microsoft-com:office:office" xmlns:r="http://schemas.openxmlformats.org/officeDocument/2006/relationships" xmlns:m="http://schemas.openxmlformats.org/officeDocument/2006/math" xmlns:v="urn:schemas-microsoft-com:vml" xmlns:wp14="http://schemas.microsoft.com/office/word/2010/wordprocessingDrawing" xmlns:wp="http://schemas.openxmlformats.org/drawingml/2006/wordprocessingDrawing" xmlns:w10="urn:schemas-microsoft-com:office:word" xmlns:w="http://schemas.openxmlformats.org/wordprocessingml/2006/main" xmlns:w14="http://schemas.microsoft.com/office/word/2010/wordml" xmlns:w15="http://schemas.microsoft.com/office/word/2012/wordml" xmlns:w16cid="http://schemas.microsoft.com/office/word/2016/wordml/cid" xmlns:w16se="http://schemas.microsoft.com/office/word/2015/wordml/symex" xmlns:wpg="http://schemas.microsoft.com/office/word/2010/wordprocessingGroup" xmlns:wpi="http://schemas.microsoft.com/office/word/2010/wordprocessingInk" xmlns:wne="http://schemas.microsoft.com/office/word/2006/wordml" xmlns:wps="http://schemas.microsoft.com/office/word/2010/wordprocessingShape" mc:Ignorable="w14 w15 w16se w16cid wp14">
   <w:endnote w:type="separator" w:id="-1">
     <w:p>
       <w:r>
@@ -5818,7 +6328,7 @@
 </file>
 
 <file path=word/footer1.xml><?xml version="1.0" encoding="utf-8"?>
-<w:ftr xmlns:wpc="http://schemas.microsoft.com/office/word/2010/wordprocessingCanvas" xmlns:cx="http://schemas.microsoft.com/office/drawing/2014/chartex" xmlns:cx1="http://schemas.microsoft.com/office/drawing/2015/9/8/chartex" xmlns:mc="http://schemas.openxmlformats.org/markup-compatibility/2006" xmlns:o="urn:schemas-microsoft-com:office:office" xmlns:r="http://schemas.openxmlformats.org/officeDocument/2006/relationships" xmlns:m="http://schemas.openxmlformats.org/officeDocument/2006/math" xmlns:v="urn:schemas-microsoft-com:vml" xmlns:wp14="http://schemas.microsoft.com/office/word/2010/wordprocessingDrawing" xmlns:wp="http://schemas.openxmlformats.org/drawingml/2006/wordprocessingDrawing" xmlns:w10="urn:schemas-microsoft-com:office:word" xmlns:w="http://schemas.openxmlformats.org/wordprocessingml/2006/main" xmlns:w14="http://schemas.microsoft.com/office/word/2010/wordml" xmlns:w15="http://schemas.microsoft.com/office/word/2012/wordml" xmlns:w16se="http://schemas.microsoft.com/office/word/2015/wordml/symex" xmlns:wpg="http://schemas.microsoft.com/office/word/2010/wordprocessingGroup" xmlns:wpi="http://schemas.microsoft.com/office/word/2010/wordprocessingInk" xmlns:wne="http://schemas.microsoft.com/office/word/2006/wordml" xmlns:wps="http://schemas.microsoft.com/office/word/2010/wordprocessingShape" mc:Ignorable="w14 w15 w16se wp14">
+<w:ftr xmlns:wpc="http://schemas.microsoft.com/office/word/2010/wordprocessingCanvas" xmlns:cx="http://schemas.microsoft.com/office/drawing/2014/chartex" xmlns:cx1="http://schemas.microsoft.com/office/drawing/2015/9/8/chartex" xmlns:cx2="http://schemas.microsoft.com/office/drawing/2015/10/21/chartex" xmlns:cx3="http://schemas.microsoft.com/office/drawing/2016/5/9/chartex" xmlns:cx4="http://schemas.microsoft.com/office/drawing/2016/5/10/chartex" xmlns:cx5="http://schemas.microsoft.com/office/drawing/2016/5/11/chartex" xmlns:cx6="http://schemas.microsoft.com/office/drawing/2016/5/12/chartex" xmlns:cx7="http://schemas.microsoft.com/office/drawing/2016/5/13/chartex" xmlns:cx8="http://schemas.microsoft.com/office/drawing/2016/5/14/chartex" xmlns:mc="http://schemas.openxmlformats.org/markup-compatibility/2006" xmlns:aink="http://schemas.microsoft.com/office/drawing/2016/ink" xmlns:am3d="http://schemas.microsoft.com/office/drawing/2017/model3d" xmlns:o="urn:schemas-microsoft-com:office:office" xmlns:r="http://schemas.openxmlformats.org/officeDocument/2006/relationships" xmlns:m="http://schemas.openxmlformats.org/officeDocument/2006/math" xmlns:v="urn:schemas-microsoft-com:vml" xmlns:wp14="http://schemas.microsoft.com/office/word/2010/wordprocessingDrawing" xmlns:wp="http://schemas.openxmlformats.org/drawingml/2006/wordprocessingDrawing" xmlns:w10="urn:schemas-microsoft-com:office:word" xmlns:w="http://schemas.openxmlformats.org/wordprocessingml/2006/main" xmlns:w14="http://schemas.microsoft.com/office/word/2010/wordml" xmlns:w15="http://schemas.microsoft.com/office/word/2012/wordml" xmlns:w16cid="http://schemas.microsoft.com/office/word/2016/wordml/cid" xmlns:w16se="http://schemas.microsoft.com/office/word/2015/wordml/symex" xmlns:wpg="http://schemas.microsoft.com/office/word/2010/wordprocessingGroup" xmlns:wpi="http://schemas.microsoft.com/office/word/2010/wordprocessingInk" xmlns:wne="http://schemas.microsoft.com/office/word/2006/wordml" xmlns:wps="http://schemas.microsoft.com/office/word/2010/wordprocessingShape" mc:Ignorable="w14 w15 w16se w16cid wp14">
   <w:sdt>
     <w:sdtPr>
       <w:id w:val="-443921146"/>
@@ -5871,7 +6381,7 @@
 </file>
 
 <file path=word/footnotes.xml><?xml version="1.0" encoding="utf-8"?>
-<w:footnotes xmlns:wpc="http://schemas.microsoft.com/office/word/2010/wordprocessingCanvas" xmlns:cx="http://schemas.microsoft.com/office/drawing/2014/chartex" xmlns:cx1="http://schemas.microsoft.com/office/drawing/2015/9/8/chartex" xmlns:mc="http://schemas.openxmlformats.org/markup-compatibility/2006" xmlns:o="urn:schemas-microsoft-com:office:office" xmlns:r="http://schemas.openxmlformats.org/officeDocument/2006/relationships" xmlns:m="http://schemas.openxmlformats.org/officeDocument/2006/math" xmlns:v="urn:schemas-microsoft-com:vml" xmlns:wp14="http://schemas.microsoft.com/office/word/2010/wordprocessingDrawing" xmlns:wp="http://schemas.openxmlformats.org/drawingml/2006/wordprocessingDrawing" xmlns:w10="urn:schemas-microsoft-com:office:word" xmlns:w="http://schemas.openxmlformats.org/wordprocessingml/2006/main" xmlns:w14="http://schemas.microsoft.com/office/word/2010/wordml" xmlns:w15="http://schemas.microsoft.com/office/word/2012/wordml" xmlns:w16se="http://schemas.microsoft.com/office/word/2015/wordml/symex" xmlns:wpg="http://schemas.microsoft.com/office/word/2010/wordprocessingGroup" xmlns:wpi="http://schemas.microsoft.com/office/word/2010/wordprocessingInk" xmlns:wne="http://schemas.microsoft.com/office/word/2006/wordml" xmlns:wps="http://schemas.microsoft.com/office/word/2010/wordprocessingShape" mc:Ignorable="w14 w15 w16se wp14">
+<w:footnotes xmlns:wpc="http://schemas.microsoft.com/office/word/2010/wordprocessingCanvas" xmlns:cx="http://schemas.microsoft.com/office/drawing/2014/chartex" xmlns:cx1="http://schemas.microsoft.com/office/drawing/2015/9/8/chartex" xmlns:cx2="http://schemas.microsoft.com/office/drawing/2015/10/21/chartex" xmlns:cx3="http://schemas.microsoft.com/office/drawing/2016/5/9/chartex" xmlns:cx4="http://schemas.microsoft.com/office/drawing/2016/5/10/chartex" xmlns:cx5="http://schemas.microsoft.com/office/drawing/2016/5/11/chartex" xmlns:cx6="http://schemas.microsoft.com/office/drawing/2016/5/12/chartex" xmlns:cx7="http://schemas.microsoft.com/office/drawing/2016/5/13/chartex" xmlns:cx8="http://schemas.microsoft.com/office/drawing/2016/5/14/chartex" xmlns:mc="http://schemas.openxmlformats.org/markup-compatibility/2006" xmlns:aink="http://schemas.microsoft.com/office/drawing/2016/ink" xmlns:am3d="http://schemas.microsoft.com/office/drawing/2017/model3d" xmlns:o="urn:schemas-microsoft-com:office:office" xmlns:r="http://schemas.openxmlformats.org/officeDocument/2006/relationships" xmlns:m="http://schemas.openxmlformats.org/officeDocument/2006/math" xmlns:v="urn:schemas-microsoft-com:vml" xmlns:wp14="http://schemas.microsoft.com/office/word/2010/wordprocessingDrawing" xmlns:wp="http://schemas.openxmlformats.org/drawingml/2006/wordprocessingDrawing" xmlns:w10="urn:schemas-microsoft-com:office:word" xmlns:w="http://schemas.openxmlformats.org/wordprocessingml/2006/main" xmlns:w14="http://schemas.microsoft.com/office/word/2010/wordml" xmlns:w15="http://schemas.microsoft.com/office/word/2012/wordml" xmlns:w16cid="http://schemas.microsoft.com/office/word/2016/wordml/cid" xmlns:w16se="http://schemas.microsoft.com/office/word/2015/wordml/symex" xmlns:wpg="http://schemas.microsoft.com/office/word/2010/wordprocessingGroup" xmlns:wpi="http://schemas.microsoft.com/office/word/2010/wordprocessingInk" xmlns:wne="http://schemas.microsoft.com/office/word/2006/wordml" xmlns:wps="http://schemas.microsoft.com/office/word/2010/wordprocessingShape" mc:Ignorable="w14 w15 w16se w16cid wp14">
   <w:footnote w:type="separator" w:id="-1">
     <w:p>
       <w:r>
@@ -5911,7 +6421,7 @@
 </file>
 
 <file path=word/header1.xml><?xml version="1.0" encoding="utf-8"?>
-<w:hdr xmlns:wpc="http://schemas.microsoft.com/office/word/2010/wordprocessingCanvas" xmlns:cx="http://schemas.microsoft.com/office/drawing/2014/chartex" xmlns:cx1="http://schemas.microsoft.com/office/drawing/2015/9/8/chartex" xmlns:mc="http://schemas.openxmlformats.org/markup-compatibility/2006" xmlns:o="urn:schemas-microsoft-com:office:office" xmlns:r="http://schemas.openxmlformats.org/officeDocument/2006/relationships" xmlns:m="http://schemas.openxmlformats.org/officeDocument/2006/math" xmlns:v="urn:schemas-microsoft-com:vml" xmlns:wp14="http://schemas.microsoft.com/office/word/2010/wordprocessingDrawing" xmlns:wp="http://schemas.openxmlformats.org/drawingml/2006/wordprocessingDrawing" xmlns:w10="urn:schemas-microsoft-com:office:word" xmlns:w="http://schemas.openxmlformats.org/wordprocessingml/2006/main" xmlns:w14="http://schemas.microsoft.com/office/word/2010/wordml" xmlns:w15="http://schemas.microsoft.com/office/word/2012/wordml" xmlns:w16se="http://schemas.microsoft.com/office/word/2015/wordml/symex" xmlns:wpg="http://schemas.microsoft.com/office/word/2010/wordprocessingGroup" xmlns:wpi="http://schemas.microsoft.com/office/word/2010/wordprocessingInk" xmlns:wne="http://schemas.microsoft.com/office/word/2006/wordml" xmlns:wps="http://schemas.microsoft.com/office/word/2010/wordprocessingShape" mc:Ignorable="w14 w15 w16se wp14">
+<w:hdr xmlns:wpc="http://schemas.microsoft.com/office/word/2010/wordprocessingCanvas" xmlns:cx="http://schemas.microsoft.com/office/drawing/2014/chartex" xmlns:cx1="http://schemas.microsoft.com/office/drawing/2015/9/8/chartex" xmlns:cx2="http://schemas.microsoft.com/office/drawing/2015/10/21/chartex" xmlns:cx3="http://schemas.microsoft.com/office/drawing/2016/5/9/chartex" xmlns:cx4="http://schemas.microsoft.com/office/drawing/2016/5/10/chartex" xmlns:cx5="http://schemas.microsoft.com/office/drawing/2016/5/11/chartex" xmlns:cx6="http://schemas.microsoft.com/office/drawing/2016/5/12/chartex" xmlns:cx7="http://schemas.microsoft.com/office/drawing/2016/5/13/chartex" xmlns:cx8="http://schemas.microsoft.com/office/drawing/2016/5/14/chartex" xmlns:mc="http://schemas.openxmlformats.org/markup-compatibility/2006" xmlns:aink="http://schemas.microsoft.com/office/drawing/2016/ink" xmlns:am3d="http://schemas.microsoft.com/office/drawing/2017/model3d" xmlns:o="urn:schemas-microsoft-com:office:office" xmlns:r="http://schemas.openxmlformats.org/officeDocument/2006/relationships" xmlns:m="http://schemas.openxmlformats.org/officeDocument/2006/math" xmlns:v="urn:schemas-microsoft-com:vml" xmlns:wp14="http://schemas.microsoft.com/office/word/2010/wordprocessingDrawing" xmlns:wp="http://schemas.openxmlformats.org/drawingml/2006/wordprocessingDrawing" xmlns:w10="urn:schemas-microsoft-com:office:word" xmlns:w="http://schemas.openxmlformats.org/wordprocessingml/2006/main" xmlns:w14="http://schemas.microsoft.com/office/word/2010/wordml" xmlns:w15="http://schemas.microsoft.com/office/word/2012/wordml" xmlns:w16cid="http://schemas.microsoft.com/office/word/2016/wordml/cid" xmlns:w16se="http://schemas.microsoft.com/office/word/2015/wordml/symex" xmlns:wpg="http://schemas.microsoft.com/office/word/2010/wordprocessingGroup" xmlns:wpi="http://schemas.microsoft.com/office/word/2010/wordprocessingInk" xmlns:wne="http://schemas.microsoft.com/office/word/2006/wordml" xmlns:wps="http://schemas.microsoft.com/office/word/2010/wordprocessingShape" mc:Ignorable="w14 w15 w16se w16cid wp14">
   <w:p>
     <w:pPr>
       <w:pStyle w:val="Header"/>
@@ -6045,7 +6555,7 @@
             </wp:anchor>
           </w:drawing>
         </mc:Choice>
-        <mc:Fallback xmlns:a="http://schemas.openxmlformats.org/drawingml/2006/main" xmlns:w16cid="http://schemas.microsoft.com/office/word/2016/wordml/cid" xmlns:am3d="http://schemas.microsoft.com/office/drawing/2017/model3d" xmlns:aink="http://schemas.microsoft.com/office/drawing/2016/ink" xmlns:cx8="http://schemas.microsoft.com/office/drawing/2016/5/14/chartex" xmlns:cx7="http://schemas.microsoft.com/office/drawing/2016/5/13/chartex" xmlns:cx6="http://schemas.microsoft.com/office/drawing/2016/5/12/chartex" xmlns:cx5="http://schemas.microsoft.com/office/drawing/2016/5/11/chartex" xmlns:cx4="http://schemas.microsoft.com/office/drawing/2016/5/10/chartex" xmlns:cx3="http://schemas.microsoft.com/office/drawing/2016/5/9/chartex" xmlns:cx2="http://schemas.microsoft.com/office/drawing/2015/10/21/chartex">
+        <mc:Fallback xmlns:a="http://schemas.openxmlformats.org/drawingml/2006/main">
           <w:pict w14:anchorId="5E817DB0">
             <v:group id="Group 2" style="position:absolute;margin-left:27.75pt;margin-top:36pt;width:18pt;height:10in;z-index:-251657216;mso-width-percent:29;mso-height-percent:909;mso-position-horizontal-relative:page;mso-position-vertical-relative:page;mso-width-percent:29;mso-height-percent:909" alt="Decorative sidebar for cover page " coordsize="2286,91440" o:spid="_x0000_s1026" w14:anchorId="6BDDBBB6" o:gfxdata="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">
               <v:rect id="Rectangle 3" style="position:absolute;width:2286;height:87820;visibility:visible;mso-wrap-style:square;v-text-anchor:middle" alt="Decorative sidebar" o:spid="_x0000_s1027" fillcolor="#ffbd47 [3205]" stroked="f" strokeweight="1pt" o:gfxdata="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"/>
@@ -6064,7 +6574,7 @@
 </file>
 
 <file path=word/numbering.xml><?xml version="1.0" encoding="utf-8"?>
-<w:numbering xmlns:wpc="http://schemas.microsoft.com/office/word/2010/wordprocessingCanvas" xmlns:cx="http://schemas.microsoft.com/office/drawing/2014/chartex" xmlns:cx1="http://schemas.microsoft.com/office/drawing/2015/9/8/chartex" xmlns:mc="http://schemas.openxmlformats.org/markup-compatibility/2006" xmlns:o="urn:schemas-microsoft-com:office:office" xmlns:r="http://schemas.openxmlformats.org/officeDocument/2006/relationships" xmlns:m="http://schemas.openxmlformats.org/officeDocument/2006/math" xmlns:v="urn:schemas-microsoft-com:vml" xmlns:wp14="http://schemas.microsoft.com/office/word/2010/wordprocessingDrawing" xmlns:wp="http://schemas.openxmlformats.org/drawingml/2006/wordprocessingDrawing" xmlns:w10="urn:schemas-microsoft-com:office:word" xmlns:w="http://schemas.openxmlformats.org/wordprocessingml/2006/main" xmlns:w14="http://schemas.microsoft.com/office/word/2010/wordml" xmlns:w15="http://schemas.microsoft.com/office/word/2012/wordml" xmlns:w16se="http://schemas.microsoft.com/office/word/2015/wordml/symex" xmlns:wpg="http://schemas.microsoft.com/office/word/2010/wordprocessingGroup" xmlns:wpi="http://schemas.microsoft.com/office/word/2010/wordprocessingInk" xmlns:wne="http://schemas.microsoft.com/office/word/2006/wordml" xmlns:wps="http://schemas.microsoft.com/office/word/2010/wordprocessingShape" mc:Ignorable="w14 w15 w16se wp14">
+<w:numbering xmlns:wpc="http://schemas.microsoft.com/office/word/2010/wordprocessingCanvas" xmlns:cx="http://schemas.microsoft.com/office/drawing/2014/chartex" xmlns:cx1="http://schemas.microsoft.com/office/drawing/2015/9/8/chartex" xmlns:cx2="http://schemas.microsoft.com/office/drawing/2015/10/21/chartex" xmlns:cx3="http://schemas.microsoft.com/office/drawing/2016/5/9/chartex" xmlns:cx4="http://schemas.microsoft.com/office/drawing/2016/5/10/chartex" xmlns:cx5="http://schemas.microsoft.com/office/drawing/2016/5/11/chartex" xmlns:cx6="http://schemas.microsoft.com/office/drawing/2016/5/12/chartex" xmlns:cx7="http://schemas.microsoft.com/office/drawing/2016/5/13/chartex" xmlns:cx8="http://schemas.microsoft.com/office/drawing/2016/5/14/chartex" xmlns:mc="http://schemas.openxmlformats.org/markup-compatibility/2006" xmlns:aink="http://schemas.microsoft.com/office/drawing/2016/ink" xmlns:am3d="http://schemas.microsoft.com/office/drawing/2017/model3d" xmlns:o="urn:schemas-microsoft-com:office:office" xmlns:r="http://schemas.openxmlformats.org/officeDocument/2006/relationships" xmlns:m="http://schemas.openxmlformats.org/officeDocument/2006/math" xmlns:v="urn:schemas-microsoft-com:vml" xmlns:wp14="http://schemas.microsoft.com/office/word/2010/wordprocessingDrawing" xmlns:wp="http://schemas.openxmlformats.org/drawingml/2006/wordprocessingDrawing" xmlns:w10="urn:schemas-microsoft-com:office:word" xmlns:w="http://schemas.openxmlformats.org/wordprocessingml/2006/main" xmlns:w14="http://schemas.microsoft.com/office/word/2010/wordml" xmlns:w15="http://schemas.microsoft.com/office/word/2012/wordml" xmlns:w16cid="http://schemas.microsoft.com/office/word/2016/wordml/cid" xmlns:w16se="http://schemas.microsoft.com/office/word/2015/wordml/symex" xmlns:wpg="http://schemas.microsoft.com/office/word/2010/wordprocessingGroup" xmlns:wpi="http://schemas.microsoft.com/office/word/2010/wordprocessingInk" xmlns:wne="http://schemas.microsoft.com/office/word/2006/wordml" xmlns:wps="http://schemas.microsoft.com/office/word/2010/wordprocessingShape" mc:Ignorable="w14 w15 w16se w16cid wp14">
   <w:abstractNum w:abstractNumId="0" w15:restartNumberingAfterBreak="0">
     <w:nsid w:val="0334091A"/>
     <w:multiLevelType w:val="hybridMultilevel"/>
@@ -7927,7 +8437,7 @@
 </file>
 
 <file path=word/styles.xml><?xml version="1.0" encoding="utf-8"?>
-<w:styles xmlns:mc="http://schemas.openxmlformats.org/markup-compatibility/2006" xmlns:r="http://schemas.openxmlformats.org/officeDocument/2006/relationships" xmlns:w="http://schemas.openxmlformats.org/wordprocessingml/2006/main" xmlns:w14="http://schemas.microsoft.com/office/word/2010/wordml" xmlns:w15="http://schemas.microsoft.com/office/word/2012/wordml" xmlns:w16se="http://schemas.microsoft.com/office/word/2015/wordml/symex" mc:Ignorable="w14 w15 w16se">
+<w:styles xmlns:mc="http://schemas.openxmlformats.org/markup-compatibility/2006" xmlns:r="http://schemas.openxmlformats.org/officeDocument/2006/relationships" xmlns:w="http://schemas.openxmlformats.org/wordprocessingml/2006/main" xmlns:w14="http://schemas.microsoft.com/office/word/2010/wordml" xmlns:w15="http://schemas.microsoft.com/office/word/2012/wordml" xmlns:w16cid="http://schemas.microsoft.com/office/word/2016/wordml/cid" xmlns:w16se="http://schemas.microsoft.com/office/word/2015/wordml/symex" mc:Ignorable="w14 w15 w16se w16cid">
   <w:docDefaults>
     <w:rPrDefault>
       <w:rPr>
@@ -7945,7 +8455,7 @@
       </w:pPr>
     </w:pPrDefault>
   </w:docDefaults>
-  <w:latentStyles w:defLockedState="0" w:defUIPriority="99" w:defSemiHidden="0" w:defUnhideWhenUsed="0" w:defQFormat="0" w:count="371">
+  <w:latentStyles w:defLockedState="0" w:defUIPriority="99" w:defSemiHidden="0" w:defUnhideWhenUsed="0" w:defQFormat="0" w:count="375">
     <w:lsdException w:name="Normal" w:uiPriority="0" w:qFormat="1"/>
     <w:lsdException w:name="heading 1" w:uiPriority="9" w:qFormat="1"/>
     <w:lsdException w:name="heading 2" w:semiHidden="1" w:uiPriority="0" w:unhideWhenUsed="1" w:qFormat="1"/>
@@ -8317,6 +8827,10 @@
     <w:lsdException w:name="List Table 5 Dark Accent 6" w:uiPriority="50"/>
     <w:lsdException w:name="List Table 6 Colorful Accent 6" w:uiPriority="51"/>
     <w:lsdException w:name="List Table 7 Colorful Accent 6" w:uiPriority="52"/>
+    <w:lsdException w:name="Mention" w:semiHidden="1" w:unhideWhenUsed="1"/>
+    <w:lsdException w:name="Smart Hyperlink" w:semiHidden="1" w:unhideWhenUsed="1"/>
+    <w:lsdException w:name="Hashtag" w:semiHidden="1" w:unhideWhenUsed="1"/>
+    <w:lsdException w:name="Unresolved Mention" w:semiHidden="1" w:unhideWhenUsed="1"/>
   </w:latentStyles>
   <w:style w:type="paragraph" w:default="1" w:styleId="Normal">
     <w:name w:val="Normal"/>
@@ -10810,8 +11324,8 @@
       <w14:ligatures w14:val="none"/>
     </w:rPr>
   </w:style>
-  <w:style w:type="character" w:customStyle="1" w:styleId="UnresolvedMention">
-    <w:name w:val="Unresolved Mention"/>
+  <w:style w:type="character" w:customStyle="1" w:styleId="UnresolvedMention2">
+    <w:name w:val="Unresolved Mention2"/>
     <w:basedOn w:val="DefaultParagraphFont"/>
     <w:uiPriority w:val="99"/>
     <w:semiHidden/>
@@ -10826,7 +11340,7 @@
 </file>
 
 <file path=word/glossary/document.xml><?xml version="1.0" encoding="utf-8"?>
-<w:glossaryDocument xmlns:wpc="http://schemas.microsoft.com/office/word/2010/wordprocessingCanvas" xmlns:cx="http://schemas.microsoft.com/office/drawing/2014/chartex" xmlns:cx1="http://schemas.microsoft.com/office/drawing/2015/9/8/chartex" xmlns:mc="http://schemas.openxmlformats.org/markup-compatibility/2006" xmlns:o="urn:schemas-microsoft-com:office:office" xmlns:r="http://schemas.openxmlformats.org/officeDocument/2006/relationships" xmlns:m="http://schemas.openxmlformats.org/officeDocument/2006/math" xmlns:v="urn:schemas-microsoft-com:vml" xmlns:wp14="http://schemas.microsoft.com/office/word/2010/wordprocessingDrawing" xmlns:wp="http://schemas.openxmlformats.org/drawingml/2006/wordprocessingDrawing" xmlns:w10="urn:schemas-microsoft-com:office:word" xmlns:w="http://schemas.openxmlformats.org/wordprocessingml/2006/main" xmlns:w14="http://schemas.microsoft.com/office/word/2010/wordml" xmlns:w15="http://schemas.microsoft.com/office/word/2012/wordml" xmlns:w16se="http://schemas.microsoft.com/office/word/2015/wordml/symex" xmlns:wpg="http://schemas.microsoft.com/office/word/2010/wordprocessingGroup" xmlns:wpi="http://schemas.microsoft.com/office/word/2010/wordprocessingInk" xmlns:wne="http://schemas.microsoft.com/office/word/2006/wordml" xmlns:wps="http://schemas.microsoft.com/office/word/2010/wordprocessingShape" mc:Ignorable="w14 w15 w16se wp14">
+<w:glossaryDocument xmlns:wpc="http://schemas.microsoft.com/office/word/2010/wordprocessingCanvas" xmlns:cx="http://schemas.microsoft.com/office/drawing/2014/chartex" xmlns:cx1="http://schemas.microsoft.com/office/drawing/2015/9/8/chartex" xmlns:cx2="http://schemas.microsoft.com/office/drawing/2015/10/21/chartex" xmlns:cx3="http://schemas.microsoft.com/office/drawing/2016/5/9/chartex" xmlns:cx4="http://schemas.microsoft.com/office/drawing/2016/5/10/chartex" xmlns:cx5="http://schemas.microsoft.com/office/drawing/2016/5/11/chartex" xmlns:cx6="http://schemas.microsoft.com/office/drawing/2016/5/12/chartex" xmlns:cx7="http://schemas.microsoft.com/office/drawing/2016/5/13/chartex" xmlns:cx8="http://schemas.microsoft.com/office/drawing/2016/5/14/chartex" xmlns:mc="http://schemas.openxmlformats.org/markup-compatibility/2006" xmlns:aink="http://schemas.microsoft.com/office/drawing/2016/ink" xmlns:am3d="http://schemas.microsoft.com/office/drawing/2017/model3d" xmlns:o="urn:schemas-microsoft-com:office:office" xmlns:r="http://schemas.openxmlformats.org/officeDocument/2006/relationships" xmlns:m="http://schemas.openxmlformats.org/officeDocument/2006/math" xmlns:v="urn:schemas-microsoft-com:vml" xmlns:wp14="http://schemas.microsoft.com/office/word/2010/wordprocessingDrawing" xmlns:wp="http://schemas.openxmlformats.org/drawingml/2006/wordprocessingDrawing" xmlns:w10="urn:schemas-microsoft-com:office:word" xmlns:w="http://schemas.openxmlformats.org/wordprocessingml/2006/main" xmlns:w14="http://schemas.microsoft.com/office/word/2010/wordml" xmlns:w15="http://schemas.microsoft.com/office/word/2012/wordml" xmlns:w16cid="http://schemas.microsoft.com/office/word/2016/wordml/cid" xmlns:w16se="http://schemas.microsoft.com/office/word/2015/wordml/symex" xmlns:wpg="http://schemas.microsoft.com/office/word/2010/wordprocessingGroup" xmlns:wpi="http://schemas.microsoft.com/office/word/2010/wordprocessingInk" xmlns:wne="http://schemas.microsoft.com/office/word/2006/wordml" xmlns:wps="http://schemas.microsoft.com/office/word/2010/wordprocessingShape" mc:Ignorable="w14 w15 w16se w16cid wp14">
   <w:docParts>
     <w:docPart>
       <w:docPartPr>
@@ -10911,7 +11425,7 @@
 </file>
 
 <file path=word/glossary/fontTable.xml><?xml version="1.0" encoding="utf-8"?>
-<w:fonts xmlns:mc="http://schemas.openxmlformats.org/markup-compatibility/2006" xmlns:r="http://schemas.openxmlformats.org/officeDocument/2006/relationships" xmlns:w="http://schemas.openxmlformats.org/wordprocessingml/2006/main" xmlns:w14="http://schemas.microsoft.com/office/word/2010/wordml" xmlns:w15="http://schemas.microsoft.com/office/word/2012/wordml" xmlns:w16se="http://schemas.microsoft.com/office/word/2015/wordml/symex" mc:Ignorable="w14 w15 w16se">
+<w:fonts xmlns:mc="http://schemas.openxmlformats.org/markup-compatibility/2006" xmlns:r="http://schemas.openxmlformats.org/officeDocument/2006/relationships" xmlns:w="http://schemas.openxmlformats.org/wordprocessingml/2006/main" xmlns:w14="http://schemas.microsoft.com/office/word/2010/wordml" xmlns:w15="http://schemas.microsoft.com/office/word/2012/wordml" xmlns:w16cid="http://schemas.microsoft.com/office/word/2016/wordml/cid" xmlns:w16se="http://schemas.microsoft.com/office/word/2015/wordml/symex" mc:Ignorable="w14 w15 w16se w16cid">
   <w:font w:name="Symbol">
     <w:panose1 w:val="05050102010706020507"/>
     <w:charset w:val="02"/>
@@ -10952,7 +11466,7 @@
     <w:charset w:val="00"/>
     <w:family w:val="swiss"/>
     <w:pitch w:val="variable"/>
-    <w:sig w:usb0="E0002EFF" w:usb1="C0007843" w:usb2="00000009" w:usb3="00000000" w:csb0="000001FF" w:csb1="00000000"/>
+    <w:sig w:usb0="E0002EFF" w:usb1="C000785B" w:usb2="00000009" w:usb3="00000000" w:csb0="000001FF" w:csb1="00000000"/>
   </w:font>
   <w:font w:name="Calibri Light">
     <w:panose1 w:val="020F0302020204030204"/>
@@ -10965,7 +11479,7 @@
 </file>
 
 <file path=word/glossary/settings.xml><?xml version="1.0" encoding="utf-8"?>
-<w:settings xmlns:mc="http://schemas.openxmlformats.org/markup-compatibility/2006" xmlns:o="urn:schemas-microsoft-com:office:office" xmlns:r="http://schemas.openxmlformats.org/officeDocument/2006/relationships" xmlns:m="http://schemas.openxmlformats.org/officeDocument/2006/math" xmlns:v="urn:schemas-microsoft-com:vml" xmlns:w10="urn:schemas-microsoft-com:office:word" xmlns:w="http://schemas.openxmlformats.org/wordprocessingml/2006/main" xmlns:w14="http://schemas.microsoft.com/office/word/2010/wordml" xmlns:w15="http://schemas.microsoft.com/office/word/2012/wordml" xmlns:w16se="http://schemas.microsoft.com/office/word/2015/wordml/symex" xmlns:sl="http://schemas.openxmlformats.org/schemaLibrary/2006/main" mc:Ignorable="w14 w15 w16se">
+<w:settings xmlns:mc="http://schemas.openxmlformats.org/markup-compatibility/2006" xmlns:o="urn:schemas-microsoft-com:office:office" xmlns:r="http://schemas.openxmlformats.org/officeDocument/2006/relationships" xmlns:m="http://schemas.openxmlformats.org/officeDocument/2006/math" xmlns:v="urn:schemas-microsoft-com:vml" xmlns:w10="urn:schemas-microsoft-com:office:word" xmlns:w="http://schemas.openxmlformats.org/wordprocessingml/2006/main" xmlns:w14="http://schemas.microsoft.com/office/word/2010/wordml" xmlns:w15="http://schemas.microsoft.com/office/word/2012/wordml" xmlns:w16cid="http://schemas.microsoft.com/office/word/2016/wordml/cid" xmlns:w16se="http://schemas.microsoft.com/office/word/2015/wordml/symex" xmlns:sl="http://schemas.openxmlformats.org/schemaLibrary/2006/main" mc:Ignorable="w14 w15 w16se w16cid">
   <w:view w:val="normal"/>
   <w:defaultTabStop w:val="720"/>
   <w:characterSpacingControl w:val="doNotCompress"/>
@@ -10976,9 +11490,11 @@
     <w:compatSetting w:name="enableOpenTypeFeatures" w:uri="http://schemas.microsoft.com/office/word" w:val="1"/>
     <w:compatSetting w:name="doNotFlipMirrorIndents" w:uri="http://schemas.microsoft.com/office/word" w:val="1"/>
     <w:compatSetting w:name="differentiateMultirowTableHeaders" w:uri="http://schemas.microsoft.com/office/word" w:val="1"/>
+    <w:compatSetting w:name="useWord2013TrackBottomHyphenation" w:uri="http://schemas.microsoft.com/office/word" w:val="1"/>
   </w:compat>
   <w:rsids>
     <w:rsidRoot w:val="005B342F"/>
+    <w:rsid w:val="0013393D"/>
     <w:rsid w:val="001440C6"/>
     <w:rsid w:val="004463B7"/>
     <w:rsid w:val="00454917"/>
@@ -10986,6 +11502,7 @@
     <w:rsid w:val="005B342F"/>
     <w:rsid w:val="006B6F21"/>
     <w:rsid w:val="00703EAE"/>
+    <w:rsid w:val="007F4594"/>
     <w:rsid w:val="009878AB"/>
     <w:rsid w:val="00AD5280"/>
     <w:rsid w:val="00AF4C5E"/>
@@ -11016,7 +11533,7 @@
 </file>
 
 <file path=word/glossary/styles.xml><?xml version="1.0" encoding="utf-8"?>
-<w:styles xmlns:mc="http://schemas.openxmlformats.org/markup-compatibility/2006" xmlns:r="http://schemas.openxmlformats.org/officeDocument/2006/relationships" xmlns:w="http://schemas.openxmlformats.org/wordprocessingml/2006/main" xmlns:w14="http://schemas.microsoft.com/office/word/2010/wordml" xmlns:w15="http://schemas.microsoft.com/office/word/2012/wordml" xmlns:w16se="http://schemas.microsoft.com/office/word/2015/wordml/symex" mc:Ignorable="w14 w15 w16se">
+<w:styles xmlns:mc="http://schemas.openxmlformats.org/markup-compatibility/2006" xmlns:r="http://schemas.openxmlformats.org/officeDocument/2006/relationships" xmlns:w="http://schemas.openxmlformats.org/wordprocessingml/2006/main" xmlns:w14="http://schemas.microsoft.com/office/word/2010/wordml" xmlns:w15="http://schemas.microsoft.com/office/word/2012/wordml" xmlns:w16cid="http://schemas.microsoft.com/office/word/2016/wordml/cid" xmlns:w16se="http://schemas.microsoft.com/office/word/2015/wordml/symex" mc:Ignorable="w14 w15 w16se w16cid">
   <w:docDefaults>
     <w:rPrDefault>
       <w:rPr>
@@ -11032,7 +11549,7 @@
       </w:pPr>
     </w:pPrDefault>
   </w:docDefaults>
-  <w:latentStyles w:defLockedState="0" w:defUIPriority="99" w:defSemiHidden="0" w:defUnhideWhenUsed="0" w:defQFormat="0" w:count="371">
+  <w:latentStyles w:defLockedState="0" w:defUIPriority="99" w:defSemiHidden="0" w:defUnhideWhenUsed="0" w:defQFormat="0" w:count="375">
     <w:lsdException w:name="Normal" w:uiPriority="0" w:qFormat="1"/>
     <w:lsdException w:name="heading 1" w:uiPriority="9" w:qFormat="1"/>
     <w:lsdException w:name="heading 2" w:semiHidden="1" w:uiPriority="9" w:unhideWhenUsed="1" w:qFormat="1"/>
@@ -11404,6 +11921,10 @@
     <w:lsdException w:name="List Table 5 Dark Accent 6" w:uiPriority="50"/>
     <w:lsdException w:name="List Table 6 Colorful Accent 6" w:uiPriority="51"/>
     <w:lsdException w:name="List Table 7 Colorful Accent 6" w:uiPriority="52"/>
+    <w:lsdException w:name="Mention" w:semiHidden="1" w:unhideWhenUsed="1"/>
+    <w:lsdException w:name="Smart Hyperlink" w:semiHidden="1" w:unhideWhenUsed="1"/>
+    <w:lsdException w:name="Hashtag" w:semiHidden="1" w:unhideWhenUsed="1"/>
+    <w:lsdException w:name="Unresolved Mention" w:semiHidden="1" w:unhideWhenUsed="1"/>
   </w:latentStyles>
   <w:style w:type="paragraph" w:default="1" w:styleId="Normal">
     <w:name w:val="Normal"/>
@@ -11783,7 +12304,7 @@
 </file>
 
 <file path=word/glossary/webSettings.xml><?xml version="1.0" encoding="utf-8"?>
-<w:webSettings xmlns:mc="http://schemas.openxmlformats.org/markup-compatibility/2006" xmlns:r="http://schemas.openxmlformats.org/officeDocument/2006/relationships" xmlns:w="http://schemas.openxmlformats.org/wordprocessingml/2006/main" xmlns:w14="http://schemas.microsoft.com/office/word/2010/wordml" xmlns:w15="http://schemas.microsoft.com/office/word/2012/wordml" xmlns:w16se="http://schemas.microsoft.com/office/word/2015/wordml/symex" mc:Ignorable="w14 w15 w16se">
+<w:webSettings xmlns:mc="http://schemas.openxmlformats.org/markup-compatibility/2006" xmlns:r="http://schemas.openxmlformats.org/officeDocument/2006/relationships" xmlns:w="http://schemas.openxmlformats.org/wordprocessingml/2006/main" xmlns:w14="http://schemas.microsoft.com/office/word/2010/wordml" xmlns:w15="http://schemas.microsoft.com/office/word/2012/wordml" xmlns:w16cid="http://schemas.microsoft.com/office/word/2016/wordml/cid" xmlns:w16se="http://schemas.microsoft.com/office/word/2015/wordml/symex" mc:Ignorable="w14 w15 w16se w16cid">
   <w:optimizeForBrowser/>
   <w:allowPNG/>
 </w:webSettings>
@@ -12057,7 +12578,7 @@
 </file>
 
 <file path=customXml/itemProps2.xml><?xml version="1.0" encoding="utf-8"?>
-<ds:datastoreItem xmlns:ds="http://schemas.openxmlformats.org/officeDocument/2006/customXml" ds:itemID="{36E195F2-35CB-4854-9EBA-E646FB738065}">
+<ds:datastoreItem xmlns:ds="http://schemas.openxmlformats.org/officeDocument/2006/customXml" ds:itemID="{3B4D70BC-7A4A-4E1A-8DE0-426EE1E7C5D4}">
   <ds:schemaRefs>
     <ds:schemaRef ds:uri="http://schemas.openxmlformats.org/officeDocument/2006/bibliography"/>
   </ds:schemaRefs>

</xml_diff>

<commit_message>
Updated commands list & moved files
Added commands to user manual that have recently been completed, as well as updated trigger words for commands so that they are in sync with the actual integrated modules' trigger words.
</commit_message>
<xml_diff>
--- a/Documentation/AriGato_Nao_Documentation_INPROGRESS.docx
+++ b/Documentation/AriGato_Nao_Documentation_INPROGRESS.docx
@@ -1,6 +1,6 @@
 
 <file path=word/document.xml><?xml version="1.0" encoding="utf-8"?>
-<w:document xmlns:wpc="http://schemas.microsoft.com/office/word/2010/wordprocessingCanvas" xmlns:cx="http://schemas.microsoft.com/office/drawing/2014/chartex" xmlns:cx1="http://schemas.microsoft.com/office/drawing/2015/9/8/chartex" xmlns:mc="http://schemas.openxmlformats.org/markup-compatibility/2006" xmlns:o="urn:schemas-microsoft-com:office:office" xmlns:r="http://schemas.openxmlformats.org/officeDocument/2006/relationships" xmlns:m="http://schemas.openxmlformats.org/officeDocument/2006/math" xmlns:v="urn:schemas-microsoft-com:vml" xmlns:wp14="http://schemas.microsoft.com/office/word/2010/wordprocessingDrawing" xmlns:wp="http://schemas.openxmlformats.org/drawingml/2006/wordprocessingDrawing" xmlns:w10="urn:schemas-microsoft-com:office:word" xmlns:w="http://schemas.openxmlformats.org/wordprocessingml/2006/main" xmlns:w14="http://schemas.microsoft.com/office/word/2010/wordml" xmlns:w15="http://schemas.microsoft.com/office/word/2012/wordml" xmlns:w16se="http://schemas.microsoft.com/office/word/2015/wordml/symex" xmlns:wpg="http://schemas.microsoft.com/office/word/2010/wordprocessingGroup" xmlns:wpi="http://schemas.microsoft.com/office/word/2010/wordprocessingInk" xmlns:wne="http://schemas.microsoft.com/office/word/2006/wordml" xmlns:wps="http://schemas.microsoft.com/office/word/2010/wordprocessingShape" mc:Ignorable="w14 w15 w16se wp14">
+<w:document xmlns:wpc="http://schemas.microsoft.com/office/word/2010/wordprocessingCanvas" xmlns:cx="http://schemas.microsoft.com/office/drawing/2014/chartex" xmlns:cx1="http://schemas.microsoft.com/office/drawing/2015/9/8/chartex" xmlns:cx2="http://schemas.microsoft.com/office/drawing/2015/10/21/chartex" xmlns:cx3="http://schemas.microsoft.com/office/drawing/2016/5/9/chartex" xmlns:cx4="http://schemas.microsoft.com/office/drawing/2016/5/10/chartex" xmlns:cx5="http://schemas.microsoft.com/office/drawing/2016/5/11/chartex" xmlns:cx6="http://schemas.microsoft.com/office/drawing/2016/5/12/chartex" xmlns:cx7="http://schemas.microsoft.com/office/drawing/2016/5/13/chartex" xmlns:cx8="http://schemas.microsoft.com/office/drawing/2016/5/14/chartex" xmlns:mc="http://schemas.openxmlformats.org/markup-compatibility/2006" xmlns:aink="http://schemas.microsoft.com/office/drawing/2016/ink" xmlns:am3d="http://schemas.microsoft.com/office/drawing/2017/model3d" xmlns:o="urn:schemas-microsoft-com:office:office" xmlns:r="http://schemas.openxmlformats.org/officeDocument/2006/relationships" xmlns:m="http://schemas.openxmlformats.org/officeDocument/2006/math" xmlns:v="urn:schemas-microsoft-com:vml" xmlns:wp14="http://schemas.microsoft.com/office/word/2010/wordprocessingDrawing" xmlns:wp="http://schemas.openxmlformats.org/drawingml/2006/wordprocessingDrawing" xmlns:w10="urn:schemas-microsoft-com:office:word" xmlns:w="http://schemas.openxmlformats.org/wordprocessingml/2006/main" xmlns:w14="http://schemas.microsoft.com/office/word/2010/wordml" xmlns:w15="http://schemas.microsoft.com/office/word/2012/wordml" xmlns:w16cid="http://schemas.microsoft.com/office/word/2016/wordml/cid" xmlns:w16se="http://schemas.microsoft.com/office/word/2015/wordml/symex" xmlns:wpg="http://schemas.microsoft.com/office/word/2010/wordprocessingGroup" xmlns:wpi="http://schemas.microsoft.com/office/word/2010/wordprocessingInk" xmlns:wne="http://schemas.microsoft.com/office/word/2006/wordml" xmlns:wps="http://schemas.microsoft.com/office/word/2010/wordprocessingShape" mc:Ignorable="w14 w15 w16se w16cid wp14">
   <w:body>
     <w:p>
       <w:pPr>
@@ -22,74 +22,13 @@
         <w:rPr>
           <w:lang w:eastAsia="en-US"/>
         </w:rPr>
-        <w:drawing>
-          <wp:anchor distT="0" distB="0" distL="114300" distR="114300" simplePos="0" relativeHeight="251661312" behindDoc="1" locked="0" layoutInCell="1" allowOverlap="1" wp14:anchorId="3F21AA93" wp14:editId="16413536">
-            <wp:simplePos x="0" y="0"/>
-            <wp:positionH relativeFrom="column">
-              <wp:posOffset>2310765</wp:posOffset>
-            </wp:positionH>
-            <wp:positionV relativeFrom="paragraph">
-              <wp:posOffset>1746962</wp:posOffset>
-            </wp:positionV>
-            <wp:extent cx="4485005" cy="1504950"/>
-            <wp:effectExtent l="0" t="0" r="0" b="0"/>
-            <wp:wrapNone/>
-            <wp:docPr id="8" name="Picture 8"/>
-            <wp:cNvGraphicFramePr>
-              <a:graphicFrameLocks xmlns:a="http://schemas.openxmlformats.org/drawingml/2006/main" noChangeAspect="1"/>
-            </wp:cNvGraphicFramePr>
-            <a:graphic xmlns:a="http://schemas.openxmlformats.org/drawingml/2006/main">
-              <a:graphicData uri="http://schemas.openxmlformats.org/drawingml/2006/picture">
-                <pic:pic xmlns:pic="http://schemas.openxmlformats.org/drawingml/2006/picture">
-                  <pic:nvPicPr>
-                    <pic:cNvPr id="1" name="logo_placeholder.png"/>
-                    <pic:cNvPicPr/>
-                  </pic:nvPicPr>
-                  <pic:blipFill rotWithShape="1">
-                    <a:blip r:embed="rId9">
-                      <a:extLst>
-                        <a:ext uri="{28A0092B-C50C-407E-A947-70E740481C1C}">
-                          <a14:useLocalDpi xmlns:a14="http://schemas.microsoft.com/office/drawing/2010/main" val="0"/>
-                        </a:ext>
-                      </a:extLst>
-                    </a:blip>
-                    <a:srcRect t="24342" b="30921"/>
-                    <a:stretch/>
-                  </pic:blipFill>
-                  <pic:spPr bwMode="auto">
-                    <a:xfrm>
-                      <a:off x="0" y="0"/>
-                      <a:ext cx="4485005" cy="1504950"/>
-                    </a:xfrm>
-                    <a:prstGeom prst="rect">
-                      <a:avLst/>
-                    </a:prstGeom>
-                    <a:ln>
-                      <a:noFill/>
-                    </a:ln>
-                    <a:extLst>
-                      <a:ext uri="{53640926-AAD7-44D8-BBD7-CCE9431645EC}">
-                        <a14:shadowObscured xmlns:a14="http://schemas.microsoft.com/office/drawing/2010/main"/>
-                      </a:ext>
-                    </a:extLst>
-                  </pic:spPr>
-                </pic:pic>
-              </a:graphicData>
-            </a:graphic>
-          </wp:anchor>
-        </w:drawing>
-      </w:r>
-      <w:r>
-        <w:rPr>
-          <w:lang w:eastAsia="en-US"/>
-        </w:rPr>
         <mc:AlternateContent>
           <mc:Choice Requires="wps">
             <w:drawing>
-              <wp:anchor distT="45720" distB="45720" distL="114300" distR="114300" simplePos="0" relativeHeight="251664384" behindDoc="0" locked="0" layoutInCell="1" allowOverlap="1" wp14:anchorId="5DABBD19" wp14:editId="6AE37C0B">
+              <wp:anchor distT="45720" distB="45720" distL="114300" distR="114300" simplePos="0" relativeHeight="251664384" behindDoc="0" locked="0" layoutInCell="1" allowOverlap="1" wp14:anchorId="5DABBD19" wp14:editId="1C992C64">
                 <wp:simplePos x="0" y="0"/>
                 <wp:positionH relativeFrom="column">
-                  <wp:posOffset>1975002</wp:posOffset>
+                  <wp:posOffset>1865668</wp:posOffset>
                 </wp:positionH>
                 <wp:positionV relativeFrom="paragraph">
                   <wp:posOffset>4058285</wp:posOffset>
@@ -159,13 +98,13 @@
               </wp:anchor>
             </w:drawing>
           </mc:Choice>
-          <mc:Fallback xmlns:w16cid="http://schemas.microsoft.com/office/word/2016/wordml/cid" xmlns:am3d="http://schemas.microsoft.com/office/drawing/2017/model3d" xmlns:aink="http://schemas.microsoft.com/office/drawing/2016/ink" xmlns:cx8="http://schemas.microsoft.com/office/drawing/2016/5/14/chartex" xmlns:cx7="http://schemas.microsoft.com/office/drawing/2016/5/13/chartex" xmlns:cx6="http://schemas.microsoft.com/office/drawing/2016/5/12/chartex" xmlns:cx5="http://schemas.microsoft.com/office/drawing/2016/5/11/chartex" xmlns:cx4="http://schemas.microsoft.com/office/drawing/2016/5/10/chartex" xmlns:cx3="http://schemas.microsoft.com/office/drawing/2016/5/9/chartex" xmlns:cx2="http://schemas.microsoft.com/office/drawing/2015/10/21/chartex">
+          <mc:Fallback>
             <w:pict>
               <v:shapetype w14:anchorId="5DABBD19" id="_x0000_t202" coordsize="21600,21600" o:spt="202" path="m,l,21600r21600,l21600,xe">
                 <v:stroke joinstyle="miter"/>
                 <v:path gradientshapeok="t" o:connecttype="rect"/>
               </v:shapetype>
-              <v:shape id="Text Box 2" o:spid="_x0000_s1026" type="#_x0000_t202" style="position:absolute;left:0;text-align:left;margin-left:155.5pt;margin-top:319.55pt;width:198.9pt;height:33.4pt;z-index:251664384;visibility:visible;mso-wrap-style:square;mso-width-percent:0;mso-height-percent:0;mso-wrap-distance-left:9pt;mso-wrap-distance-top:3.6pt;mso-wrap-distance-right:9pt;mso-wrap-distance-bottom:3.6pt;mso-position-horizontal:absolute;mso-position-horizontal-relative:text;mso-position-vertical:absolute;mso-position-vertical-relative:text;mso-width-percent:0;mso-height-percent:0;mso-width-relative:margin;mso-height-relative:margin;v-text-anchor:top" o:gfxdata="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" stroked="f">
+              <v:shape id="Text Box 2" o:spid="_x0000_s1026" type="#_x0000_t202" style="position:absolute;left:0;text-align:left;margin-left:146.9pt;margin-top:319.55pt;width:198.9pt;height:33.4pt;z-index:251664384;visibility:visible;mso-wrap-style:square;mso-width-percent:0;mso-height-percent:0;mso-wrap-distance-left:9pt;mso-wrap-distance-top:3.6pt;mso-wrap-distance-right:9pt;mso-wrap-distance-bottom:3.6pt;mso-position-horizontal:absolute;mso-position-horizontal-relative:text;mso-position-vertical:absolute;mso-position-vertical-relative:text;mso-width-percent:0;mso-height-percent:0;mso-width-relative:margin;mso-height-relative:margin;v-text-anchor:top" o:gfxdata="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" stroked="f">
                 <v:textbox>
                   <w:txbxContent>
                     <w:p>
@@ -190,6 +129,67 @@
             </w:pict>
           </mc:Fallback>
         </mc:AlternateContent>
+      </w:r>
+      <w:r>
+        <w:rPr>
+          <w:lang w:eastAsia="en-US"/>
+        </w:rPr>
+        <w:drawing>
+          <wp:anchor distT="0" distB="0" distL="114300" distR="114300" simplePos="0" relativeHeight="251661312" behindDoc="1" locked="0" layoutInCell="1" allowOverlap="1" wp14:anchorId="3F21AA93" wp14:editId="7B35D4AF">
+            <wp:simplePos x="0" y="0"/>
+            <wp:positionH relativeFrom="column">
+              <wp:posOffset>2310765</wp:posOffset>
+            </wp:positionH>
+            <wp:positionV relativeFrom="paragraph">
+              <wp:posOffset>1746962</wp:posOffset>
+            </wp:positionV>
+            <wp:extent cx="4485005" cy="1504950"/>
+            <wp:effectExtent l="0" t="0" r="0" b="0"/>
+            <wp:wrapNone/>
+            <wp:docPr id="8" name="Picture 8"/>
+            <wp:cNvGraphicFramePr>
+              <a:graphicFrameLocks xmlns:a="http://schemas.openxmlformats.org/drawingml/2006/main" noChangeAspect="1"/>
+            </wp:cNvGraphicFramePr>
+            <a:graphic xmlns:a="http://schemas.openxmlformats.org/drawingml/2006/main">
+              <a:graphicData uri="http://schemas.openxmlformats.org/drawingml/2006/picture">
+                <pic:pic xmlns:pic="http://schemas.openxmlformats.org/drawingml/2006/picture">
+                  <pic:nvPicPr>
+                    <pic:cNvPr id="1" name="logo_placeholder.png"/>
+                    <pic:cNvPicPr/>
+                  </pic:nvPicPr>
+                  <pic:blipFill rotWithShape="1">
+                    <a:blip r:embed="rId9">
+                      <a:extLst>
+                        <a:ext uri="{28A0092B-C50C-407E-A947-70E740481C1C}">
+                          <a14:useLocalDpi xmlns:a14="http://schemas.microsoft.com/office/drawing/2010/main" val="0"/>
+                        </a:ext>
+                      </a:extLst>
+                    </a:blip>
+                    <a:srcRect t="24342" b="30921"/>
+                    <a:stretch/>
+                  </pic:blipFill>
+                  <pic:spPr bwMode="auto">
+                    <a:xfrm>
+                      <a:off x="0" y="0"/>
+                      <a:ext cx="4485005" cy="1504950"/>
+                    </a:xfrm>
+                    <a:prstGeom prst="rect">
+                      <a:avLst/>
+                    </a:prstGeom>
+                    <a:ln>
+                      <a:noFill/>
+                    </a:ln>
+                    <a:extLst>
+                      <a:ext uri="{53640926-AAD7-44D8-BBD7-CCE9431645EC}">
+                        <a14:shadowObscured xmlns:a14="http://schemas.microsoft.com/office/drawing/2010/main"/>
+                      </a:ext>
+                    </a:extLst>
+                  </pic:spPr>
+                </pic:pic>
+              </a:graphicData>
+            </a:graphic>
+          </wp:anchor>
+        </w:drawing>
       </w:r>
       <w:r>
         <w:rPr>
@@ -303,16 +303,42 @@
                           <w:p>
                             <w:pPr>
                               <w:rPr>
+                                <w:b/>
                                 <w:sz w:val="44"/>
                                 <w:szCs w:val="44"/>
                               </w:rPr>
                             </w:pPr>
                             <w:r>
                               <w:rPr>
+                                <w:b/>
                                 <w:sz w:val="44"/>
                                 <w:szCs w:val="44"/>
                               </w:rPr>
-                              <w:t>NAO Documentation / User Manual</w:t>
+                              <w:t>NAO Documentation</w:t>
+                            </w:r>
+                            <w:r>
+                              <w:rPr>
+                                <w:b/>
+                                <w:sz w:val="44"/>
+                                <w:szCs w:val="44"/>
+                              </w:rPr>
+                              <w:t>:</w:t>
+                            </w:r>
+                            <w:r>
+                              <w:rPr>
+                                <w:b/>
+                                <w:sz w:val="44"/>
+                                <w:szCs w:val="44"/>
+                              </w:rPr>
+                              <w:t xml:space="preserve"> </w:t>
+                            </w:r>
+                            <w:r>
+                              <w:rPr>
+                                <w:color w:val="FF0000"/>
+                                <w:sz w:val="44"/>
+                                <w:szCs w:val="44"/>
+                              </w:rPr>
+                              <w:t>User Manual</w:t>
                             </w:r>
                           </w:p>
                         </w:txbxContent>
@@ -332,7 +358,7 @@
               </wp:anchor>
             </w:drawing>
           </mc:Choice>
-          <mc:Fallback xmlns:w16cid="http://schemas.microsoft.com/office/word/2016/wordml/cid" xmlns:am3d="http://schemas.microsoft.com/office/drawing/2017/model3d" xmlns:aink="http://schemas.microsoft.com/office/drawing/2016/ink" xmlns:cx8="http://schemas.microsoft.com/office/drawing/2016/5/14/chartex" xmlns:cx7="http://schemas.microsoft.com/office/drawing/2016/5/13/chartex" xmlns:cx6="http://schemas.microsoft.com/office/drawing/2016/5/12/chartex" xmlns:cx5="http://schemas.microsoft.com/office/drawing/2016/5/11/chartex" xmlns:cx4="http://schemas.microsoft.com/office/drawing/2016/5/10/chartex" xmlns:cx3="http://schemas.microsoft.com/office/drawing/2016/5/9/chartex" xmlns:cx2="http://schemas.microsoft.com/office/drawing/2015/10/21/chartex">
+          <mc:Fallback>
             <w:pict>
               <v:shape w14:anchorId="534CA4E7" id="_x0000_s1027" type="#_x0000_t202" style="position:absolute;left:0;text-align:left;margin-left:76.55pt;margin-top:288.75pt;width:349.15pt;height:94.5pt;z-index:251659264;visibility:visible;mso-wrap-style:square;mso-width-percent:0;mso-height-percent:0;mso-wrap-distance-left:9pt;mso-wrap-distance-top:3.6pt;mso-wrap-distance-right:9pt;mso-wrap-distance-bottom:3.6pt;mso-position-horizontal:absolute;mso-position-horizontal-relative:text;mso-position-vertical:absolute;mso-position-vertical-relative:text;mso-width-percent:0;mso-height-percent:0;mso-width-relative:margin;mso-height-relative:margin;v-text-anchor:top" o:gfxdata="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" stroked="f">
                 <v:textbox>
@@ -340,16 +366,42 @@
                     <w:p>
                       <w:pPr>
                         <w:rPr>
+                          <w:b/>
                           <w:sz w:val="44"/>
                           <w:szCs w:val="44"/>
                         </w:rPr>
                       </w:pPr>
                       <w:r>
                         <w:rPr>
+                          <w:b/>
                           <w:sz w:val="44"/>
                           <w:szCs w:val="44"/>
                         </w:rPr>
-                        <w:t>NAO Documentation / User Manual</w:t>
+                        <w:t>NAO Documentation</w:t>
+                      </w:r>
+                      <w:r>
+                        <w:rPr>
+                          <w:b/>
+                          <w:sz w:val="44"/>
+                          <w:szCs w:val="44"/>
+                        </w:rPr>
+                        <w:t>:</w:t>
+                      </w:r>
+                      <w:r>
+                        <w:rPr>
+                          <w:b/>
+                          <w:sz w:val="44"/>
+                          <w:szCs w:val="44"/>
+                        </w:rPr>
+                        <w:t xml:space="preserve"> </w:t>
+                      </w:r>
+                      <w:r>
+                        <w:rPr>
+                          <w:color w:val="FF0000"/>
+                          <w:sz w:val="44"/>
+                          <w:szCs w:val="44"/>
+                        </w:rPr>
+                        <w:t>User Manual</w:t>
                       </w:r>
                     </w:p>
                   </w:txbxContent>
@@ -2495,14 +2547,6 @@
         </w:rPr>
         <w:t>SECTION 2: NAO’s CAPABILITIES</w:t>
       </w:r>
-    </w:p>
-    <w:p>
-      <w:pPr>
-        <w:rPr>
-          <w:sz w:val="28"/>
-          <w:szCs w:val="28"/>
-        </w:rPr>
-      </w:pPr>
     </w:p>
     <w:p>
       <w:pPr>
@@ -2902,14 +2946,18 @@
         </w:tc>
       </w:tr>
     </w:tbl>
-    <w:p/>
-    <w:p/>
+    <w:p>
+      <w:pPr>
+        <w:ind w:left="0"/>
+      </w:pPr>
+    </w:p>
     <w:p>
       <w:pPr>
         <w:pStyle w:val="Heading2"/>
         <w:ind w:left="0"/>
       </w:pPr>
       <w:r>
+        <w:lastRenderedPageBreak/>
         <w:t>2</w:t>
       </w:r>
       <w:r>
@@ -3024,15 +3072,15 @@
     </w:p>
     <w:p>
       <w:pPr>
-        <w:ind w:left="0"/>
-      </w:pPr>
-    </w:p>
-    <w:p>
-      <w:pPr>
         <w:pStyle w:val="Heading9"/>
       </w:pPr>
-      <w:r>
-        <w:t>How old are you</w:t>
+    </w:p>
+    <w:p>
+      <w:pPr>
+        <w:pStyle w:val="Heading9"/>
+      </w:pPr>
+      <w:r>
+        <w:t>favorite class</w:t>
       </w:r>
     </w:p>
     <w:p>
@@ -3053,7 +3101,7 @@
         <w:t>“</w:t>
       </w:r>
       <w:r>
-        <w:t>How old are you?</w:t>
+        <w:t>What is your favorite class?</w:t>
       </w:r>
       <w:r>
         <w:t>”</w:t>
@@ -3068,46 +3116,7 @@
         </w:numPr>
       </w:pPr>
       <w:r>
-        <w:t>“</w:t>
-      </w:r>
-      <w:r>
-        <w:t>What is your age?</w:t>
-      </w:r>
-      <w:r>
-        <w:t>”</w:t>
-      </w:r>
-    </w:p>
-    <w:p>
-      <w:r>
-        <w:tab/>
-        <w:t>Description:</w:t>
-      </w:r>
-      <w:r>
-        <w:t xml:space="preserve"> </w:t>
-      </w:r>
-      <w:r>
-        <w:t>NAO</w:t>
-      </w:r>
-      <w:r>
-        <w:t xml:space="preserve"> will respond with various humorous verbal responses</w:t>
-      </w:r>
-      <w:r>
-        <w:t>.</w:t>
-      </w:r>
-    </w:p>
-    <w:p/>
-    <w:p>
-      <w:pPr>
-        <w:pStyle w:val="Heading9"/>
-      </w:pPr>
-      <w:r>
-        <w:t>Sing the anthem</w:t>
-      </w:r>
-    </w:p>
-    <w:p>
-      <w:r>
-        <w:tab/>
-        <w:t>Verbal queues:</w:t>
+        <w:t>“What is your favorite C.S. class?”</w:t>
       </w:r>
     </w:p>
     <w:p>
@@ -3119,19 +3128,38 @@
         </w:numPr>
       </w:pPr>
       <w:r>
-        <w:t xml:space="preserve">“Sing the </w:t>
-      </w:r>
-      <w:r>
-        <w:t xml:space="preserve">[national] </w:t>
-      </w:r>
-      <w:r>
-        <w:t>anthem</w:t>
-      </w:r>
-      <w:r>
-        <w:t>.</w:t>
-      </w:r>
-      <w:r>
-        <w:t>”</w:t>
+        <w:t>“What is your favorite class at C.W.U.?”</w:t>
+      </w:r>
+    </w:p>
+    <w:p>
+      <w:pPr>
+        <w:ind w:left="0"/>
+      </w:pPr>
+      <w:r>
+        <w:tab/>
+        <w:t>Description: NAO will respond with “in a while, crocodile”.</w:t>
+      </w:r>
+    </w:p>
+    <w:p>
+      <w:pPr>
+        <w:ind w:left="0"/>
+      </w:pPr>
+    </w:p>
+    <w:p>
+      <w:pPr>
+        <w:pStyle w:val="Heading9"/>
+      </w:pPr>
+      <w:r>
+        <w:t xml:space="preserve">favorite </w:t>
+      </w:r>
+      <w:r>
+        <w:t>professor</w:t>
+      </w:r>
+    </w:p>
+    <w:p>
+      <w:r>
+        <w:tab/>
+        <w:t>Verbal queues:</w:t>
       </w:r>
     </w:p>
     <w:p>
@@ -3146,10 +3174,7 @@
         <w:t>“</w:t>
       </w:r>
       <w:r>
-        <w:t>Sing [national] anthem.</w:t>
-      </w:r>
-      <w:r>
-        <w:t>”</w:t>
+        <w:t>Who is your favorite professor?”</w:t>
       </w:r>
     </w:p>
     <w:p>
@@ -3161,7 +3186,37 @@
         </w:numPr>
       </w:pPr>
       <w:r>
-        <w:t>“Can you sing the [national] anthem?”</w:t>
+        <w:t>“Do you know any professors?”</w:t>
+      </w:r>
+    </w:p>
+    <w:p>
+      <w:pPr>
+        <w:ind w:left="720"/>
+      </w:pPr>
+      <w:r>
+        <w:t xml:space="preserve">Description: NAO will respond </w:t>
+      </w:r>
+      <w:r>
+        <w:t>stating that his favorite professor is the AriGato group’s amazing supervisor, Dr. Davendra!!</w:t>
+      </w:r>
+    </w:p>
+    <w:p>
+      <w:pPr>
+        <w:ind w:left="0"/>
+      </w:pPr>
+    </w:p>
+    <w:p>
+      <w:pPr>
+        <w:pStyle w:val="Heading9"/>
+      </w:pPr>
+      <w:r>
+        <w:t>How old are you</w:t>
+      </w:r>
+    </w:p>
+    <w:p>
+      <w:r>
+        <w:tab/>
+        <w:t>Verbal queues:</w:t>
       </w:r>
     </w:p>
     <w:p>
@@ -3173,7 +3228,13 @@
         </w:numPr>
       </w:pPr>
       <w:r>
-        <w:t>“Do you know the [national] anthem?”</w:t>
+        <w:t>“</w:t>
+      </w:r>
+      <w:r>
+        <w:t>How old are you?</w:t>
+      </w:r>
+      <w:r>
+        <w:t>”</w:t>
       </w:r>
     </w:p>
     <w:p>
@@ -3185,6 +3246,182 @@
         </w:numPr>
       </w:pPr>
       <w:r>
+        <w:t>“</w:t>
+      </w:r>
+      <w:r>
+        <w:t>What is your age?</w:t>
+      </w:r>
+      <w:r>
+        <w:t>”</w:t>
+      </w:r>
+    </w:p>
+    <w:p>
+      <w:r>
+        <w:tab/>
+        <w:t>Description:</w:t>
+      </w:r>
+      <w:r>
+        <w:t xml:space="preserve"> </w:t>
+      </w:r>
+      <w:r>
+        <w:t>NAO</w:t>
+      </w:r>
+      <w:r>
+        <w:t xml:space="preserve"> will respond with various humorous verbal responses</w:t>
+      </w:r>
+      <w:r>
+        <w:t>.</w:t>
+      </w:r>
+    </w:p>
+    <w:p>
+      <w:pPr>
+        <w:pStyle w:val="Heading9"/>
+      </w:pPr>
+    </w:p>
+    <w:p>
+      <w:pPr>
+        <w:pStyle w:val="Heading9"/>
+      </w:pPr>
+      <w:r>
+        <w:t>see you later, alligator</w:t>
+      </w:r>
+    </w:p>
+    <w:p>
+      <w:r>
+        <w:tab/>
+        <w:t>Verbal queues:</w:t>
+      </w:r>
+    </w:p>
+    <w:p>
+      <w:pPr>
+        <w:pStyle w:val="ListParagraph"/>
+        <w:numPr>
+          <w:ilvl w:val="0"/>
+          <w:numId w:val="4"/>
+        </w:numPr>
+      </w:pPr>
+      <w:r>
+        <w:t>“</w:t>
+      </w:r>
+      <w:r>
+        <w:t>See you later Alligator</w:t>
+      </w:r>
+      <w:r>
+        <w:t>”</w:t>
+      </w:r>
+    </w:p>
+    <w:p>
+      <w:pPr>
+        <w:ind w:left="0"/>
+      </w:pPr>
+      <w:r>
+        <w:tab/>
+        <w:t xml:space="preserve">Description: NAO will respond </w:t>
+      </w:r>
+      <w:r>
+        <w:t>with “in a while, crocodile”.</w:t>
+      </w:r>
+    </w:p>
+    <w:p>
+      <w:pPr>
+        <w:ind w:left="0"/>
+      </w:pPr>
+    </w:p>
+    <w:p>
+      <w:pPr>
+        <w:ind w:left="0"/>
+      </w:pPr>
+    </w:p>
+    <w:p>
+      <w:pPr>
+        <w:pStyle w:val="Heading9"/>
+      </w:pPr>
+      <w:r>
+        <w:lastRenderedPageBreak/>
+        <w:t>Sing the anthem</w:t>
+      </w:r>
+    </w:p>
+    <w:p>
+      <w:r>
+        <w:tab/>
+        <w:t>Verbal queues:</w:t>
+      </w:r>
+    </w:p>
+    <w:p>
+      <w:pPr>
+        <w:pStyle w:val="ListParagraph"/>
+        <w:numPr>
+          <w:ilvl w:val="0"/>
+          <w:numId w:val="4"/>
+        </w:numPr>
+      </w:pPr>
+      <w:r>
+        <w:t xml:space="preserve">“Sing the </w:t>
+      </w:r>
+      <w:r>
+        <w:t xml:space="preserve">[national] </w:t>
+      </w:r>
+      <w:r>
+        <w:t>anthem</w:t>
+      </w:r>
+      <w:r>
+        <w:t>.</w:t>
+      </w:r>
+      <w:r>
+        <w:t>”</w:t>
+      </w:r>
+    </w:p>
+    <w:p>
+      <w:pPr>
+        <w:pStyle w:val="ListParagraph"/>
+        <w:numPr>
+          <w:ilvl w:val="0"/>
+          <w:numId w:val="4"/>
+        </w:numPr>
+      </w:pPr>
+      <w:r>
+        <w:t>“</w:t>
+      </w:r>
+      <w:r>
+        <w:t>Sing [national] anthem.</w:t>
+      </w:r>
+      <w:r>
+        <w:t>”</w:t>
+      </w:r>
+    </w:p>
+    <w:p>
+      <w:pPr>
+        <w:pStyle w:val="ListParagraph"/>
+        <w:numPr>
+          <w:ilvl w:val="0"/>
+          <w:numId w:val="4"/>
+        </w:numPr>
+      </w:pPr>
+      <w:r>
+        <w:t>“Can you sing the [national] anthem?”</w:t>
+      </w:r>
+    </w:p>
+    <w:p>
+      <w:pPr>
+        <w:pStyle w:val="ListParagraph"/>
+        <w:numPr>
+          <w:ilvl w:val="0"/>
+          <w:numId w:val="4"/>
+        </w:numPr>
+      </w:pPr>
+      <w:r>
+        <w:t>“Do you know the [national] anthem?”</w:t>
+      </w:r>
+    </w:p>
+    <w:p>
+      <w:pPr>
+        <w:pStyle w:val="ListParagraph"/>
+        <w:numPr>
+          <w:ilvl w:val="0"/>
+          <w:numId w:val="4"/>
+        </w:numPr>
+      </w:pPr>
+      <w:r>
         <w:t>“Sing the Star Spangled Banner.”</w:t>
       </w:r>
     </w:p>
@@ -3196,7 +3433,19 @@
         <w:t>Description:</w:t>
       </w:r>
       <w:r>
-        <w:t xml:space="preserve"> NAO will begin to “sing” the American National Anthem (an .mp3 file is played over its loudspeakers) and place its hand over its heart.</w:t>
+        <w:t xml:space="preserve"> NAO will begin to “sing” </w:t>
+      </w:r>
+      <w:r>
+        <w:t xml:space="preserve">an auto-tuned version of </w:t>
+      </w:r>
+      <w:r>
+        <w:t>the American National Anthem (an .mp3 file is played over its loudspeakers) and</w:t>
+      </w:r>
+      <w:r>
+        <w:t xml:space="preserve"> patriotically</w:t>
+      </w:r>
+      <w:r>
+        <w:t xml:space="preserve"> place its hand over its heart.</w:t>
       </w:r>
     </w:p>
     <w:p>
@@ -3210,7 +3459,13 @@
         <w:t xml:space="preserve">Note: </w:t>
       </w:r>
       <w:r>
-        <w:t>“[national]” in the Verbal Queues section means the word is optional in the command.</w:t>
+        <w:t xml:space="preserve">“[national]” in the Verbal Queues section means the word is optional </w:t>
+      </w:r>
+      <w:r>
+        <w:t>with</w:t>
+      </w:r>
+      <w:r>
+        <w:t>in the command.</w:t>
       </w:r>
     </w:p>
     <w:p/>
@@ -3244,12 +3499,54 @@
       </w:r>
     </w:p>
     <w:p>
+      <w:pPr>
+        <w:pStyle w:val="ListParagraph"/>
+        <w:numPr>
+          <w:ilvl w:val="0"/>
+          <w:numId w:val="4"/>
+        </w:numPr>
+      </w:pPr>
+      <w:r>
+        <w:t>“</w:t>
+      </w:r>
+      <w:r>
+        <w:t>What time is it?</w:t>
+      </w:r>
+      <w:r>
+        <w:t>”</w:t>
+      </w:r>
+    </w:p>
+    <w:p>
+      <w:pPr>
+        <w:pStyle w:val="ListParagraph"/>
+        <w:numPr>
+          <w:ilvl w:val="0"/>
+          <w:numId w:val="4"/>
+        </w:numPr>
+      </w:pPr>
+      <w:r>
+        <w:t>“</w:t>
+      </w:r>
+      <w:r>
+        <w:t>Do you know the time?</w:t>
+      </w:r>
+      <w:r>
+        <w:t>”</w:t>
+      </w:r>
+    </w:p>
+    <w:p>
       <w:r>
         <w:tab/>
         <w:t>Description:</w:t>
       </w:r>
       <w:r>
         <w:t xml:space="preserve"> </w:t>
+      </w:r>
+      <w:r>
+        <w:t xml:space="preserve">NAO will respond with </w:t>
+      </w:r>
+      <w:r>
+        <w:t>the current Pacific Standard Time (PST).</w:t>
       </w:r>
     </w:p>
     <w:p>
@@ -3321,32 +3618,30 @@
         <w:ind w:left="717"/>
       </w:pPr>
       <w:r>
-        <w:lastRenderedPageBreak/>
         <w:t>Description:</w:t>
       </w:r>
       <w:r>
-        <w:t xml:space="preserve"> NAO uses an HTTP request to get information about movies (from a finite list) from the RottenTomatoes.com, and then repeats the information gathered from the website to the user.</w:t>
-      </w:r>
-    </w:p>
-    <w:p/>
-    <w:p>
-      <w:pPr>
-        <w:pStyle w:val="Caption"/>
-        <w:rPr>
-          <w:i/>
-        </w:rPr>
-      </w:pPr>
-      <w:r>
-        <w:rPr>
-          <w:i/>
-        </w:rPr>
-        <w:t>Temperature</w:t>
-      </w:r>
-    </w:p>
-    <w:p>
-      <w:r>
-        <w:tab/>
-        <w:t>Verbal queues:</w:t>
+        <w:t xml:space="preserve"> NAO uses an HTTP request to get information about movies (from a finite list</w:t>
+      </w:r>
+      <w:r>
+        <w:t xml:space="preserve"> seen below</w:t>
+      </w:r>
+      <w:r>
+        <w:t>) from the RottenTomatoes.com</w:t>
+      </w:r>
+      <w:r>
+        <w:t xml:space="preserve"> API</w:t>
+      </w:r>
+      <w:r>
+        <w:t>, and then repeats the information gathered from the website to the user.</w:t>
+      </w:r>
+    </w:p>
+    <w:p>
+      <w:pPr>
+        <w:ind w:left="717"/>
+      </w:pPr>
+      <w:r>
+        <w:t>Complete Movie List:</w:t>
       </w:r>
     </w:p>
     <w:p>
@@ -3358,13 +3653,7 @@
         </w:numPr>
       </w:pPr>
       <w:r>
-        <w:t>“</w:t>
-      </w:r>
-      <w:r>
-        <w:t>What is the current temperature of Ellensburg?</w:t>
-      </w:r>
-      <w:r>
-        <w:t>”</w:t>
+        <w:t>Blade Runner</w:t>
       </w:r>
     </w:p>
     <w:p>
@@ -3376,13 +3665,7 @@
         </w:numPr>
       </w:pPr>
       <w:r>
-        <w:t>“</w:t>
-      </w:r>
-      <w:r>
-        <w:t>What’s the current temperature?</w:t>
-      </w:r>
-      <w:r>
-        <w:t>”</w:t>
+        <w:t>I-Robot</w:t>
       </w:r>
     </w:p>
     <w:p>
@@ -3394,13 +3677,7 @@
         </w:numPr>
       </w:pPr>
       <w:r>
-        <w:t>“</w:t>
-      </w:r>
-      <w:r>
-        <w:t>What is the temperature?</w:t>
-      </w:r>
-      <w:r>
-        <w:t>”</w:t>
+        <w:t>The Matrix</w:t>
       </w:r>
     </w:p>
     <w:p>
@@ -3412,13 +3689,7 @@
         </w:numPr>
       </w:pPr>
       <w:r>
-        <w:t>“</w:t>
-      </w:r>
-      <w:r>
-        <w:t>How hot is it outside?</w:t>
-      </w:r>
-      <w:r>
-        <w:t>”</w:t>
+        <w:t>Pacific Rim</w:t>
       </w:r>
     </w:p>
     <w:p>
@@ -3430,13 +3701,7 @@
         </w:numPr>
       </w:pPr>
       <w:r>
-        <w:t>“</w:t>
-      </w:r>
-      <w:r>
-        <w:t>How cold is it outside?</w:t>
-      </w:r>
-      <w:r>
-        <w:t>”</w:t>
+        <w:t>Robocop</w:t>
       </w:r>
     </w:p>
     <w:p>
@@ -3448,13 +3713,7 @@
         </w:numPr>
       </w:pPr>
       <w:r>
-        <w:t>“</w:t>
-      </w:r>
-      <w:r>
-        <w:t>How hot is it?</w:t>
-      </w:r>
-      <w:r>
-        <w:t>”</w:t>
+        <w:t>Robots</w:t>
       </w:r>
     </w:p>
     <w:p>
@@ -3466,13 +3725,7 @@
         </w:numPr>
       </w:pPr>
       <w:r>
-        <w:t>“</w:t>
-      </w:r>
-      <w:r>
-        <w:t>How cold is it?</w:t>
-      </w:r>
-      <w:r>
-        <w:t>”</w:t>
+        <w:t>The Terminator</w:t>
       </w:r>
     </w:p>
     <w:p>
@@ -3484,111 +3737,7 @@
         </w:numPr>
       </w:pPr>
       <w:r>
-        <w:t>“What about the weather?”</w:t>
-      </w:r>
-    </w:p>
-    <w:p>
-      <w:pPr>
-        <w:ind w:left="717"/>
-      </w:pPr>
-      <w:r>
-        <w:t>Description:</w:t>
-      </w:r>
-      <w:r>
-        <w:t xml:space="preserve"> </w:t>
-      </w:r>
-      <w:r>
-        <w:t>NAO</w:t>
-      </w:r>
-      <w:r>
-        <w:t xml:space="preserve"> retrieve</w:t>
-      </w:r>
-      <w:r>
-        <w:t>s</w:t>
-      </w:r>
-      <w:r>
-        <w:t xml:space="preserve"> weather information from OpenWeatherMap.com and </w:t>
-      </w:r>
-      <w:r>
-        <w:t>replies with</w:t>
-      </w:r>
-      <w:r>
-        <w:t xml:space="preserve"> the </w:t>
-      </w:r>
-      <w:r>
-        <w:t xml:space="preserve">current </w:t>
-      </w:r>
-      <w:r>
-        <w:t>temperature</w:t>
-      </w:r>
-      <w:r>
-        <w:t>*</w:t>
-      </w:r>
-      <w:r>
-        <w:t xml:space="preserve"> in Ellensburg Washington. </w:t>
-      </w:r>
-      <w:r>
-        <w:t>Due to</w:t>
-      </w:r>
-      <w:r>
-        <w:t xml:space="preserve"> this module </w:t>
-      </w:r>
-      <w:r>
-        <w:t>being</w:t>
-      </w:r>
-      <w:r>
-        <w:t xml:space="preserve"> intended for use in Ellensburg</w:t>
-      </w:r>
-      <w:r>
-        <w:t xml:space="preserve"> exclusively</w:t>
-      </w:r>
-      <w:r>
-        <w:t xml:space="preserve">, if one wants to change the city, they will have to go into the </w:t>
-      </w:r>
-      <w:r>
-        <w:t xml:space="preserve">module’s </w:t>
-      </w:r>
-      <w:r>
-        <w:t xml:space="preserve">code and </w:t>
-      </w:r>
-      <w:r>
-        <w:t>change</w:t>
-      </w:r>
-      <w:r>
-        <w:t xml:space="preserve"> it manually.</w:t>
-      </w:r>
-    </w:p>
-    <w:p>
-      <w:pPr>
-        <w:ind w:left="717"/>
-      </w:pPr>
-      <w:r>
-        <w:t>*This module works only in Fahrenheit, not Celsius.</w:t>
-      </w:r>
-    </w:p>
-    <w:p>
-      <w:pPr>
-        <w:ind w:left="717"/>
-      </w:pPr>
-    </w:p>
-    <w:p>
-      <w:pPr>
-        <w:pStyle w:val="Caption"/>
-        <w:rPr>
-          <w:i/>
-        </w:rPr>
-      </w:pPr>
-      <w:r>
-        <w:rPr>
-          <w:i/>
-        </w:rPr>
-        <w:t>weather-based clothing recommender</w:t>
-      </w:r>
-    </w:p>
-    <w:p>
-      <w:r>
-        <w:tab/>
-        <w:t>Verbal queues:</w:t>
+        <w:t>Transformers</w:t>
       </w:r>
     </w:p>
     <w:p>
@@ -3600,6 +3749,304 @@
         </w:numPr>
       </w:pPr>
       <w:r>
+        <w:t>Wall-E</w:t>
+      </w:r>
+    </w:p>
+    <w:p>
+      <w:pPr>
+        <w:pStyle w:val="ListParagraph"/>
+        <w:ind w:left="1440"/>
+      </w:pPr>
+    </w:p>
+    <w:p>
+      <w:pPr>
+        <w:pStyle w:val="ListParagraph"/>
+        <w:ind w:left="1440"/>
+      </w:pPr>
+    </w:p>
+    <w:p>
+      <w:pPr>
+        <w:pStyle w:val="ListParagraph"/>
+        <w:ind w:left="1440"/>
+      </w:pPr>
+    </w:p>
+    <w:p>
+      <w:pPr>
+        <w:pStyle w:val="ListParagraph"/>
+        <w:ind w:left="1440"/>
+      </w:pPr>
+    </w:p>
+    <w:p>
+      <w:pPr>
+        <w:pStyle w:val="Caption"/>
+        <w:rPr>
+          <w:i/>
+        </w:rPr>
+      </w:pPr>
+      <w:r>
+        <w:rPr>
+          <w:i/>
+        </w:rPr>
+        <w:t>Temperature</w:t>
+      </w:r>
+    </w:p>
+    <w:p>
+      <w:r>
+        <w:tab/>
+        <w:t>Verbal queues:</w:t>
+      </w:r>
+    </w:p>
+    <w:p>
+      <w:pPr>
+        <w:pStyle w:val="ListParagraph"/>
+        <w:numPr>
+          <w:ilvl w:val="0"/>
+          <w:numId w:val="5"/>
+        </w:numPr>
+      </w:pPr>
+      <w:r>
+        <w:t>“</w:t>
+      </w:r>
+      <w:r>
+        <w:t>What is the current temperature of Ellensburg?</w:t>
+      </w:r>
+      <w:r>
+        <w:t>”</w:t>
+      </w:r>
+    </w:p>
+    <w:p>
+      <w:pPr>
+        <w:pStyle w:val="ListParagraph"/>
+        <w:numPr>
+          <w:ilvl w:val="0"/>
+          <w:numId w:val="5"/>
+        </w:numPr>
+      </w:pPr>
+      <w:r>
+        <w:t>“</w:t>
+      </w:r>
+      <w:r>
+        <w:t>What’s the current temperature?</w:t>
+      </w:r>
+      <w:r>
+        <w:t>”</w:t>
+      </w:r>
+    </w:p>
+    <w:p>
+      <w:pPr>
+        <w:pStyle w:val="ListParagraph"/>
+        <w:numPr>
+          <w:ilvl w:val="0"/>
+          <w:numId w:val="5"/>
+        </w:numPr>
+      </w:pPr>
+      <w:r>
+        <w:t>“</w:t>
+      </w:r>
+      <w:r>
+        <w:t>What is the temperature?</w:t>
+      </w:r>
+      <w:r>
+        <w:t>”</w:t>
+      </w:r>
+    </w:p>
+    <w:p>
+      <w:pPr>
+        <w:pStyle w:val="ListParagraph"/>
+        <w:numPr>
+          <w:ilvl w:val="0"/>
+          <w:numId w:val="5"/>
+        </w:numPr>
+      </w:pPr>
+      <w:r>
+        <w:t>“</w:t>
+      </w:r>
+      <w:r>
+        <w:t>How hot is it outside?</w:t>
+      </w:r>
+      <w:r>
+        <w:t>”</w:t>
+      </w:r>
+    </w:p>
+    <w:p>
+      <w:pPr>
+        <w:pStyle w:val="ListParagraph"/>
+        <w:numPr>
+          <w:ilvl w:val="0"/>
+          <w:numId w:val="5"/>
+        </w:numPr>
+      </w:pPr>
+      <w:r>
+        <w:t>“</w:t>
+      </w:r>
+      <w:r>
+        <w:t>How cold is it outside?</w:t>
+      </w:r>
+      <w:r>
+        <w:t>”</w:t>
+      </w:r>
+    </w:p>
+    <w:p>
+      <w:pPr>
+        <w:pStyle w:val="ListParagraph"/>
+        <w:numPr>
+          <w:ilvl w:val="0"/>
+          <w:numId w:val="5"/>
+        </w:numPr>
+      </w:pPr>
+      <w:r>
+        <w:t>“</w:t>
+      </w:r>
+      <w:r>
+        <w:t>How hot is it?</w:t>
+      </w:r>
+      <w:r>
+        <w:t>”</w:t>
+      </w:r>
+    </w:p>
+    <w:p>
+      <w:pPr>
+        <w:pStyle w:val="ListParagraph"/>
+        <w:numPr>
+          <w:ilvl w:val="0"/>
+          <w:numId w:val="5"/>
+        </w:numPr>
+      </w:pPr>
+      <w:r>
+        <w:t>“</w:t>
+      </w:r>
+      <w:r>
+        <w:t>How cold is it?</w:t>
+      </w:r>
+      <w:r>
+        <w:t>”</w:t>
+      </w:r>
+    </w:p>
+    <w:p>
+      <w:pPr>
+        <w:pStyle w:val="ListParagraph"/>
+        <w:numPr>
+          <w:ilvl w:val="0"/>
+          <w:numId w:val="5"/>
+        </w:numPr>
+      </w:pPr>
+      <w:r>
+        <w:t>“What about the weather?”</w:t>
+      </w:r>
+    </w:p>
+    <w:p>
+      <w:pPr>
+        <w:ind w:left="717"/>
+      </w:pPr>
+      <w:r>
+        <w:t>Description:</w:t>
+      </w:r>
+      <w:r>
+        <w:t xml:space="preserve"> </w:t>
+      </w:r>
+      <w:r>
+        <w:t>NAO</w:t>
+      </w:r>
+      <w:r>
+        <w:t xml:space="preserve"> retrieve</w:t>
+      </w:r>
+      <w:r>
+        <w:t>s</w:t>
+      </w:r>
+      <w:r>
+        <w:t xml:space="preserve"> weather information from OpenWeatherMap.com and </w:t>
+      </w:r>
+      <w:r>
+        <w:t>replies with</w:t>
+      </w:r>
+      <w:r>
+        <w:t xml:space="preserve"> the </w:t>
+      </w:r>
+      <w:r>
+        <w:t xml:space="preserve">current </w:t>
+      </w:r>
+      <w:r>
+        <w:t>temperature</w:t>
+      </w:r>
+      <w:r>
+        <w:t>*</w:t>
+      </w:r>
+      <w:r>
+        <w:t xml:space="preserve"> in Ellensburg Washington. </w:t>
+      </w:r>
+      <w:r>
+        <w:t>Due to</w:t>
+      </w:r>
+      <w:r>
+        <w:t xml:space="preserve"> this module </w:t>
+      </w:r>
+      <w:r>
+        <w:t>being</w:t>
+      </w:r>
+      <w:r>
+        <w:t xml:space="preserve"> intended for use in Ellensburg</w:t>
+      </w:r>
+      <w:r>
+        <w:t xml:space="preserve"> exclusively</w:t>
+      </w:r>
+      <w:r>
+        <w:t xml:space="preserve">, if one wants to change the city, they will have to go into the </w:t>
+      </w:r>
+      <w:r>
+        <w:t xml:space="preserve">module’s </w:t>
+      </w:r>
+      <w:r>
+        <w:t xml:space="preserve">code and </w:t>
+      </w:r>
+      <w:r>
+        <w:t>change</w:t>
+      </w:r>
+      <w:r>
+        <w:t xml:space="preserve"> it manually.</w:t>
+      </w:r>
+    </w:p>
+    <w:p>
+      <w:pPr>
+        <w:ind w:left="717"/>
+      </w:pPr>
+      <w:r>
+        <w:t>*This module works only in Fahrenheit, not Celsius.</w:t>
+      </w:r>
+    </w:p>
+    <w:p>
+      <w:pPr>
+        <w:ind w:left="717"/>
+      </w:pPr>
+    </w:p>
+    <w:p>
+      <w:pPr>
+        <w:pStyle w:val="Caption"/>
+        <w:rPr>
+          <w:i/>
+        </w:rPr>
+      </w:pPr>
+      <w:r>
+        <w:rPr>
+          <w:i/>
+        </w:rPr>
+        <w:t>weather-based clothing recommender</w:t>
+      </w:r>
+    </w:p>
+    <w:p>
+      <w:r>
+        <w:tab/>
+        <w:t>Verbal queues:</w:t>
+      </w:r>
+    </w:p>
+    <w:p>
+      <w:pPr>
+        <w:pStyle w:val="ListParagraph"/>
+        <w:numPr>
+          <w:ilvl w:val="0"/>
+          <w:numId w:val="5"/>
+        </w:numPr>
+      </w:pPr>
+      <w:r>
         <w:t xml:space="preserve">“What </w:t>
       </w:r>
       <w:r>
@@ -3620,7 +4067,11 @@
         <w:t>. Due to this module being intended for use in Ellensburg exclusively, if one wants to change the city, they will have to go into the module’s code and change it manually.</w:t>
       </w:r>
     </w:p>
-    <w:p/>
+    <w:p>
+      <w:pPr>
+        <w:ind w:left="0"/>
+      </w:pPr>
+    </w:p>
     <w:p>
       <w:pPr>
         <w:pStyle w:val="Heading2"/>
@@ -3751,29 +4202,128 @@
         <w:ind w:left="717"/>
       </w:pPr>
       <w:r>
+        <w:t xml:space="preserve">Description:  </w:t>
+      </w:r>
+      <w:r>
+        <w:t>NAO</w:t>
+      </w:r>
+      <w:r>
+        <w:t xml:space="preserve"> will use </w:t>
+      </w:r>
+      <w:r>
+        <w:t xml:space="preserve">its </w:t>
+      </w:r>
+      <w:r>
+        <w:t xml:space="preserve">facial </w:t>
+      </w:r>
+      <w:r>
+        <w:t>detection and mapping abilities</w:t>
+      </w:r>
+      <w:r>
+        <w:t xml:space="preserve"> to attempt a guess at the user’s age.</w:t>
+      </w:r>
+      <w:r>
+        <w:t xml:space="preserve"> The guesser is not the most accurate, however the module is enjoyable.</w:t>
+      </w:r>
+    </w:p>
+    <w:p>
+      <w:pPr>
+        <w:ind w:left="717"/>
+      </w:pPr>
+    </w:p>
+    <w:p>
+      <w:pPr>
+        <w:pStyle w:val="Caption"/>
+        <w:rPr>
+          <w:i/>
+        </w:rPr>
+      </w:pPr>
+      <w:r>
+        <w:rPr>
+          <w:i/>
+        </w:rPr>
         <w:lastRenderedPageBreak/>
-        <w:t xml:space="preserve">Description:  </w:t>
-      </w:r>
-      <w:r>
-        <w:t>NAO</w:t>
-      </w:r>
-      <w:r>
-        <w:t xml:space="preserve"> will use </w:t>
-      </w:r>
-      <w:r>
-        <w:t xml:space="preserve">its </w:t>
-      </w:r>
-      <w:r>
-        <w:t xml:space="preserve">facial </w:t>
-      </w:r>
-      <w:r>
-        <w:t>detection and mapping abilities</w:t>
-      </w:r>
-      <w:r>
-        <w:t xml:space="preserve"> to attempt a guess at the user’s age.</w:t>
-      </w:r>
-      <w:r>
-        <w:t xml:space="preserve"> The guesser is not the most accurate, however the module is enjoyable.</w:t>
+        <w:t>expression</w:t>
+      </w:r>
+      <w:r>
+        <w:rPr>
+          <w:i/>
+        </w:rPr>
+        <w:t xml:space="preserve"> Guesser</w:t>
+      </w:r>
+    </w:p>
+    <w:p>
+      <w:r>
+        <w:tab/>
+        <w:t>Verbal queues:</w:t>
+      </w:r>
+    </w:p>
+    <w:p>
+      <w:pPr>
+        <w:pStyle w:val="ListParagraph"/>
+        <w:numPr>
+          <w:ilvl w:val="0"/>
+          <w:numId w:val="7"/>
+        </w:numPr>
+      </w:pPr>
+      <w:r>
+        <w:t xml:space="preserve">“Can you guess how </w:t>
+      </w:r>
+      <w:r>
+        <w:t>I’m feeling</w:t>
+      </w:r>
+      <w:r>
+        <w:t>?”</w:t>
+      </w:r>
+    </w:p>
+    <w:p>
+      <w:pPr>
+        <w:pStyle w:val="ListParagraph"/>
+        <w:numPr>
+          <w:ilvl w:val="0"/>
+          <w:numId w:val="7"/>
+        </w:numPr>
+      </w:pPr>
+      <w:r>
+        <w:t xml:space="preserve">“Guess my </w:t>
+      </w:r>
+      <w:r>
+        <w:t>mood</w:t>
+      </w:r>
+      <w:r>
+        <w:t>.”</w:t>
+      </w:r>
+    </w:p>
+    <w:p>
+      <w:pPr>
+        <w:pStyle w:val="ListParagraph"/>
+        <w:numPr>
+          <w:ilvl w:val="0"/>
+          <w:numId w:val="7"/>
+        </w:numPr>
+      </w:pPr>
+      <w:r>
+        <w:t>“How do you think I’m feeling?”</w:t>
+      </w:r>
+    </w:p>
+    <w:p>
+      <w:pPr>
+        <w:pStyle w:val="ListParagraph"/>
+        <w:numPr>
+          <w:ilvl w:val="0"/>
+          <w:numId w:val="7"/>
+        </w:numPr>
+      </w:pPr>
+      <w:r>
+        <w:t>“What is my mood?”</w:t>
+      </w:r>
+    </w:p>
+    <w:p>
+      <w:pPr>
+        <w:ind w:left="717"/>
+      </w:pPr>
+      <w:r>
+        <w:t>Description:  NAO will use its facial detection and mapping abilities to attempt a guess at the user’s age. The guesser is not the most accurate, however the module is enjoyable.</w:t>
       </w:r>
     </w:p>
     <w:p>
@@ -4106,7 +4656,13 @@
         <w:rPr>
           <w:i/>
         </w:rPr>
-        <w:t>Move Fingers</w:t>
+        <w:t xml:space="preserve">Move </w:t>
+      </w:r>
+      <w:r>
+        <w:rPr>
+          <w:i/>
+        </w:rPr>
+        <w:t>hands (fingers)</w:t>
       </w:r>
     </w:p>
     <w:p>
@@ -4178,6 +4734,7 @@
         </w:numPr>
       </w:pPr>
       <w:r>
+        <w:lastRenderedPageBreak/>
         <w:t>“</w:t>
       </w:r>
       <w:r>
@@ -4206,8 +4763,10 @@
       </w:r>
     </w:p>
     <w:p>
-      <w:r>
-        <w:tab/>
+      <w:pPr>
+        <w:ind w:left="717"/>
+      </w:pPr>
+      <w:r>
         <w:t>Description:</w:t>
       </w:r>
       <w:r>
@@ -4221,6 +4780,9 @@
       </w:r>
       <w:r>
         <w:t>its</w:t>
+      </w:r>
+      <w:r>
+        <w:t xml:space="preserve"> hands and</w:t>
       </w:r>
       <w:r>
         <w:t xml:space="preserve"> fingers.</w:t>
@@ -4256,7 +4818,6 @@
         </w:numPr>
       </w:pPr>
       <w:r>
-        <w:lastRenderedPageBreak/>
         <w:t>“</w:t>
       </w:r>
       <w:r>
@@ -4338,12 +4899,7 @@
         <w:t>its</w:t>
       </w:r>
       <w:r>
-        <w:t xml:space="preserve"> head up and d</w:t>
-      </w:r>
-      <w:bookmarkStart w:id="17" w:name="_GoBack"/>
-      <w:bookmarkEnd w:id="17"/>
-      <w:r>
-        <w:t xml:space="preserve">own to demonstrate the mobility of </w:t>
+        <w:t xml:space="preserve"> head up and down to demonstrate the mobility of </w:t>
       </w:r>
       <w:r>
         <w:t>its</w:t>
@@ -4403,10 +4959,10 @@
         </w:numPr>
       </w:pPr>
       <w:r>
-        <w:t>“</w:t>
-      </w:r>
-      <w:r>
-        <w:t>Move your left/right foot</w:t>
+        <w:t xml:space="preserve">“Raise your left/right </w:t>
+      </w:r>
+      <w:r>
+        <w:t>leg</w:t>
       </w:r>
       <w:r>
         <w:t>.”</w:t>
@@ -4421,7 +4977,13 @@
         </w:numPr>
       </w:pPr>
       <w:r>
-        <w:t>“Lift your left/right foot.”</w:t>
+        <w:t>“</w:t>
+      </w:r>
+      <w:r>
+        <w:t>Move your left/right foot</w:t>
+      </w:r>
+      <w:r>
+        <w:t>.”</w:t>
       </w:r>
     </w:p>
     <w:p>
@@ -4433,6 +4995,24 @@
         </w:numPr>
       </w:pPr>
       <w:r>
+        <w:t>“</w:t>
+      </w:r>
+      <w:r>
+        <w:t>Move</w:t>
+      </w:r>
+      <w:r>
+        <w:t xml:space="preserve"> your left/right leg.”</w:t>
+      </w:r>
+    </w:p>
+    <w:p>
+      <w:pPr>
+        <w:pStyle w:val="ListParagraph"/>
+        <w:numPr>
+          <w:ilvl w:val="0"/>
+          <w:numId w:val="11"/>
+        </w:numPr>
+      </w:pPr>
+      <w:r>
         <w:t>“Balance on your left/right foot.”</w:t>
       </w:r>
     </w:p>
@@ -4621,6 +5201,8 @@
       </w:r>
     </w:p>
     <w:p/>
+    <w:p/>
+    <w:p/>
     <w:p>
       <w:pPr>
         <w:pStyle w:val="Caption"/>
@@ -4632,6 +5214,7 @@
         <w:rPr>
           <w:i/>
         </w:rPr>
+        <w:lastRenderedPageBreak/>
         <w:t xml:space="preserve">Walk </w:t>
       </w:r>
       <w:r>
@@ -4777,7 +5360,6 @@
         <w:ind w:left="0"/>
       </w:pPr>
       <w:r>
-        <w:lastRenderedPageBreak/>
         <w:t>2</w:t>
       </w:r>
       <w:r>
@@ -4864,13 +5446,19 @@
         </w:numPr>
       </w:pPr>
       <w:r>
-        <w:t>“Can you do the Beyonc</w:t>
-      </w:r>
-      <w:r>
-        <w:t>é</w:t>
-      </w:r>
-      <w:r>
-        <w:t>?”</w:t>
+        <w:t>“</w:t>
+      </w:r>
+      <w:r>
+        <w:t>Do</w:t>
+      </w:r>
+      <w:r>
+        <w:t xml:space="preserve"> the Beyoncé</w:t>
+      </w:r>
+      <w:r>
+        <w:t>.</w:t>
+      </w:r>
+      <w:r>
+        <w:t>”</w:t>
       </w:r>
     </w:p>
     <w:p>
@@ -4886,6 +5474,11 @@
       <w:r>
         <w:t xml:space="preserve"> “Single Ladies”, which will play over its loudspeakers during the dance.</w:t>
       </w:r>
+    </w:p>
+    <w:p>
+      <w:pPr>
+        <w:ind w:left="720"/>
+      </w:pPr>
     </w:p>
     <w:p>
       <w:pPr>
@@ -5081,7 +5674,25 @@
         <w:t xml:space="preserve">plenty of </w:t>
       </w:r>
       <w:r>
-        <w:t xml:space="preserve">clear and empty space behind and in front of </w:t>
+        <w:t xml:space="preserve">clear and empty space </w:t>
+      </w:r>
+      <w:r>
+        <w:t xml:space="preserve">around, </w:t>
+      </w:r>
+      <w:r>
+        <w:t>in front</w:t>
+      </w:r>
+      <w:r>
+        <w:t>,</w:t>
+      </w:r>
+      <w:r>
+        <w:t xml:space="preserve"> and </w:t>
+      </w:r>
+      <w:r>
+        <w:t>behind</w:t>
+      </w:r>
+      <w:r>
+        <w:t xml:space="preserve"> </w:t>
       </w:r>
       <w:r>
         <w:t>it</w:t>
@@ -5090,21 +5701,7 @@
         <w:t xml:space="preserve"> to do pushups,</w:t>
       </w:r>
       <w:r>
-        <w:t xml:space="preserve"> and must be kept away from any ledges </w:t>
-      </w:r>
-      <w:proofErr w:type="gramStart"/>
-      <w:r>
-        <w:t xml:space="preserve">- </w:t>
-      </w:r>
-      <w:r>
-        <w:t xml:space="preserve"> </w:t>
-      </w:r>
-      <w:r>
-        <w:t>otherwise</w:t>
-      </w:r>
-      <w:proofErr w:type="gramEnd"/>
-      <w:r>
-        <w:t xml:space="preserve"> damage to the NAO unit is highly possible. Furthermore,</w:t>
+        <w:t xml:space="preserve"> and must be kept away from any ledges - otherwise damage to the NAO unit is highly possible. Furthermore,</w:t>
       </w:r>
       <w:r>
         <w:t xml:space="preserve"> making NAO do excessive </w:t>
@@ -5148,6 +5745,7 @@
         <w:ind w:left="0"/>
       </w:pPr>
       <w:r>
+        <w:lastRenderedPageBreak/>
         <w:t>2</w:t>
       </w:r>
       <w:r>
@@ -5198,6 +5796,11 @@
       <w:r>
         <w:t xml:space="preserve"> This is a persistent module, meaning NAO is running it at all times. There is no specific command to trigger this module, instead NAO listens for words from a list of “bad words” to trigger it.</w:t>
       </w:r>
+    </w:p>
+    <w:p>
+      <w:pPr>
+        <w:ind w:left="717"/>
+      </w:pPr>
     </w:p>
     <w:p>
       <w:pPr>
@@ -5241,7 +5844,6 @@
     </w:p>
     <w:p>
       <w:r>
-        <w:lastRenderedPageBreak/>
         <w:tab/>
         <w:t xml:space="preserve">Description: NAO </w:t>
       </w:r>
@@ -5277,6 +5879,15 @@
     </w:p>
     <w:p>
       <w:pPr>
+        <w:ind w:left="0"/>
+        <w:rPr>
+          <w:sz w:val="28"/>
+          <w:szCs w:val="28"/>
+        </w:rPr>
+      </w:pPr>
+    </w:p>
+    <w:p>
+      <w:pPr>
         <w:pStyle w:val="Heading1"/>
         <w:ind w:left="0"/>
         <w:rPr>
@@ -5292,14 +5903,6 @@
     </w:p>
     <w:p>
       <w:pPr>
-        <w:rPr>
-          <w:sz w:val="28"/>
-          <w:szCs w:val="28"/>
-        </w:rPr>
-      </w:pPr>
-    </w:p>
-    <w:p>
-      <w:pPr>
         <w:pStyle w:val="Heading2"/>
         <w:ind w:left="0"/>
       </w:pPr>
@@ -5342,6 +5945,7 @@
         <w:ind w:left="0"/>
       </w:pPr>
       <w:r>
+        <w:lastRenderedPageBreak/>
         <w:t>3</w:t>
       </w:r>
       <w:r>
@@ -5482,7 +6086,6 @@
           <w:noProof/>
           <w:lang w:eastAsia="en-US"/>
         </w:rPr>
-        <w:lastRenderedPageBreak/>
         <w:drawing>
           <wp:inline distT="0" distB="0" distL="0" distR="0" wp14:anchorId="35D1EE7E" wp14:editId="51B72805">
             <wp:extent cx="3905250" cy="2695288"/>
@@ -5564,6 +6167,7 @@
     </w:p>
     <w:p>
       <w:r>
+        <w:lastRenderedPageBreak/>
         <w:tab/>
         <w:t xml:space="preserve">Fill in the </w:t>
       </w:r>
@@ -5687,7 +6291,6 @@
         <w:jc w:val="center"/>
       </w:pPr>
       <w:r>
-        <w:lastRenderedPageBreak/>
         <w:tab/>
       </w:r>
       <w:r>
@@ -5930,7 +6533,11 @@
         <w:t xml:space="preserve">feature </w:t>
       </w:r>
       <w:r>
-        <w:t xml:space="preserve">is on. Solitary means that NAO will perform the module when he is not being interacted with, and can be interrupted at any time with Interactive modules. There is no </w:t>
+        <w:t xml:space="preserve">is on. Solitary means that NAO will perform the module when he is not being interacted with, and can be interrupted at </w:t>
+      </w:r>
+      <w:r>
+        <w:lastRenderedPageBreak/>
+        <w:t xml:space="preserve">any time with Interactive modules. There is no </w:t>
       </w:r>
       <w:r>
         <w:t xml:space="preserve">available </w:t>
@@ -6296,7 +6903,6 @@
         <w:rPr>
           <w:noProof/>
         </w:rPr>
-        <w:lastRenderedPageBreak/>
         <w:t>SECTION 4: HELP</w:t>
       </w:r>
     </w:p>
@@ -6345,7 +6951,10 @@
       </w:r>
     </w:p>
     <w:p/>
-    <w:p/>
+    <w:p>
+      <w:bookmarkStart w:id="17" w:name="_GoBack"/>
+      <w:bookmarkEnd w:id="17"/>
+    </w:p>
     <w:p/>
     <w:p/>
     <w:p/>
@@ -6377,7 +6986,7 @@
 </file>
 
 <file path=word/endnotes.xml><?xml version="1.0" encoding="utf-8"?>
-<w:endnotes xmlns:wpc="http://schemas.microsoft.com/office/word/2010/wordprocessingCanvas" xmlns:cx="http://schemas.microsoft.com/office/drawing/2014/chartex" xmlns:cx1="http://schemas.microsoft.com/office/drawing/2015/9/8/chartex" xmlns:mc="http://schemas.openxmlformats.org/markup-compatibility/2006" xmlns:o="urn:schemas-microsoft-com:office:office" xmlns:r="http://schemas.openxmlformats.org/officeDocument/2006/relationships" xmlns:m="http://schemas.openxmlformats.org/officeDocument/2006/math" xmlns:v="urn:schemas-microsoft-com:vml" xmlns:wp14="http://schemas.microsoft.com/office/word/2010/wordprocessingDrawing" xmlns:wp="http://schemas.openxmlformats.org/drawingml/2006/wordprocessingDrawing" xmlns:w10="urn:schemas-microsoft-com:office:word" xmlns:w="http://schemas.openxmlformats.org/wordprocessingml/2006/main" xmlns:w14="http://schemas.microsoft.com/office/word/2010/wordml" xmlns:w15="http://schemas.microsoft.com/office/word/2012/wordml" xmlns:w16se="http://schemas.microsoft.com/office/word/2015/wordml/symex" xmlns:wpg="http://schemas.microsoft.com/office/word/2010/wordprocessingGroup" xmlns:wpi="http://schemas.microsoft.com/office/word/2010/wordprocessingInk" xmlns:wne="http://schemas.microsoft.com/office/word/2006/wordml" xmlns:wps="http://schemas.microsoft.com/office/word/2010/wordprocessingShape" mc:Ignorable="w14 w15 w16se wp14">
+<w:endnotes xmlns:wpc="http://schemas.microsoft.com/office/word/2010/wordprocessingCanvas" xmlns:cx="http://schemas.microsoft.com/office/drawing/2014/chartex" xmlns:cx1="http://schemas.microsoft.com/office/drawing/2015/9/8/chartex" xmlns:cx2="http://schemas.microsoft.com/office/drawing/2015/10/21/chartex" xmlns:cx3="http://schemas.microsoft.com/office/drawing/2016/5/9/chartex" xmlns:cx4="http://schemas.microsoft.com/office/drawing/2016/5/10/chartex" xmlns:cx5="http://schemas.microsoft.com/office/drawing/2016/5/11/chartex" xmlns:cx6="http://schemas.microsoft.com/office/drawing/2016/5/12/chartex" xmlns:cx7="http://schemas.microsoft.com/office/drawing/2016/5/13/chartex" xmlns:cx8="http://schemas.microsoft.com/office/drawing/2016/5/14/chartex" xmlns:mc="http://schemas.openxmlformats.org/markup-compatibility/2006" xmlns:aink="http://schemas.microsoft.com/office/drawing/2016/ink" xmlns:am3d="http://schemas.microsoft.com/office/drawing/2017/model3d" xmlns:o="urn:schemas-microsoft-com:office:office" xmlns:r="http://schemas.openxmlformats.org/officeDocument/2006/relationships" xmlns:m="http://schemas.openxmlformats.org/officeDocument/2006/math" xmlns:v="urn:schemas-microsoft-com:vml" xmlns:wp14="http://schemas.microsoft.com/office/word/2010/wordprocessingDrawing" xmlns:wp="http://schemas.openxmlformats.org/drawingml/2006/wordprocessingDrawing" xmlns:w10="urn:schemas-microsoft-com:office:word" xmlns:w="http://schemas.openxmlformats.org/wordprocessingml/2006/main" xmlns:w14="http://schemas.microsoft.com/office/word/2010/wordml" xmlns:w15="http://schemas.microsoft.com/office/word/2012/wordml" xmlns:w16cid="http://schemas.microsoft.com/office/word/2016/wordml/cid" xmlns:w16se="http://schemas.microsoft.com/office/word/2015/wordml/symex" xmlns:wpg="http://schemas.microsoft.com/office/word/2010/wordprocessingGroup" xmlns:wpi="http://schemas.microsoft.com/office/word/2010/wordprocessingInk" xmlns:wne="http://schemas.microsoft.com/office/word/2006/wordml" xmlns:wps="http://schemas.microsoft.com/office/word/2010/wordprocessingShape" mc:Ignorable="w14 w15 w16se w16cid wp14">
   <w:endnote w:type="separator" w:id="-1">
     <w:p>
       <w:r>
@@ -6398,7 +7007,7 @@
 </file>
 
 <file path=word/footer1.xml><?xml version="1.0" encoding="utf-8"?>
-<w:ftr xmlns:wpc="http://schemas.microsoft.com/office/word/2010/wordprocessingCanvas" xmlns:cx="http://schemas.microsoft.com/office/drawing/2014/chartex" xmlns:cx1="http://schemas.microsoft.com/office/drawing/2015/9/8/chartex" xmlns:mc="http://schemas.openxmlformats.org/markup-compatibility/2006" xmlns:o="urn:schemas-microsoft-com:office:office" xmlns:r="http://schemas.openxmlformats.org/officeDocument/2006/relationships" xmlns:m="http://schemas.openxmlformats.org/officeDocument/2006/math" xmlns:v="urn:schemas-microsoft-com:vml" xmlns:wp14="http://schemas.microsoft.com/office/word/2010/wordprocessingDrawing" xmlns:wp="http://schemas.openxmlformats.org/drawingml/2006/wordprocessingDrawing" xmlns:w10="urn:schemas-microsoft-com:office:word" xmlns:w="http://schemas.openxmlformats.org/wordprocessingml/2006/main" xmlns:w14="http://schemas.microsoft.com/office/word/2010/wordml" xmlns:w15="http://schemas.microsoft.com/office/word/2012/wordml" xmlns:w16se="http://schemas.microsoft.com/office/word/2015/wordml/symex" xmlns:wpg="http://schemas.microsoft.com/office/word/2010/wordprocessingGroup" xmlns:wpi="http://schemas.microsoft.com/office/word/2010/wordprocessingInk" xmlns:wne="http://schemas.microsoft.com/office/word/2006/wordml" xmlns:wps="http://schemas.microsoft.com/office/word/2010/wordprocessingShape" mc:Ignorable="w14 w15 w16se wp14">
+<w:ftr xmlns:wpc="http://schemas.microsoft.com/office/word/2010/wordprocessingCanvas" xmlns:cx="http://schemas.microsoft.com/office/drawing/2014/chartex" xmlns:cx1="http://schemas.microsoft.com/office/drawing/2015/9/8/chartex" xmlns:cx2="http://schemas.microsoft.com/office/drawing/2015/10/21/chartex" xmlns:cx3="http://schemas.microsoft.com/office/drawing/2016/5/9/chartex" xmlns:cx4="http://schemas.microsoft.com/office/drawing/2016/5/10/chartex" xmlns:cx5="http://schemas.microsoft.com/office/drawing/2016/5/11/chartex" xmlns:cx6="http://schemas.microsoft.com/office/drawing/2016/5/12/chartex" xmlns:cx7="http://schemas.microsoft.com/office/drawing/2016/5/13/chartex" xmlns:cx8="http://schemas.microsoft.com/office/drawing/2016/5/14/chartex" xmlns:mc="http://schemas.openxmlformats.org/markup-compatibility/2006" xmlns:aink="http://schemas.microsoft.com/office/drawing/2016/ink" xmlns:am3d="http://schemas.microsoft.com/office/drawing/2017/model3d" xmlns:o="urn:schemas-microsoft-com:office:office" xmlns:r="http://schemas.openxmlformats.org/officeDocument/2006/relationships" xmlns:m="http://schemas.openxmlformats.org/officeDocument/2006/math" xmlns:v="urn:schemas-microsoft-com:vml" xmlns:wp14="http://schemas.microsoft.com/office/word/2010/wordprocessingDrawing" xmlns:wp="http://schemas.openxmlformats.org/drawingml/2006/wordprocessingDrawing" xmlns:w10="urn:schemas-microsoft-com:office:word" xmlns:w="http://schemas.openxmlformats.org/wordprocessingml/2006/main" xmlns:w14="http://schemas.microsoft.com/office/word/2010/wordml" xmlns:w15="http://schemas.microsoft.com/office/word/2012/wordml" xmlns:w16cid="http://schemas.microsoft.com/office/word/2016/wordml/cid" xmlns:w16se="http://schemas.microsoft.com/office/word/2015/wordml/symex" xmlns:wpg="http://schemas.microsoft.com/office/word/2010/wordprocessingGroup" xmlns:wpi="http://schemas.microsoft.com/office/word/2010/wordprocessingInk" xmlns:wne="http://schemas.microsoft.com/office/word/2006/wordml" xmlns:wps="http://schemas.microsoft.com/office/word/2010/wordprocessingShape" mc:Ignorable="w14 w15 w16se w16cid wp14">
   <w:sdt>
     <w:sdtPr>
       <w:id w:val="-443921146"/>
@@ -6451,7 +7060,7 @@
 </file>
 
 <file path=word/footnotes.xml><?xml version="1.0" encoding="utf-8"?>
-<w:footnotes xmlns:wpc="http://schemas.microsoft.com/office/word/2010/wordprocessingCanvas" xmlns:cx="http://schemas.microsoft.com/office/drawing/2014/chartex" xmlns:cx1="http://schemas.microsoft.com/office/drawing/2015/9/8/chartex" xmlns:mc="http://schemas.openxmlformats.org/markup-compatibility/2006" xmlns:o="urn:schemas-microsoft-com:office:office" xmlns:r="http://schemas.openxmlformats.org/officeDocument/2006/relationships" xmlns:m="http://schemas.openxmlformats.org/officeDocument/2006/math" xmlns:v="urn:schemas-microsoft-com:vml" xmlns:wp14="http://schemas.microsoft.com/office/word/2010/wordprocessingDrawing" xmlns:wp="http://schemas.openxmlformats.org/drawingml/2006/wordprocessingDrawing" xmlns:w10="urn:schemas-microsoft-com:office:word" xmlns:w="http://schemas.openxmlformats.org/wordprocessingml/2006/main" xmlns:w14="http://schemas.microsoft.com/office/word/2010/wordml" xmlns:w15="http://schemas.microsoft.com/office/word/2012/wordml" xmlns:w16se="http://schemas.microsoft.com/office/word/2015/wordml/symex" xmlns:wpg="http://schemas.microsoft.com/office/word/2010/wordprocessingGroup" xmlns:wpi="http://schemas.microsoft.com/office/word/2010/wordprocessingInk" xmlns:wne="http://schemas.microsoft.com/office/word/2006/wordml" xmlns:wps="http://schemas.microsoft.com/office/word/2010/wordprocessingShape" mc:Ignorable="w14 w15 w16se wp14">
+<w:footnotes xmlns:wpc="http://schemas.microsoft.com/office/word/2010/wordprocessingCanvas" xmlns:cx="http://schemas.microsoft.com/office/drawing/2014/chartex" xmlns:cx1="http://schemas.microsoft.com/office/drawing/2015/9/8/chartex" xmlns:cx2="http://schemas.microsoft.com/office/drawing/2015/10/21/chartex" xmlns:cx3="http://schemas.microsoft.com/office/drawing/2016/5/9/chartex" xmlns:cx4="http://schemas.microsoft.com/office/drawing/2016/5/10/chartex" xmlns:cx5="http://schemas.microsoft.com/office/drawing/2016/5/11/chartex" xmlns:cx6="http://schemas.microsoft.com/office/drawing/2016/5/12/chartex" xmlns:cx7="http://schemas.microsoft.com/office/drawing/2016/5/13/chartex" xmlns:cx8="http://schemas.microsoft.com/office/drawing/2016/5/14/chartex" xmlns:mc="http://schemas.openxmlformats.org/markup-compatibility/2006" xmlns:aink="http://schemas.microsoft.com/office/drawing/2016/ink" xmlns:am3d="http://schemas.microsoft.com/office/drawing/2017/model3d" xmlns:o="urn:schemas-microsoft-com:office:office" xmlns:r="http://schemas.openxmlformats.org/officeDocument/2006/relationships" xmlns:m="http://schemas.openxmlformats.org/officeDocument/2006/math" xmlns:v="urn:schemas-microsoft-com:vml" xmlns:wp14="http://schemas.microsoft.com/office/word/2010/wordprocessingDrawing" xmlns:wp="http://schemas.openxmlformats.org/drawingml/2006/wordprocessingDrawing" xmlns:w10="urn:schemas-microsoft-com:office:word" xmlns:w="http://schemas.openxmlformats.org/wordprocessingml/2006/main" xmlns:w14="http://schemas.microsoft.com/office/word/2010/wordml" xmlns:w15="http://schemas.microsoft.com/office/word/2012/wordml" xmlns:w16cid="http://schemas.microsoft.com/office/word/2016/wordml/cid" xmlns:w16se="http://schemas.microsoft.com/office/word/2015/wordml/symex" xmlns:wpg="http://schemas.microsoft.com/office/word/2010/wordprocessingGroup" xmlns:wpi="http://schemas.microsoft.com/office/word/2010/wordprocessingInk" xmlns:wne="http://schemas.microsoft.com/office/word/2006/wordml" xmlns:wps="http://schemas.microsoft.com/office/word/2010/wordprocessingShape" mc:Ignorable="w14 w15 w16se w16cid wp14">
   <w:footnote w:type="separator" w:id="-1">
     <w:p>
       <w:r>
@@ -6491,7 +7100,7 @@
 </file>
 
 <file path=word/header1.xml><?xml version="1.0" encoding="utf-8"?>
-<w:hdr xmlns:wpc="http://schemas.microsoft.com/office/word/2010/wordprocessingCanvas" xmlns:cx="http://schemas.microsoft.com/office/drawing/2014/chartex" xmlns:cx1="http://schemas.microsoft.com/office/drawing/2015/9/8/chartex" xmlns:mc="http://schemas.openxmlformats.org/markup-compatibility/2006" xmlns:o="urn:schemas-microsoft-com:office:office" xmlns:r="http://schemas.openxmlformats.org/officeDocument/2006/relationships" xmlns:m="http://schemas.openxmlformats.org/officeDocument/2006/math" xmlns:v="urn:schemas-microsoft-com:vml" xmlns:wp14="http://schemas.microsoft.com/office/word/2010/wordprocessingDrawing" xmlns:wp="http://schemas.openxmlformats.org/drawingml/2006/wordprocessingDrawing" xmlns:w10="urn:schemas-microsoft-com:office:word" xmlns:w="http://schemas.openxmlformats.org/wordprocessingml/2006/main" xmlns:w14="http://schemas.microsoft.com/office/word/2010/wordml" xmlns:w15="http://schemas.microsoft.com/office/word/2012/wordml" xmlns:w16se="http://schemas.microsoft.com/office/word/2015/wordml/symex" xmlns:wpg="http://schemas.microsoft.com/office/word/2010/wordprocessingGroup" xmlns:wpi="http://schemas.microsoft.com/office/word/2010/wordprocessingInk" xmlns:wne="http://schemas.microsoft.com/office/word/2006/wordml" xmlns:wps="http://schemas.microsoft.com/office/word/2010/wordprocessingShape" mc:Ignorable="w14 w15 w16se wp14">
+<w:hdr xmlns:wpc="http://schemas.microsoft.com/office/word/2010/wordprocessingCanvas" xmlns:cx="http://schemas.microsoft.com/office/drawing/2014/chartex" xmlns:cx1="http://schemas.microsoft.com/office/drawing/2015/9/8/chartex" xmlns:cx2="http://schemas.microsoft.com/office/drawing/2015/10/21/chartex" xmlns:cx3="http://schemas.microsoft.com/office/drawing/2016/5/9/chartex" xmlns:cx4="http://schemas.microsoft.com/office/drawing/2016/5/10/chartex" xmlns:cx5="http://schemas.microsoft.com/office/drawing/2016/5/11/chartex" xmlns:cx6="http://schemas.microsoft.com/office/drawing/2016/5/12/chartex" xmlns:cx7="http://schemas.microsoft.com/office/drawing/2016/5/13/chartex" xmlns:cx8="http://schemas.microsoft.com/office/drawing/2016/5/14/chartex" xmlns:mc="http://schemas.openxmlformats.org/markup-compatibility/2006" xmlns:aink="http://schemas.microsoft.com/office/drawing/2016/ink" xmlns:am3d="http://schemas.microsoft.com/office/drawing/2017/model3d" xmlns:o="urn:schemas-microsoft-com:office:office" xmlns:r="http://schemas.openxmlformats.org/officeDocument/2006/relationships" xmlns:m="http://schemas.openxmlformats.org/officeDocument/2006/math" xmlns:v="urn:schemas-microsoft-com:vml" xmlns:wp14="http://schemas.microsoft.com/office/word/2010/wordprocessingDrawing" xmlns:wp="http://schemas.openxmlformats.org/drawingml/2006/wordprocessingDrawing" xmlns:w10="urn:schemas-microsoft-com:office:word" xmlns:w="http://schemas.openxmlformats.org/wordprocessingml/2006/main" xmlns:w14="http://schemas.microsoft.com/office/word/2010/wordml" xmlns:w15="http://schemas.microsoft.com/office/word/2012/wordml" xmlns:w16cid="http://schemas.microsoft.com/office/word/2016/wordml/cid" xmlns:w16se="http://schemas.microsoft.com/office/word/2015/wordml/symex" xmlns:wpg="http://schemas.microsoft.com/office/word/2010/wordprocessingGroup" xmlns:wpi="http://schemas.microsoft.com/office/word/2010/wordprocessingInk" xmlns:wne="http://schemas.microsoft.com/office/word/2006/wordml" xmlns:wps="http://schemas.microsoft.com/office/word/2010/wordprocessingShape" mc:Ignorable="w14 w15 w16se w16cid wp14">
   <w:p>
     <w:pPr>
       <w:pStyle w:val="Header"/>
@@ -6625,7 +7234,7 @@
             </wp:anchor>
           </w:drawing>
         </mc:Choice>
-        <mc:Fallback xmlns:a="http://schemas.openxmlformats.org/drawingml/2006/main" xmlns:w16cid="http://schemas.microsoft.com/office/word/2016/wordml/cid" xmlns:am3d="http://schemas.microsoft.com/office/drawing/2017/model3d" xmlns:aink="http://schemas.microsoft.com/office/drawing/2016/ink" xmlns:cx8="http://schemas.microsoft.com/office/drawing/2016/5/14/chartex" xmlns:cx7="http://schemas.microsoft.com/office/drawing/2016/5/13/chartex" xmlns:cx6="http://schemas.microsoft.com/office/drawing/2016/5/12/chartex" xmlns:cx5="http://schemas.microsoft.com/office/drawing/2016/5/11/chartex" xmlns:cx4="http://schemas.microsoft.com/office/drawing/2016/5/10/chartex" xmlns:cx3="http://schemas.microsoft.com/office/drawing/2016/5/9/chartex" xmlns:cx2="http://schemas.microsoft.com/office/drawing/2015/10/21/chartex">
+        <mc:Fallback xmlns:a="http://schemas.openxmlformats.org/drawingml/2006/main">
           <w:pict w14:anchorId="5E817DB0">
             <v:group id="Group 2" style="position:absolute;margin-left:27.75pt;margin-top:36pt;width:18pt;height:10in;z-index:-251657216;mso-width-percent:29;mso-height-percent:909;mso-position-horizontal-relative:page;mso-position-vertical-relative:page;mso-width-percent:29;mso-height-percent:909" alt="Decorative sidebar for cover page " coordsize="2286,91440" o:spid="_x0000_s1026" w14:anchorId="6BDDBBB6" o:gfxdata="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">
               <v:rect id="Rectangle 3" style="position:absolute;width:2286;height:87820;visibility:visible;mso-wrap-style:square;v-text-anchor:middle" alt="Decorative sidebar" o:spid="_x0000_s1027" fillcolor="#ffbd47 [3205]" stroked="f" strokeweight="1pt" o:gfxdata="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"/>
@@ -6644,7 +7253,7 @@
 </file>
 
 <file path=word/numbering.xml><?xml version="1.0" encoding="utf-8"?>
-<w:numbering xmlns:wpc="http://schemas.microsoft.com/office/word/2010/wordprocessingCanvas" xmlns:cx="http://schemas.microsoft.com/office/drawing/2014/chartex" xmlns:cx1="http://schemas.microsoft.com/office/drawing/2015/9/8/chartex" xmlns:mc="http://schemas.openxmlformats.org/markup-compatibility/2006" xmlns:o="urn:schemas-microsoft-com:office:office" xmlns:r="http://schemas.openxmlformats.org/officeDocument/2006/relationships" xmlns:m="http://schemas.openxmlformats.org/officeDocument/2006/math" xmlns:v="urn:schemas-microsoft-com:vml" xmlns:wp14="http://schemas.microsoft.com/office/word/2010/wordprocessingDrawing" xmlns:wp="http://schemas.openxmlformats.org/drawingml/2006/wordprocessingDrawing" xmlns:w10="urn:schemas-microsoft-com:office:word" xmlns:w="http://schemas.openxmlformats.org/wordprocessingml/2006/main" xmlns:w14="http://schemas.microsoft.com/office/word/2010/wordml" xmlns:w15="http://schemas.microsoft.com/office/word/2012/wordml" xmlns:w16se="http://schemas.microsoft.com/office/word/2015/wordml/symex" xmlns:wpg="http://schemas.microsoft.com/office/word/2010/wordprocessingGroup" xmlns:wpi="http://schemas.microsoft.com/office/word/2010/wordprocessingInk" xmlns:wne="http://schemas.microsoft.com/office/word/2006/wordml" xmlns:wps="http://schemas.microsoft.com/office/word/2010/wordprocessingShape" mc:Ignorable="w14 w15 w16se wp14">
+<w:numbering xmlns:wpc="http://schemas.microsoft.com/office/word/2010/wordprocessingCanvas" xmlns:cx="http://schemas.microsoft.com/office/drawing/2014/chartex" xmlns:cx1="http://schemas.microsoft.com/office/drawing/2015/9/8/chartex" xmlns:cx2="http://schemas.microsoft.com/office/drawing/2015/10/21/chartex" xmlns:cx3="http://schemas.microsoft.com/office/drawing/2016/5/9/chartex" xmlns:cx4="http://schemas.microsoft.com/office/drawing/2016/5/10/chartex" xmlns:cx5="http://schemas.microsoft.com/office/drawing/2016/5/11/chartex" xmlns:cx6="http://schemas.microsoft.com/office/drawing/2016/5/12/chartex" xmlns:cx7="http://schemas.microsoft.com/office/drawing/2016/5/13/chartex" xmlns:cx8="http://schemas.microsoft.com/office/drawing/2016/5/14/chartex" xmlns:mc="http://schemas.openxmlformats.org/markup-compatibility/2006" xmlns:aink="http://schemas.microsoft.com/office/drawing/2016/ink" xmlns:am3d="http://schemas.microsoft.com/office/drawing/2017/model3d" xmlns:o="urn:schemas-microsoft-com:office:office" xmlns:r="http://schemas.openxmlformats.org/officeDocument/2006/relationships" xmlns:m="http://schemas.openxmlformats.org/officeDocument/2006/math" xmlns:v="urn:schemas-microsoft-com:vml" xmlns:wp14="http://schemas.microsoft.com/office/word/2010/wordprocessingDrawing" xmlns:wp="http://schemas.openxmlformats.org/drawingml/2006/wordprocessingDrawing" xmlns:w10="urn:schemas-microsoft-com:office:word" xmlns:w="http://schemas.openxmlformats.org/wordprocessingml/2006/main" xmlns:w14="http://schemas.microsoft.com/office/word/2010/wordml" xmlns:w15="http://schemas.microsoft.com/office/word/2012/wordml" xmlns:w16cid="http://schemas.microsoft.com/office/word/2016/wordml/cid" xmlns:w16se="http://schemas.microsoft.com/office/word/2015/wordml/symex" xmlns:wpg="http://schemas.microsoft.com/office/word/2010/wordprocessingGroup" xmlns:wpi="http://schemas.microsoft.com/office/word/2010/wordprocessingInk" xmlns:wne="http://schemas.microsoft.com/office/word/2006/wordml" xmlns:wps="http://schemas.microsoft.com/office/word/2010/wordprocessingShape" mc:Ignorable="w14 w15 w16se w16cid wp14">
   <w:abstractNum w:abstractNumId="0" w15:restartNumberingAfterBreak="0">
     <w:nsid w:val="0334091A"/>
     <w:multiLevelType w:val="hybridMultilevel"/>
@@ -8507,7 +9116,7 @@
 </file>
 
 <file path=word/styles.xml><?xml version="1.0" encoding="utf-8"?>
-<w:styles xmlns:mc="http://schemas.openxmlformats.org/markup-compatibility/2006" xmlns:r="http://schemas.openxmlformats.org/officeDocument/2006/relationships" xmlns:w="http://schemas.openxmlformats.org/wordprocessingml/2006/main" xmlns:w14="http://schemas.microsoft.com/office/word/2010/wordml" xmlns:w15="http://schemas.microsoft.com/office/word/2012/wordml" xmlns:w16se="http://schemas.microsoft.com/office/word/2015/wordml/symex" mc:Ignorable="w14 w15 w16se">
+<w:styles xmlns:mc="http://schemas.openxmlformats.org/markup-compatibility/2006" xmlns:r="http://schemas.openxmlformats.org/officeDocument/2006/relationships" xmlns:w="http://schemas.openxmlformats.org/wordprocessingml/2006/main" xmlns:w14="http://schemas.microsoft.com/office/word/2010/wordml" xmlns:w15="http://schemas.microsoft.com/office/word/2012/wordml" xmlns:w16cid="http://schemas.microsoft.com/office/word/2016/wordml/cid" xmlns:w16se="http://schemas.microsoft.com/office/word/2015/wordml/symex" mc:Ignorable="w14 w15 w16se w16cid">
   <w:docDefaults>
     <w:rPrDefault>
       <w:rPr>
@@ -8525,7 +9134,7 @@
       </w:pPr>
     </w:pPrDefault>
   </w:docDefaults>
-  <w:latentStyles w:defLockedState="0" w:defUIPriority="99" w:defSemiHidden="0" w:defUnhideWhenUsed="0" w:defQFormat="0" w:count="371">
+  <w:latentStyles w:defLockedState="0" w:defUIPriority="99" w:defSemiHidden="0" w:defUnhideWhenUsed="0" w:defQFormat="0" w:count="375">
     <w:lsdException w:name="Normal" w:uiPriority="0" w:qFormat="1"/>
     <w:lsdException w:name="heading 1" w:uiPriority="9" w:qFormat="1"/>
     <w:lsdException w:name="heading 2" w:semiHidden="1" w:uiPriority="0" w:unhideWhenUsed="1" w:qFormat="1"/>
@@ -8631,7 +9240,6 @@
     <w:lsdException w:name="HTML Sample" w:semiHidden="1" w:unhideWhenUsed="1"/>
     <w:lsdException w:name="HTML Typewriter" w:semiHidden="1" w:unhideWhenUsed="1"/>
     <w:lsdException w:name="HTML Variable" w:semiHidden="1" w:unhideWhenUsed="1"/>
-    <w:lsdException w:name="Normal Table" w:semiHidden="1" w:unhideWhenUsed="1"/>
     <w:lsdException w:name="annotation subject" w:semiHidden="1" w:unhideWhenUsed="1"/>
     <w:lsdException w:name="No List" w:semiHidden="1" w:unhideWhenUsed="1"/>
     <w:lsdException w:name="Outline List 1" w:semiHidden="1" w:unhideWhenUsed="1"/>
@@ -8675,10 +9283,8 @@
     <w:lsdException w:name="Table Elegant" w:semiHidden="1" w:unhideWhenUsed="1"/>
     <w:lsdException w:name="Table Professional" w:semiHidden="1" w:unhideWhenUsed="1"/>
     <w:lsdException w:name="Table Subtle 1" w:semiHidden="1" w:unhideWhenUsed="1"/>
-    <w:lsdException w:name="Table Subtle 2" w:semiHidden="1" w:unhideWhenUsed="1"/>
     <w:lsdException w:name="Table Web 1" w:semiHidden="1" w:unhideWhenUsed="1"/>
     <w:lsdException w:name="Table Web 2" w:semiHidden="1" w:unhideWhenUsed="1"/>
-    <w:lsdException w:name="Table Web 3" w:semiHidden="1" w:unhideWhenUsed="1"/>
     <w:lsdException w:name="Balloon Text" w:semiHidden="1" w:unhideWhenUsed="1"/>
     <w:lsdException w:name="Table Grid" w:uiPriority="39"/>
     <w:lsdException w:name="Table Theme" w:semiHidden="1" w:unhideWhenUsed="1"/>
@@ -8897,6 +9503,10 @@
     <w:lsdException w:name="List Table 5 Dark Accent 6" w:uiPriority="50"/>
     <w:lsdException w:name="List Table 6 Colorful Accent 6" w:uiPriority="51"/>
     <w:lsdException w:name="List Table 7 Colorful Accent 6" w:uiPriority="52"/>
+    <w:lsdException w:name="Mention" w:semiHidden="1" w:unhideWhenUsed="1"/>
+    <w:lsdException w:name="Smart Hyperlink" w:semiHidden="1" w:unhideWhenUsed="1"/>
+    <w:lsdException w:name="Hashtag" w:semiHidden="1" w:unhideWhenUsed="1"/>
+    <w:lsdException w:name="Unresolved Mention" w:semiHidden="1" w:unhideWhenUsed="1"/>
   </w:latentStyles>
   <w:style w:type="paragraph" w:default="1" w:styleId="Normal">
     <w:name w:val="Normal"/>
@@ -11406,7 +12016,7 @@
 </file>
 
 <file path=word/glossary/document.xml><?xml version="1.0" encoding="utf-8"?>
-<w:glossaryDocument xmlns:wpc="http://schemas.microsoft.com/office/word/2010/wordprocessingCanvas" xmlns:cx="http://schemas.microsoft.com/office/drawing/2014/chartex" xmlns:cx1="http://schemas.microsoft.com/office/drawing/2015/9/8/chartex" xmlns:mc="http://schemas.openxmlformats.org/markup-compatibility/2006" xmlns:o="urn:schemas-microsoft-com:office:office" xmlns:r="http://schemas.openxmlformats.org/officeDocument/2006/relationships" xmlns:m="http://schemas.openxmlformats.org/officeDocument/2006/math" xmlns:v="urn:schemas-microsoft-com:vml" xmlns:wp14="http://schemas.microsoft.com/office/word/2010/wordprocessingDrawing" xmlns:wp="http://schemas.openxmlformats.org/drawingml/2006/wordprocessingDrawing" xmlns:w10="urn:schemas-microsoft-com:office:word" xmlns:w="http://schemas.openxmlformats.org/wordprocessingml/2006/main" xmlns:w14="http://schemas.microsoft.com/office/word/2010/wordml" xmlns:w15="http://schemas.microsoft.com/office/word/2012/wordml" xmlns:w16se="http://schemas.microsoft.com/office/word/2015/wordml/symex" xmlns:wpg="http://schemas.microsoft.com/office/word/2010/wordprocessingGroup" xmlns:wpi="http://schemas.microsoft.com/office/word/2010/wordprocessingInk" xmlns:wne="http://schemas.microsoft.com/office/word/2006/wordml" xmlns:wps="http://schemas.microsoft.com/office/word/2010/wordprocessingShape" mc:Ignorable="w14 w15 w16se wp14">
+<w:glossaryDocument xmlns:wpc="http://schemas.microsoft.com/office/word/2010/wordprocessingCanvas" xmlns:cx="http://schemas.microsoft.com/office/drawing/2014/chartex" xmlns:cx1="http://schemas.microsoft.com/office/drawing/2015/9/8/chartex" xmlns:cx2="http://schemas.microsoft.com/office/drawing/2015/10/21/chartex" xmlns:cx3="http://schemas.microsoft.com/office/drawing/2016/5/9/chartex" xmlns:cx4="http://schemas.microsoft.com/office/drawing/2016/5/10/chartex" xmlns:cx5="http://schemas.microsoft.com/office/drawing/2016/5/11/chartex" xmlns:cx6="http://schemas.microsoft.com/office/drawing/2016/5/12/chartex" xmlns:cx7="http://schemas.microsoft.com/office/drawing/2016/5/13/chartex" xmlns:cx8="http://schemas.microsoft.com/office/drawing/2016/5/14/chartex" xmlns:mc="http://schemas.openxmlformats.org/markup-compatibility/2006" xmlns:aink="http://schemas.microsoft.com/office/drawing/2016/ink" xmlns:am3d="http://schemas.microsoft.com/office/drawing/2017/model3d" xmlns:o="urn:schemas-microsoft-com:office:office" xmlns:r="http://schemas.openxmlformats.org/officeDocument/2006/relationships" xmlns:m="http://schemas.openxmlformats.org/officeDocument/2006/math" xmlns:v="urn:schemas-microsoft-com:vml" xmlns:wp14="http://schemas.microsoft.com/office/word/2010/wordprocessingDrawing" xmlns:wp="http://schemas.openxmlformats.org/drawingml/2006/wordprocessingDrawing" xmlns:w10="urn:schemas-microsoft-com:office:word" xmlns:w="http://schemas.openxmlformats.org/wordprocessingml/2006/main" xmlns:w14="http://schemas.microsoft.com/office/word/2010/wordml" xmlns:w15="http://schemas.microsoft.com/office/word/2012/wordml" xmlns:w16cid="http://schemas.microsoft.com/office/word/2016/wordml/cid" xmlns:w16se="http://schemas.microsoft.com/office/word/2015/wordml/symex" xmlns:wpg="http://schemas.microsoft.com/office/word/2010/wordprocessingGroup" xmlns:wpi="http://schemas.microsoft.com/office/word/2010/wordprocessingInk" xmlns:wne="http://schemas.microsoft.com/office/word/2006/wordml" xmlns:wps="http://schemas.microsoft.com/office/word/2010/wordprocessingShape" mc:Ignorable="w14 w15 w16se w16cid wp14">
   <w:docParts>
     <w:docPart>
       <w:docPartPr>
@@ -11491,7 +12101,7 @@
 </file>
 
 <file path=word/glossary/fontTable.xml><?xml version="1.0" encoding="utf-8"?>
-<w:fonts xmlns:mc="http://schemas.openxmlformats.org/markup-compatibility/2006" xmlns:r="http://schemas.openxmlformats.org/officeDocument/2006/relationships" xmlns:w="http://schemas.openxmlformats.org/wordprocessingml/2006/main" xmlns:w14="http://schemas.microsoft.com/office/word/2010/wordml" xmlns:w15="http://schemas.microsoft.com/office/word/2012/wordml" xmlns:w16se="http://schemas.microsoft.com/office/word/2015/wordml/symex" mc:Ignorable="w14 w15 w16se">
+<w:fonts xmlns:mc="http://schemas.openxmlformats.org/markup-compatibility/2006" xmlns:r="http://schemas.openxmlformats.org/officeDocument/2006/relationships" xmlns:w="http://schemas.openxmlformats.org/wordprocessingml/2006/main" xmlns:w14="http://schemas.microsoft.com/office/word/2010/wordml" xmlns:w15="http://schemas.microsoft.com/office/word/2012/wordml" xmlns:w16cid="http://schemas.microsoft.com/office/word/2016/wordml/cid" xmlns:w16se="http://schemas.microsoft.com/office/word/2015/wordml/symex" mc:Ignorable="w14 w15 w16se w16cid">
   <w:font w:name="Symbol">
     <w:panose1 w:val="05050102010706020507"/>
     <w:charset w:val="02"/>
@@ -11532,7 +12142,7 @@
     <w:charset w:val="00"/>
     <w:family w:val="swiss"/>
     <w:pitch w:val="variable"/>
-    <w:sig w:usb0="E0002EFF" w:usb1="C0007843" w:usb2="00000009" w:usb3="00000000" w:csb0="000001FF" w:csb1="00000000"/>
+    <w:sig w:usb0="E0002EFF" w:usb1="C000785B" w:usb2="00000009" w:usb3="00000000" w:csb0="000001FF" w:csb1="00000000"/>
   </w:font>
   <w:font w:name="Calibri Light">
     <w:panose1 w:val="020F0302020204030204"/>
@@ -11545,7 +12155,7 @@
 </file>
 
 <file path=word/glossary/settings.xml><?xml version="1.0" encoding="utf-8"?>
-<w:settings xmlns:mc="http://schemas.openxmlformats.org/markup-compatibility/2006" xmlns:o="urn:schemas-microsoft-com:office:office" xmlns:r="http://schemas.openxmlformats.org/officeDocument/2006/relationships" xmlns:m="http://schemas.openxmlformats.org/officeDocument/2006/math" xmlns:v="urn:schemas-microsoft-com:vml" xmlns:w10="urn:schemas-microsoft-com:office:word" xmlns:w="http://schemas.openxmlformats.org/wordprocessingml/2006/main" xmlns:w14="http://schemas.microsoft.com/office/word/2010/wordml" xmlns:w15="http://schemas.microsoft.com/office/word/2012/wordml" xmlns:w16se="http://schemas.microsoft.com/office/word/2015/wordml/symex" xmlns:sl="http://schemas.openxmlformats.org/schemaLibrary/2006/main" mc:Ignorable="w14 w15 w16se">
+<w:settings xmlns:mc="http://schemas.openxmlformats.org/markup-compatibility/2006" xmlns:o="urn:schemas-microsoft-com:office:office" xmlns:r="http://schemas.openxmlformats.org/officeDocument/2006/relationships" xmlns:m="http://schemas.openxmlformats.org/officeDocument/2006/math" xmlns:v="urn:schemas-microsoft-com:vml" xmlns:w10="urn:schemas-microsoft-com:office:word" xmlns:w="http://schemas.openxmlformats.org/wordprocessingml/2006/main" xmlns:w14="http://schemas.microsoft.com/office/word/2010/wordml" xmlns:w15="http://schemas.microsoft.com/office/word/2012/wordml" xmlns:w16cid="http://schemas.microsoft.com/office/word/2016/wordml/cid" xmlns:w16se="http://schemas.microsoft.com/office/word/2015/wordml/symex" xmlns:sl="http://schemas.openxmlformats.org/schemaLibrary/2006/main" mc:Ignorable="w14 w15 w16se w16cid">
   <w:view w:val="normal"/>
   <w:defaultTabStop w:val="720"/>
   <w:characterSpacingControl w:val="doNotCompress"/>
@@ -11556,6 +12166,7 @@
     <w:compatSetting w:name="enableOpenTypeFeatures" w:uri="http://schemas.microsoft.com/office/word" w:val="1"/>
     <w:compatSetting w:name="doNotFlipMirrorIndents" w:uri="http://schemas.microsoft.com/office/word" w:val="1"/>
     <w:compatSetting w:name="differentiateMultirowTableHeaders" w:uri="http://schemas.microsoft.com/office/word" w:val="1"/>
+    <w:compatSetting w:name="useWord2013TrackBottomHyphenation" w:uri="http://schemas.microsoft.com/office/word" w:val="1"/>
   </w:compat>
   <w:rsids>
     <w:rsidRoot w:val="005B342F"/>
@@ -11565,6 +12176,7 @@
     <w:rsid w:val="00454917"/>
     <w:rsid w:val="00476369"/>
     <w:rsid w:val="005B342F"/>
+    <w:rsid w:val="006122FA"/>
     <w:rsid w:val="006B6F21"/>
     <w:rsid w:val="006D6D87"/>
     <w:rsid w:val="00703EAE"/>
@@ -11599,7 +12211,7 @@
 </file>
 
 <file path=word/glossary/styles.xml><?xml version="1.0" encoding="utf-8"?>
-<w:styles xmlns:mc="http://schemas.openxmlformats.org/markup-compatibility/2006" xmlns:r="http://schemas.openxmlformats.org/officeDocument/2006/relationships" xmlns:w="http://schemas.openxmlformats.org/wordprocessingml/2006/main" xmlns:w14="http://schemas.microsoft.com/office/word/2010/wordml" xmlns:w15="http://schemas.microsoft.com/office/word/2012/wordml" xmlns:w16se="http://schemas.microsoft.com/office/word/2015/wordml/symex" mc:Ignorable="w14 w15 w16se">
+<w:styles xmlns:mc="http://schemas.openxmlformats.org/markup-compatibility/2006" xmlns:r="http://schemas.openxmlformats.org/officeDocument/2006/relationships" xmlns:w="http://schemas.openxmlformats.org/wordprocessingml/2006/main" xmlns:w14="http://schemas.microsoft.com/office/word/2010/wordml" xmlns:w15="http://schemas.microsoft.com/office/word/2012/wordml" xmlns:w16cid="http://schemas.microsoft.com/office/word/2016/wordml/cid" xmlns:w16se="http://schemas.microsoft.com/office/word/2015/wordml/symex" mc:Ignorable="w14 w15 w16se w16cid">
   <w:docDefaults>
     <w:rPrDefault>
       <w:rPr>
@@ -11615,7 +12227,7 @@
       </w:pPr>
     </w:pPrDefault>
   </w:docDefaults>
-  <w:latentStyles w:defLockedState="0" w:defUIPriority="99" w:defSemiHidden="0" w:defUnhideWhenUsed="0" w:defQFormat="0" w:count="371">
+  <w:latentStyles w:defLockedState="0" w:defUIPriority="99" w:defSemiHidden="0" w:defUnhideWhenUsed="0" w:defQFormat="0" w:count="375">
     <w:lsdException w:name="Normal" w:uiPriority="0" w:qFormat="1"/>
     <w:lsdException w:name="heading 1" w:uiPriority="9" w:qFormat="1"/>
     <w:lsdException w:name="heading 2" w:semiHidden="1" w:uiPriority="9" w:unhideWhenUsed="1" w:qFormat="1"/>
@@ -11721,7 +12333,6 @@
     <w:lsdException w:name="HTML Sample" w:semiHidden="1" w:unhideWhenUsed="1"/>
     <w:lsdException w:name="HTML Typewriter" w:semiHidden="1" w:unhideWhenUsed="1"/>
     <w:lsdException w:name="HTML Variable" w:semiHidden="1" w:unhideWhenUsed="1"/>
-    <w:lsdException w:name="Normal Table" w:semiHidden="1" w:unhideWhenUsed="1"/>
     <w:lsdException w:name="annotation subject" w:semiHidden="1" w:unhideWhenUsed="1"/>
     <w:lsdException w:name="No List" w:semiHidden="1" w:unhideWhenUsed="1"/>
     <w:lsdException w:name="Outline List 1" w:semiHidden="1" w:unhideWhenUsed="1"/>
@@ -11765,10 +12376,8 @@
     <w:lsdException w:name="Table Elegant" w:semiHidden="1" w:unhideWhenUsed="1"/>
     <w:lsdException w:name="Table Professional" w:semiHidden="1" w:unhideWhenUsed="1"/>
     <w:lsdException w:name="Table Subtle 1" w:semiHidden="1" w:unhideWhenUsed="1"/>
-    <w:lsdException w:name="Table Subtle 2" w:semiHidden="1" w:unhideWhenUsed="1"/>
     <w:lsdException w:name="Table Web 1" w:semiHidden="1" w:unhideWhenUsed="1"/>
     <w:lsdException w:name="Table Web 2" w:semiHidden="1" w:unhideWhenUsed="1"/>
-    <w:lsdException w:name="Table Web 3" w:semiHidden="1" w:unhideWhenUsed="1"/>
     <w:lsdException w:name="Balloon Text" w:semiHidden="1" w:unhideWhenUsed="1"/>
     <w:lsdException w:name="Table Grid" w:uiPriority="39"/>
     <w:lsdException w:name="Table Theme" w:semiHidden="1" w:unhideWhenUsed="1"/>
@@ -11987,6 +12596,10 @@
     <w:lsdException w:name="List Table 5 Dark Accent 6" w:uiPriority="50"/>
     <w:lsdException w:name="List Table 6 Colorful Accent 6" w:uiPriority="51"/>
     <w:lsdException w:name="List Table 7 Colorful Accent 6" w:uiPriority="52"/>
+    <w:lsdException w:name="Mention" w:semiHidden="1" w:unhideWhenUsed="1"/>
+    <w:lsdException w:name="Smart Hyperlink" w:semiHidden="1" w:unhideWhenUsed="1"/>
+    <w:lsdException w:name="Hashtag" w:semiHidden="1" w:unhideWhenUsed="1"/>
+    <w:lsdException w:name="Unresolved Mention" w:semiHidden="1" w:unhideWhenUsed="1"/>
   </w:latentStyles>
   <w:style w:type="paragraph" w:default="1" w:styleId="Normal">
     <w:name w:val="Normal"/>
@@ -12366,7 +12979,7 @@
 </file>
 
 <file path=word/glossary/webSettings.xml><?xml version="1.0" encoding="utf-8"?>
-<w:webSettings xmlns:mc="http://schemas.openxmlformats.org/markup-compatibility/2006" xmlns:r="http://schemas.openxmlformats.org/officeDocument/2006/relationships" xmlns:w="http://schemas.openxmlformats.org/wordprocessingml/2006/main" xmlns:w14="http://schemas.microsoft.com/office/word/2010/wordml" xmlns:w15="http://schemas.microsoft.com/office/word/2012/wordml" xmlns:w16se="http://schemas.microsoft.com/office/word/2015/wordml/symex" mc:Ignorable="w14 w15 w16se">
+<w:webSettings xmlns:mc="http://schemas.openxmlformats.org/markup-compatibility/2006" xmlns:r="http://schemas.openxmlformats.org/officeDocument/2006/relationships" xmlns:w="http://schemas.openxmlformats.org/wordprocessingml/2006/main" xmlns:w14="http://schemas.microsoft.com/office/word/2010/wordml" xmlns:w15="http://schemas.microsoft.com/office/word/2012/wordml" xmlns:w16cid="http://schemas.microsoft.com/office/word/2016/wordml/cid" xmlns:w16se="http://schemas.microsoft.com/office/word/2015/wordml/symex" mc:Ignorable="w14 w15 w16se w16cid">
   <w:optimizeForBrowser/>
   <w:allowPNG/>
 </w:webSettings>
@@ -12640,7 +13253,7 @@
 </file>
 
 <file path=customXml/itemProps2.xml><?xml version="1.0" encoding="utf-8"?>
-<ds:datastoreItem xmlns:ds="http://schemas.openxmlformats.org/officeDocument/2006/customXml" ds:itemID="{85C08A3F-BB5A-46A6-A843-9F58FA62D613}">
+<ds:datastoreItem xmlns:ds="http://schemas.openxmlformats.org/officeDocument/2006/customXml" ds:itemID="{616838FC-2AB0-472F-873F-62E88B16B507}">
   <ds:schemaRefs>
     <ds:schemaRef ds:uri="http://schemas.openxmlformats.org/officeDocument/2006/bibliography"/>
   </ds:schemaRefs>

</xml_diff>